<commit_message>
Añadiendo indice a doc Requisitos
</commit_message>
<xml_diff>
--- a/Desarrollo/FC/Requisitos/FC-DER.docx
+++ b/Desarrollo/FC/Requisitos/FC-DER.docx
@@ -495,9 +495,8 @@
           <w:szCs w:val="24"/>
           <w:lang w:eastAsia="es-PE"/>
         </w:rPr>
-        <w:t xml:space="preserve">, Edwin </w:t>
-      </w:r>
-      <w:proofErr w:type="spellStart"/>
+        <w:t xml:space="preserve">, Edwin Jose            </w:t>
+      </w:r>
       <w:r>
         <w:rPr>
           <w:rFonts w:ascii="Arial" w:eastAsia="Times New Roman" w:hAnsi="Arial" w:cs="Arial"/>
@@ -506,9 +505,21 @@
           <w:szCs w:val="24"/>
           <w:lang w:eastAsia="es-PE"/>
         </w:rPr>
-        <w:t>Jose</w:t>
-      </w:r>
-      <w:proofErr w:type="spellEnd"/>
+        <w:tab/>
+        <w:t>          14200224</w:t>
+      </w:r>
+    </w:p>
+    <w:p>
+      <w:pPr>
+        <w:spacing w:before="240" w:after="240" w:line="240" w:lineRule="auto"/>
+        <w:ind w:left="720"/>
+        <w:rPr>
+          <w:rFonts w:ascii="Times New Roman" w:eastAsia="Times New Roman" w:hAnsi="Times New Roman" w:cs="Times New Roman"/>
+          <w:sz w:val="24"/>
+          <w:szCs w:val="24"/>
+          <w:lang w:eastAsia="es-PE"/>
+        </w:rPr>
+      </w:pPr>
       <w:r>
         <w:rPr>
           <w:rFonts w:ascii="Arial" w:eastAsia="Times New Roman" w:hAnsi="Arial" w:cs="Arial"/>
@@ -517,7 +528,7 @@
           <w:szCs w:val="24"/>
           <w:lang w:eastAsia="es-PE"/>
         </w:rPr>
-        <w:t xml:space="preserve">            </w:t>
+        <w:t xml:space="preserve">Quispe Fajardo, Adrián Ismael                         </w:t>
       </w:r>
       <w:r>
         <w:rPr>
@@ -528,7 +539,7 @@
           <w:lang w:eastAsia="es-PE"/>
         </w:rPr>
         <w:tab/>
-        <w:t>          14200224</w:t>
+        <w:t>20200281 </w:t>
       </w:r>
     </w:p>
     <w:p>
@@ -550,7 +561,7 @@
           <w:szCs w:val="24"/>
           <w:lang w:eastAsia="es-PE"/>
         </w:rPr>
-        <w:t xml:space="preserve">Quispe Fajardo, Adrián Ismael                         </w:t>
+        <w:t xml:space="preserve">Romero Diaz, Bianca Elizabeth                        </w:t>
       </w:r>
       <w:r>
         <w:rPr>
@@ -561,7 +572,7 @@
           <w:lang w:eastAsia="es-PE"/>
         </w:rPr>
         <w:tab/>
-        <w:t>20200281 </w:t>
+        <w:t>20200312</w:t>
       </w:r>
     </w:p>
     <w:p>
@@ -575,6 +586,7 @@
           <w:lang w:eastAsia="es-PE"/>
         </w:rPr>
       </w:pPr>
+      <w:proofErr w:type="spellStart"/>
       <w:r>
         <w:rPr>
           <w:rFonts w:ascii="Arial" w:eastAsia="Times New Roman" w:hAnsi="Arial" w:cs="Arial"/>
@@ -583,8 +595,9 @@
           <w:szCs w:val="24"/>
           <w:lang w:eastAsia="es-PE"/>
         </w:rPr>
-        <w:t xml:space="preserve">Romero Diaz, Bianca Elizabeth                        </w:t>
-      </w:r>
+        <w:t>Solis</w:t>
+      </w:r>
+      <w:proofErr w:type="spellEnd"/>
       <w:r>
         <w:rPr>
           <w:rFonts w:ascii="Arial" w:eastAsia="Times New Roman" w:hAnsi="Arial" w:cs="Arial"/>
@@ -593,21 +606,8 @@
           <w:szCs w:val="24"/>
           <w:lang w:eastAsia="es-PE"/>
         </w:rPr>
-        <w:tab/>
-        <w:t>20200312</w:t>
-      </w:r>
-    </w:p>
-    <w:p>
-      <w:pPr>
-        <w:spacing w:before="240" w:after="240" w:line="240" w:lineRule="auto"/>
-        <w:ind w:left="720"/>
-        <w:rPr>
-          <w:rFonts w:ascii="Times New Roman" w:eastAsia="Times New Roman" w:hAnsi="Times New Roman" w:cs="Times New Roman"/>
-          <w:sz w:val="24"/>
-          <w:szCs w:val="24"/>
-          <w:lang w:eastAsia="es-PE"/>
-        </w:rPr>
-      </w:pPr>
+        <w:t xml:space="preserve"> Flores, Aldair </w:t>
+      </w:r>
       <w:proofErr w:type="spellStart"/>
       <w:r>
         <w:rPr>
@@ -617,7 +617,7 @@
           <w:szCs w:val="24"/>
           <w:lang w:eastAsia="es-PE"/>
         </w:rPr>
-        <w:t>Solis</w:t>
+        <w:t>Jhostin</w:t>
       </w:r>
       <w:proofErr w:type="spellEnd"/>
       <w:r>
@@ -628,9 +628,8 @@
           <w:szCs w:val="24"/>
           <w:lang w:eastAsia="es-PE"/>
         </w:rPr>
-        <w:t xml:space="preserve"> Flores, Aldair </w:t>
-      </w:r>
-      <w:proofErr w:type="spellStart"/>
+        <w:t xml:space="preserve">                               </w:t>
+      </w:r>
       <w:r>
         <w:rPr>
           <w:rFonts w:ascii="Arial" w:eastAsia="Times New Roman" w:hAnsi="Arial" w:cs="Arial"/>
@@ -639,9 +638,21 @@
           <w:szCs w:val="24"/>
           <w:lang w:eastAsia="es-PE"/>
         </w:rPr>
-        <w:t>Jhostin</w:t>
-      </w:r>
-      <w:proofErr w:type="spellEnd"/>
+        <w:tab/>
+        <w:t>20200293</w:t>
+      </w:r>
+    </w:p>
+    <w:p>
+      <w:pPr>
+        <w:spacing w:before="240" w:after="240" w:line="240" w:lineRule="auto"/>
+        <w:ind w:left="720"/>
+        <w:rPr>
+          <w:rFonts w:ascii="Times New Roman" w:eastAsia="Times New Roman" w:hAnsi="Times New Roman" w:cs="Times New Roman"/>
+          <w:sz w:val="24"/>
+          <w:szCs w:val="24"/>
+          <w:lang w:eastAsia="es-PE"/>
+        </w:rPr>
+      </w:pPr>
       <w:r>
         <w:rPr>
           <w:rFonts w:ascii="Arial" w:eastAsia="Times New Roman" w:hAnsi="Arial" w:cs="Arial"/>
@@ -650,39 +661,6 @@
           <w:szCs w:val="24"/>
           <w:lang w:eastAsia="es-PE"/>
         </w:rPr>
-        <w:t xml:space="preserve">                               </w:t>
-      </w:r>
-      <w:r>
-        <w:rPr>
-          <w:rFonts w:ascii="Arial" w:eastAsia="Times New Roman" w:hAnsi="Arial" w:cs="Arial"/>
-          <w:color w:val="000000"/>
-          <w:sz w:val="24"/>
-          <w:szCs w:val="24"/>
-          <w:lang w:eastAsia="es-PE"/>
-        </w:rPr>
-        <w:tab/>
-        <w:t>20200293</w:t>
-      </w:r>
-    </w:p>
-    <w:p>
-      <w:pPr>
-        <w:spacing w:before="240" w:after="240" w:line="240" w:lineRule="auto"/>
-        <w:ind w:left="720"/>
-        <w:rPr>
-          <w:rFonts w:ascii="Times New Roman" w:eastAsia="Times New Roman" w:hAnsi="Times New Roman" w:cs="Times New Roman"/>
-          <w:sz w:val="24"/>
-          <w:szCs w:val="24"/>
-          <w:lang w:eastAsia="es-PE"/>
-        </w:rPr>
-      </w:pPr>
-      <w:r>
-        <w:rPr>
-          <w:rFonts w:ascii="Arial" w:eastAsia="Times New Roman" w:hAnsi="Arial" w:cs="Arial"/>
-          <w:color w:val="000000"/>
-          <w:sz w:val="24"/>
-          <w:szCs w:val="24"/>
-          <w:lang w:eastAsia="es-PE"/>
-        </w:rPr>
         <w:t> </w:t>
       </w:r>
     </w:p>
@@ -691,14 +669,6 @@
         <w:spacing w:before="240" w:after="240" w:line="240" w:lineRule="auto"/>
         <w:ind w:left="720"/>
         <w:jc w:val="center"/>
-        <w:rPr>
-          <w:rFonts w:ascii="Times New Roman" w:eastAsia="Times New Roman" w:hAnsi="Times New Roman" w:cs="Times New Roman"/>
-          <w:sz w:val="24"/>
-          <w:szCs w:val="24"/>
-          <w:lang w:eastAsia="es-PE"/>
-        </w:rPr>
-      </w:pPr>
-      <w:r>
         <w:rPr>
           <w:rFonts w:ascii="Arial" w:eastAsia="Times New Roman" w:hAnsi="Arial" w:cs="Arial"/>
           <w:b/>
@@ -708,17 +678,3849 @@
           <w:szCs w:val="38"/>
           <w:lang w:eastAsia="es-PE"/>
         </w:rPr>
+      </w:pPr>
+      <w:r>
+        <w:rPr>
+          <w:rFonts w:ascii="Arial" w:eastAsia="Times New Roman" w:hAnsi="Arial" w:cs="Arial"/>
+          <w:b/>
+          <w:bCs/>
+          <w:color w:val="000000"/>
+          <w:sz w:val="38"/>
+          <w:szCs w:val="38"/>
+          <w:lang w:eastAsia="es-PE"/>
+        </w:rPr>
         <w:t>2022</w:t>
       </w:r>
+    </w:p>
+    <w:p>
+      <w:pPr>
+        <w:rPr>
+          <w:rFonts w:ascii="Arial" w:eastAsia="Times New Roman" w:hAnsi="Arial" w:cs="Arial"/>
+          <w:b/>
+          <w:bCs/>
+          <w:color w:val="000000"/>
+          <w:sz w:val="38"/>
+          <w:szCs w:val="38"/>
+          <w:lang w:eastAsia="es-PE"/>
+        </w:rPr>
+      </w:pPr>
+      <w:r>
+        <w:rPr>
+          <w:rFonts w:ascii="Arial" w:eastAsia="Times New Roman" w:hAnsi="Arial" w:cs="Arial"/>
+          <w:b/>
+          <w:bCs/>
+          <w:color w:val="000000"/>
+          <w:sz w:val="38"/>
+          <w:szCs w:val="38"/>
+          <w:lang w:eastAsia="es-PE"/>
+        </w:rPr>
+        <w:br w:type="page"/>
+      </w:r>
+    </w:p>
+    <w:p>
+      <w:pPr>
+        <w:jc w:val="center"/>
+        <w:rPr>
+          <w:rFonts w:ascii="Arial" w:hAnsi="Arial" w:cs="Arial"/>
+          <w:b/>
+          <w:bCs/>
+          <w:color w:val="05569F"/>
+          <w:sz w:val="48"/>
+          <w:szCs w:val="48"/>
+        </w:rPr>
+      </w:pPr>
+      <w:r>
+        <w:rPr>
+          <w:rFonts w:ascii="Arial" w:hAnsi="Arial" w:cs="Arial"/>
+          <w:b/>
+          <w:bCs/>
+          <w:color w:val="05569F"/>
+          <w:sz w:val="48"/>
+          <w:szCs w:val="48"/>
+        </w:rPr>
+        <w:lastRenderedPageBreak/>
+        <w:t>ÍNDICE</w:t>
+      </w:r>
+    </w:p>
+    <w:p>
+      <w:pPr>
+        <w:jc w:val="center"/>
+        <w:rPr>
+          <w:rFonts w:ascii="Arial" w:hAnsi="Arial" w:cs="Arial"/>
+          <w:b/>
+          <w:bCs/>
+          <w:color w:val="05569F"/>
+          <w:sz w:val="48"/>
+          <w:szCs w:val="48"/>
+        </w:rPr>
+      </w:pPr>
+    </w:p>
+    <w:sdt>
+      <w:sdtPr>
+        <w:rPr>
+          <w:lang w:val="es-ES"/>
+        </w:rPr>
+        <w:id w:val="-1256279713"/>
+        <w:docPartObj>
+          <w:docPartGallery w:val="Table of Contents"/>
+          <w:docPartUnique/>
+        </w:docPartObj>
+      </w:sdtPr>
+      <w:sdtEndPr>
+        <w:rPr>
+          <w:b/>
+          <w:bCs/>
+        </w:rPr>
+      </w:sdtEndPr>
+      <w:sdtContent>
+        <w:p>
+          <w:pPr>
+            <w:pStyle w:val="TDC1"/>
+            <w:tabs>
+              <w:tab w:val="left" w:pos="440"/>
+              <w:tab w:val="right" w:leader="dot" w:pos="9016"/>
+            </w:tabs>
+            <w:spacing w:line="360" w:lineRule="auto"/>
+            <w:rPr>
+              <w:rFonts w:eastAsiaTheme="minorEastAsia"/>
+              <w:noProof/>
+              <w:color w:val="404040" w:themeColor="text1" w:themeTint="BF"/>
+              <w:lang w:eastAsia="es-PE"/>
+            </w:rPr>
+          </w:pPr>
+          <w:r>
+            <w:rPr>
+              <w:color w:val="404040" w:themeColor="text1" w:themeTint="BF"/>
+            </w:rPr>
+            <w:fldChar w:fldCharType="begin"/>
+          </w:r>
+          <w:r>
+            <w:rPr>
+              <w:color w:val="404040" w:themeColor="text1" w:themeTint="BF"/>
+            </w:rPr>
+            <w:instrText xml:space="preserve"> TOC \o "1-3" \h \z \u </w:instrText>
+          </w:r>
+          <w:r>
+            <w:rPr>
+              <w:color w:val="404040" w:themeColor="text1" w:themeTint="BF"/>
+            </w:rPr>
+            <w:fldChar w:fldCharType="separate"/>
+          </w:r>
+          <w:hyperlink w:anchor="_Toc104850977" w:history="1">
+            <w:r>
+              <w:rPr>
+                <w:rStyle w:val="Hipervnculo"/>
+                <w:rFonts w:ascii="Arial" w:hAnsi="Arial" w:cs="Arial"/>
+                <w:b/>
+                <w:bCs/>
+                <w:noProof/>
+                <w:color w:val="404040" w:themeColor="text1" w:themeTint="BF"/>
+              </w:rPr>
+              <w:t>1.</w:t>
+            </w:r>
+            <w:r>
+              <w:rPr>
+                <w:rFonts w:eastAsiaTheme="minorEastAsia"/>
+                <w:noProof/>
+                <w:color w:val="404040" w:themeColor="text1" w:themeTint="BF"/>
+                <w:lang w:eastAsia="es-PE"/>
+              </w:rPr>
+              <w:tab/>
+            </w:r>
+            <w:r>
+              <w:rPr>
+                <w:rStyle w:val="Hipervnculo"/>
+                <w:rFonts w:ascii="Arial" w:hAnsi="Arial" w:cs="Arial"/>
+                <w:b/>
+                <w:bCs/>
+                <w:noProof/>
+                <w:color w:val="404040" w:themeColor="text1" w:themeTint="BF"/>
+              </w:rPr>
+              <w:t>Introducción</w:t>
+            </w:r>
+            <w:r>
+              <w:rPr>
+                <w:noProof/>
+                <w:webHidden/>
+                <w:color w:val="404040" w:themeColor="text1" w:themeTint="BF"/>
+              </w:rPr>
+              <w:tab/>
+            </w:r>
+            <w:r>
+              <w:rPr>
+                <w:noProof/>
+                <w:webHidden/>
+                <w:color w:val="404040" w:themeColor="text1" w:themeTint="BF"/>
+              </w:rPr>
+              <w:fldChar w:fldCharType="begin"/>
+            </w:r>
+            <w:r>
+              <w:rPr>
+                <w:noProof/>
+                <w:webHidden/>
+                <w:color w:val="404040" w:themeColor="text1" w:themeTint="BF"/>
+              </w:rPr>
+              <w:instrText xml:space="preserve"> PAGEREF _Toc104850977 \h </w:instrText>
+            </w:r>
+            <w:r>
+              <w:rPr>
+                <w:noProof/>
+                <w:webHidden/>
+                <w:color w:val="404040" w:themeColor="text1" w:themeTint="BF"/>
+              </w:rPr>
+            </w:r>
+            <w:r>
+              <w:rPr>
+                <w:noProof/>
+                <w:webHidden/>
+                <w:color w:val="404040" w:themeColor="text1" w:themeTint="BF"/>
+              </w:rPr>
+              <w:fldChar w:fldCharType="separate"/>
+            </w:r>
+            <w:r>
+              <w:rPr>
+                <w:noProof/>
+                <w:webHidden/>
+                <w:color w:val="404040" w:themeColor="text1" w:themeTint="BF"/>
+              </w:rPr>
+              <w:t>3</w:t>
+            </w:r>
+            <w:r>
+              <w:rPr>
+                <w:noProof/>
+                <w:webHidden/>
+                <w:color w:val="404040" w:themeColor="text1" w:themeTint="BF"/>
+              </w:rPr>
+              <w:fldChar w:fldCharType="end"/>
+            </w:r>
+          </w:hyperlink>
+        </w:p>
+        <w:p>
+          <w:pPr>
+            <w:pStyle w:val="TDC2"/>
+            <w:tabs>
+              <w:tab w:val="left" w:pos="880"/>
+              <w:tab w:val="right" w:leader="dot" w:pos="9016"/>
+            </w:tabs>
+            <w:spacing w:line="360" w:lineRule="auto"/>
+            <w:rPr>
+              <w:rFonts w:eastAsiaTheme="minorEastAsia"/>
+              <w:noProof/>
+              <w:color w:val="404040" w:themeColor="text1" w:themeTint="BF"/>
+              <w:lang w:eastAsia="es-PE"/>
+            </w:rPr>
+          </w:pPr>
+          <w:hyperlink w:anchor="_Toc104850979" w:history="1">
+            <w:r>
+              <w:rPr>
+                <w:rStyle w:val="Hipervnculo"/>
+                <w:rFonts w:ascii="Arial" w:hAnsi="Arial" w:cs="Arial"/>
+                <w:noProof/>
+                <w:color w:val="404040" w:themeColor="text1" w:themeTint="BF"/>
+              </w:rPr>
+              <w:t>1.1.</w:t>
+            </w:r>
+            <w:r>
+              <w:rPr>
+                <w:rFonts w:eastAsiaTheme="minorEastAsia"/>
+                <w:noProof/>
+                <w:color w:val="404040" w:themeColor="text1" w:themeTint="BF"/>
+                <w:lang w:eastAsia="es-PE"/>
+              </w:rPr>
+              <w:tab/>
+            </w:r>
+            <w:r>
+              <w:rPr>
+                <w:rStyle w:val="Hipervnculo"/>
+                <w:rFonts w:ascii="Arial" w:hAnsi="Arial" w:cs="Arial"/>
+                <w:noProof/>
+                <w:color w:val="404040" w:themeColor="text1" w:themeTint="BF"/>
+              </w:rPr>
+              <w:t>Propósito</w:t>
+            </w:r>
+            <w:r>
+              <w:rPr>
+                <w:noProof/>
+                <w:webHidden/>
+                <w:color w:val="404040" w:themeColor="text1" w:themeTint="BF"/>
+              </w:rPr>
+              <w:tab/>
+            </w:r>
+            <w:r>
+              <w:rPr>
+                <w:noProof/>
+                <w:webHidden/>
+                <w:color w:val="404040" w:themeColor="text1" w:themeTint="BF"/>
+              </w:rPr>
+              <w:fldChar w:fldCharType="begin"/>
+            </w:r>
+            <w:r>
+              <w:rPr>
+                <w:noProof/>
+                <w:webHidden/>
+                <w:color w:val="404040" w:themeColor="text1" w:themeTint="BF"/>
+              </w:rPr>
+              <w:instrText xml:space="preserve"> PAGEREF _Toc104850979 \h </w:instrText>
+            </w:r>
+            <w:r>
+              <w:rPr>
+                <w:noProof/>
+                <w:webHidden/>
+                <w:color w:val="404040" w:themeColor="text1" w:themeTint="BF"/>
+              </w:rPr>
+            </w:r>
+            <w:r>
+              <w:rPr>
+                <w:noProof/>
+                <w:webHidden/>
+                <w:color w:val="404040" w:themeColor="text1" w:themeTint="BF"/>
+              </w:rPr>
+              <w:fldChar w:fldCharType="separate"/>
+            </w:r>
+            <w:r>
+              <w:rPr>
+                <w:noProof/>
+                <w:webHidden/>
+                <w:color w:val="404040" w:themeColor="text1" w:themeTint="BF"/>
+              </w:rPr>
+              <w:t>3</w:t>
+            </w:r>
+            <w:r>
+              <w:rPr>
+                <w:noProof/>
+                <w:webHidden/>
+                <w:color w:val="404040" w:themeColor="text1" w:themeTint="BF"/>
+              </w:rPr>
+              <w:fldChar w:fldCharType="end"/>
+            </w:r>
+          </w:hyperlink>
+        </w:p>
+        <w:p>
+          <w:pPr>
+            <w:pStyle w:val="TDC2"/>
+            <w:tabs>
+              <w:tab w:val="left" w:pos="880"/>
+              <w:tab w:val="right" w:leader="dot" w:pos="9016"/>
+            </w:tabs>
+            <w:spacing w:line="360" w:lineRule="auto"/>
+            <w:rPr>
+              <w:rFonts w:eastAsiaTheme="minorEastAsia"/>
+              <w:noProof/>
+              <w:color w:val="404040" w:themeColor="text1" w:themeTint="BF"/>
+              <w:lang w:eastAsia="es-PE"/>
+            </w:rPr>
+          </w:pPr>
+          <w:hyperlink w:anchor="_Toc104850980" w:history="1">
+            <w:r>
+              <w:rPr>
+                <w:rStyle w:val="Hipervnculo"/>
+                <w:rFonts w:ascii="Arial" w:hAnsi="Arial" w:cs="Arial"/>
+                <w:noProof/>
+                <w:color w:val="404040" w:themeColor="text1" w:themeTint="BF"/>
+              </w:rPr>
+              <w:t>1.2.</w:t>
+            </w:r>
+            <w:r>
+              <w:rPr>
+                <w:rFonts w:eastAsiaTheme="minorEastAsia"/>
+                <w:noProof/>
+                <w:color w:val="404040" w:themeColor="text1" w:themeTint="BF"/>
+                <w:lang w:eastAsia="es-PE"/>
+              </w:rPr>
+              <w:tab/>
+            </w:r>
+            <w:r>
+              <w:rPr>
+                <w:rStyle w:val="Hipervnculo"/>
+                <w:rFonts w:ascii="Arial" w:hAnsi="Arial" w:cs="Arial"/>
+                <w:noProof/>
+                <w:color w:val="404040" w:themeColor="text1" w:themeTint="BF"/>
+              </w:rPr>
+              <w:t>Ámbito del sistema</w:t>
+            </w:r>
+            <w:r>
+              <w:rPr>
+                <w:noProof/>
+                <w:webHidden/>
+                <w:color w:val="404040" w:themeColor="text1" w:themeTint="BF"/>
+              </w:rPr>
+              <w:tab/>
+            </w:r>
+            <w:r>
+              <w:rPr>
+                <w:noProof/>
+                <w:webHidden/>
+                <w:color w:val="404040" w:themeColor="text1" w:themeTint="BF"/>
+              </w:rPr>
+              <w:fldChar w:fldCharType="begin"/>
+            </w:r>
+            <w:r>
+              <w:rPr>
+                <w:noProof/>
+                <w:webHidden/>
+                <w:color w:val="404040" w:themeColor="text1" w:themeTint="BF"/>
+              </w:rPr>
+              <w:instrText xml:space="preserve"> PAGEREF _Toc104850980 \h </w:instrText>
+            </w:r>
+            <w:r>
+              <w:rPr>
+                <w:noProof/>
+                <w:webHidden/>
+                <w:color w:val="404040" w:themeColor="text1" w:themeTint="BF"/>
+              </w:rPr>
+            </w:r>
+            <w:r>
+              <w:rPr>
+                <w:noProof/>
+                <w:webHidden/>
+                <w:color w:val="404040" w:themeColor="text1" w:themeTint="BF"/>
+              </w:rPr>
+              <w:fldChar w:fldCharType="separate"/>
+            </w:r>
+            <w:r>
+              <w:rPr>
+                <w:noProof/>
+                <w:webHidden/>
+                <w:color w:val="404040" w:themeColor="text1" w:themeTint="BF"/>
+              </w:rPr>
+              <w:t>3</w:t>
+            </w:r>
+            <w:r>
+              <w:rPr>
+                <w:noProof/>
+                <w:webHidden/>
+                <w:color w:val="404040" w:themeColor="text1" w:themeTint="BF"/>
+              </w:rPr>
+              <w:fldChar w:fldCharType="end"/>
+            </w:r>
+          </w:hyperlink>
+        </w:p>
+        <w:p>
+          <w:pPr>
+            <w:pStyle w:val="TDC2"/>
+            <w:tabs>
+              <w:tab w:val="left" w:pos="880"/>
+              <w:tab w:val="right" w:leader="dot" w:pos="9016"/>
+            </w:tabs>
+            <w:spacing w:line="360" w:lineRule="auto"/>
+            <w:rPr>
+              <w:rFonts w:eastAsiaTheme="minorEastAsia"/>
+              <w:noProof/>
+              <w:color w:val="404040" w:themeColor="text1" w:themeTint="BF"/>
+              <w:lang w:eastAsia="es-PE"/>
+            </w:rPr>
+          </w:pPr>
+          <w:hyperlink w:anchor="_Toc104850981" w:history="1">
+            <w:r>
+              <w:rPr>
+                <w:rStyle w:val="Hipervnculo"/>
+                <w:rFonts w:ascii="Arial" w:hAnsi="Arial" w:cs="Arial"/>
+                <w:noProof/>
+                <w:color w:val="404040" w:themeColor="text1" w:themeTint="BF"/>
+              </w:rPr>
+              <w:t>1.3.</w:t>
+            </w:r>
+            <w:r>
+              <w:rPr>
+                <w:rFonts w:eastAsiaTheme="minorEastAsia"/>
+                <w:noProof/>
+                <w:color w:val="404040" w:themeColor="text1" w:themeTint="BF"/>
+                <w:lang w:eastAsia="es-PE"/>
+              </w:rPr>
+              <w:tab/>
+            </w:r>
+            <w:r>
+              <w:rPr>
+                <w:rStyle w:val="Hipervnculo"/>
+                <w:rFonts w:ascii="Arial" w:hAnsi="Arial" w:cs="Arial"/>
+                <w:noProof/>
+                <w:color w:val="404040" w:themeColor="text1" w:themeTint="BF"/>
+              </w:rPr>
+              <w:t>Objetivo</w:t>
+            </w:r>
+            <w:r>
+              <w:rPr>
+                <w:noProof/>
+                <w:webHidden/>
+                <w:color w:val="404040" w:themeColor="text1" w:themeTint="BF"/>
+              </w:rPr>
+              <w:tab/>
+            </w:r>
+            <w:r>
+              <w:rPr>
+                <w:noProof/>
+                <w:webHidden/>
+                <w:color w:val="404040" w:themeColor="text1" w:themeTint="BF"/>
+              </w:rPr>
+              <w:fldChar w:fldCharType="begin"/>
+            </w:r>
+            <w:r>
+              <w:rPr>
+                <w:noProof/>
+                <w:webHidden/>
+                <w:color w:val="404040" w:themeColor="text1" w:themeTint="BF"/>
+              </w:rPr>
+              <w:instrText xml:space="preserve"> PAGEREF _Toc104850981 \h </w:instrText>
+            </w:r>
+            <w:r>
+              <w:rPr>
+                <w:noProof/>
+                <w:webHidden/>
+                <w:color w:val="404040" w:themeColor="text1" w:themeTint="BF"/>
+              </w:rPr>
+            </w:r>
+            <w:r>
+              <w:rPr>
+                <w:noProof/>
+                <w:webHidden/>
+                <w:color w:val="404040" w:themeColor="text1" w:themeTint="BF"/>
+              </w:rPr>
+              <w:fldChar w:fldCharType="separate"/>
+            </w:r>
+            <w:r>
+              <w:rPr>
+                <w:noProof/>
+                <w:webHidden/>
+                <w:color w:val="404040" w:themeColor="text1" w:themeTint="BF"/>
+              </w:rPr>
+              <w:t>3</w:t>
+            </w:r>
+            <w:r>
+              <w:rPr>
+                <w:noProof/>
+                <w:webHidden/>
+                <w:color w:val="404040" w:themeColor="text1" w:themeTint="BF"/>
+              </w:rPr>
+              <w:fldChar w:fldCharType="end"/>
+            </w:r>
+          </w:hyperlink>
+        </w:p>
+        <w:p>
+          <w:pPr>
+            <w:pStyle w:val="TDC2"/>
+            <w:tabs>
+              <w:tab w:val="left" w:pos="880"/>
+              <w:tab w:val="right" w:leader="dot" w:pos="9016"/>
+            </w:tabs>
+            <w:spacing w:line="360" w:lineRule="auto"/>
+            <w:rPr>
+              <w:rFonts w:eastAsiaTheme="minorEastAsia"/>
+              <w:noProof/>
+              <w:color w:val="404040" w:themeColor="text1" w:themeTint="BF"/>
+              <w:lang w:eastAsia="es-PE"/>
+            </w:rPr>
+          </w:pPr>
+          <w:hyperlink w:anchor="_Toc104850982" w:history="1">
+            <w:r>
+              <w:rPr>
+                <w:rStyle w:val="Hipervnculo"/>
+                <w:rFonts w:ascii="Arial" w:hAnsi="Arial" w:cs="Arial"/>
+                <w:noProof/>
+                <w:color w:val="404040" w:themeColor="text1" w:themeTint="BF"/>
+              </w:rPr>
+              <w:t>1.4.</w:t>
+            </w:r>
+            <w:r>
+              <w:rPr>
+                <w:rFonts w:eastAsiaTheme="minorEastAsia"/>
+                <w:noProof/>
+                <w:color w:val="404040" w:themeColor="text1" w:themeTint="BF"/>
+                <w:lang w:eastAsia="es-PE"/>
+              </w:rPr>
+              <w:tab/>
+            </w:r>
+            <w:r>
+              <w:rPr>
+                <w:rStyle w:val="Hipervnculo"/>
+                <w:rFonts w:ascii="Arial" w:hAnsi="Arial" w:cs="Arial"/>
+                <w:noProof/>
+                <w:color w:val="404040" w:themeColor="text1" w:themeTint="BF"/>
+              </w:rPr>
+              <w:t>Definiciones, Acrónimos y Abreviaturas</w:t>
+            </w:r>
+            <w:r>
+              <w:rPr>
+                <w:noProof/>
+                <w:webHidden/>
+                <w:color w:val="404040" w:themeColor="text1" w:themeTint="BF"/>
+              </w:rPr>
+              <w:tab/>
+            </w:r>
+            <w:r>
+              <w:rPr>
+                <w:noProof/>
+                <w:webHidden/>
+                <w:color w:val="404040" w:themeColor="text1" w:themeTint="BF"/>
+              </w:rPr>
+              <w:fldChar w:fldCharType="begin"/>
+            </w:r>
+            <w:r>
+              <w:rPr>
+                <w:noProof/>
+                <w:webHidden/>
+                <w:color w:val="404040" w:themeColor="text1" w:themeTint="BF"/>
+              </w:rPr>
+              <w:instrText xml:space="preserve"> PAGEREF _Toc104850982 \h </w:instrText>
+            </w:r>
+            <w:r>
+              <w:rPr>
+                <w:noProof/>
+                <w:webHidden/>
+                <w:color w:val="404040" w:themeColor="text1" w:themeTint="BF"/>
+              </w:rPr>
+            </w:r>
+            <w:r>
+              <w:rPr>
+                <w:noProof/>
+                <w:webHidden/>
+                <w:color w:val="404040" w:themeColor="text1" w:themeTint="BF"/>
+              </w:rPr>
+              <w:fldChar w:fldCharType="separate"/>
+            </w:r>
+            <w:r>
+              <w:rPr>
+                <w:noProof/>
+                <w:webHidden/>
+                <w:color w:val="404040" w:themeColor="text1" w:themeTint="BF"/>
+              </w:rPr>
+              <w:t>3</w:t>
+            </w:r>
+            <w:r>
+              <w:rPr>
+                <w:noProof/>
+                <w:webHidden/>
+                <w:color w:val="404040" w:themeColor="text1" w:themeTint="BF"/>
+              </w:rPr>
+              <w:fldChar w:fldCharType="end"/>
+            </w:r>
+          </w:hyperlink>
+        </w:p>
+        <w:p>
+          <w:pPr>
+            <w:pStyle w:val="TDC2"/>
+            <w:tabs>
+              <w:tab w:val="left" w:pos="880"/>
+              <w:tab w:val="right" w:leader="dot" w:pos="9016"/>
+            </w:tabs>
+            <w:spacing w:line="360" w:lineRule="auto"/>
+            <w:rPr>
+              <w:rFonts w:eastAsiaTheme="minorEastAsia"/>
+              <w:noProof/>
+              <w:color w:val="404040" w:themeColor="text1" w:themeTint="BF"/>
+              <w:lang w:eastAsia="es-PE"/>
+            </w:rPr>
+          </w:pPr>
+          <w:hyperlink w:anchor="_Toc104850983" w:history="1">
+            <w:r>
+              <w:rPr>
+                <w:rStyle w:val="Hipervnculo"/>
+                <w:rFonts w:ascii="Arial" w:hAnsi="Arial" w:cs="Arial"/>
+                <w:noProof/>
+                <w:color w:val="404040" w:themeColor="text1" w:themeTint="BF"/>
+              </w:rPr>
+              <w:t>1.5.</w:t>
+            </w:r>
+            <w:r>
+              <w:rPr>
+                <w:rFonts w:eastAsiaTheme="minorEastAsia"/>
+                <w:noProof/>
+                <w:color w:val="404040" w:themeColor="text1" w:themeTint="BF"/>
+                <w:lang w:eastAsia="es-PE"/>
+              </w:rPr>
+              <w:tab/>
+            </w:r>
+            <w:r>
+              <w:rPr>
+                <w:rStyle w:val="Hipervnculo"/>
+                <w:rFonts w:ascii="Arial" w:hAnsi="Arial" w:cs="Arial"/>
+                <w:noProof/>
+                <w:color w:val="404040" w:themeColor="text1" w:themeTint="BF"/>
+              </w:rPr>
+              <w:t>Visión General del Documento</w:t>
+            </w:r>
+            <w:r>
+              <w:rPr>
+                <w:noProof/>
+                <w:webHidden/>
+                <w:color w:val="404040" w:themeColor="text1" w:themeTint="BF"/>
+              </w:rPr>
+              <w:tab/>
+            </w:r>
+            <w:r>
+              <w:rPr>
+                <w:noProof/>
+                <w:webHidden/>
+                <w:color w:val="404040" w:themeColor="text1" w:themeTint="BF"/>
+              </w:rPr>
+              <w:fldChar w:fldCharType="begin"/>
+            </w:r>
+            <w:r>
+              <w:rPr>
+                <w:noProof/>
+                <w:webHidden/>
+                <w:color w:val="404040" w:themeColor="text1" w:themeTint="BF"/>
+              </w:rPr>
+              <w:instrText xml:space="preserve"> PAGEREF _Toc104850983 \h </w:instrText>
+            </w:r>
+            <w:r>
+              <w:rPr>
+                <w:noProof/>
+                <w:webHidden/>
+                <w:color w:val="404040" w:themeColor="text1" w:themeTint="BF"/>
+              </w:rPr>
+            </w:r>
+            <w:r>
+              <w:rPr>
+                <w:noProof/>
+                <w:webHidden/>
+                <w:color w:val="404040" w:themeColor="text1" w:themeTint="BF"/>
+              </w:rPr>
+              <w:fldChar w:fldCharType="separate"/>
+            </w:r>
+            <w:r>
+              <w:rPr>
+                <w:noProof/>
+                <w:webHidden/>
+                <w:color w:val="404040" w:themeColor="text1" w:themeTint="BF"/>
+              </w:rPr>
+              <w:t>3</w:t>
+            </w:r>
+            <w:r>
+              <w:rPr>
+                <w:noProof/>
+                <w:webHidden/>
+                <w:color w:val="404040" w:themeColor="text1" w:themeTint="BF"/>
+              </w:rPr>
+              <w:fldChar w:fldCharType="end"/>
+            </w:r>
+          </w:hyperlink>
+        </w:p>
+        <w:p>
+          <w:pPr>
+            <w:pStyle w:val="TDC1"/>
+            <w:tabs>
+              <w:tab w:val="left" w:pos="440"/>
+              <w:tab w:val="right" w:leader="dot" w:pos="9016"/>
+            </w:tabs>
+            <w:spacing w:line="360" w:lineRule="auto"/>
+            <w:rPr>
+              <w:rFonts w:eastAsiaTheme="minorEastAsia"/>
+              <w:b/>
+              <w:bCs/>
+              <w:noProof/>
+              <w:color w:val="404040" w:themeColor="text1" w:themeTint="BF"/>
+              <w:lang w:eastAsia="es-PE"/>
+            </w:rPr>
+          </w:pPr>
+          <w:hyperlink w:anchor="_Toc104850984" w:history="1">
+            <w:r>
+              <w:rPr>
+                <w:rStyle w:val="Hipervnculo"/>
+                <w:rFonts w:ascii="Arial" w:hAnsi="Arial" w:cs="Arial"/>
+                <w:b/>
+                <w:bCs/>
+                <w:noProof/>
+                <w:color w:val="404040" w:themeColor="text1" w:themeTint="BF"/>
+              </w:rPr>
+              <w:t>2.</w:t>
+            </w:r>
+            <w:r>
+              <w:rPr>
+                <w:rFonts w:eastAsiaTheme="minorEastAsia"/>
+                <w:b/>
+                <w:bCs/>
+                <w:noProof/>
+                <w:color w:val="404040" w:themeColor="text1" w:themeTint="BF"/>
+                <w:lang w:eastAsia="es-PE"/>
+              </w:rPr>
+              <w:tab/>
+            </w:r>
+            <w:r>
+              <w:rPr>
+                <w:rStyle w:val="Hipervnculo"/>
+                <w:rFonts w:ascii="Arial" w:hAnsi="Arial" w:cs="Arial"/>
+                <w:b/>
+                <w:bCs/>
+                <w:noProof/>
+                <w:color w:val="404040" w:themeColor="text1" w:themeTint="BF"/>
+              </w:rPr>
+              <w:t>Análisis de Requerimientos del Software</w:t>
+            </w:r>
+            <w:r>
+              <w:rPr>
+                <w:b/>
+                <w:bCs/>
+                <w:noProof/>
+                <w:webHidden/>
+                <w:color w:val="404040" w:themeColor="text1" w:themeTint="BF"/>
+              </w:rPr>
+              <w:tab/>
+            </w:r>
+            <w:r>
+              <w:rPr>
+                <w:b/>
+                <w:bCs/>
+                <w:noProof/>
+                <w:webHidden/>
+                <w:color w:val="404040" w:themeColor="text1" w:themeTint="BF"/>
+              </w:rPr>
+              <w:fldChar w:fldCharType="begin"/>
+            </w:r>
+            <w:r>
+              <w:rPr>
+                <w:b/>
+                <w:bCs/>
+                <w:noProof/>
+                <w:webHidden/>
+                <w:color w:val="404040" w:themeColor="text1" w:themeTint="BF"/>
+              </w:rPr>
+              <w:instrText xml:space="preserve"> PAGEREF _Toc104850984 \h </w:instrText>
+            </w:r>
+            <w:r>
+              <w:rPr>
+                <w:b/>
+                <w:bCs/>
+                <w:noProof/>
+                <w:webHidden/>
+                <w:color w:val="404040" w:themeColor="text1" w:themeTint="BF"/>
+              </w:rPr>
+            </w:r>
+            <w:r>
+              <w:rPr>
+                <w:b/>
+                <w:bCs/>
+                <w:noProof/>
+                <w:webHidden/>
+                <w:color w:val="404040" w:themeColor="text1" w:themeTint="BF"/>
+              </w:rPr>
+              <w:fldChar w:fldCharType="separate"/>
+            </w:r>
+            <w:r>
+              <w:rPr>
+                <w:b/>
+                <w:bCs/>
+                <w:noProof/>
+                <w:webHidden/>
+                <w:color w:val="404040" w:themeColor="text1" w:themeTint="BF"/>
+              </w:rPr>
+              <w:t>3</w:t>
+            </w:r>
+            <w:r>
+              <w:rPr>
+                <w:b/>
+                <w:bCs/>
+                <w:noProof/>
+                <w:webHidden/>
+                <w:color w:val="404040" w:themeColor="text1" w:themeTint="BF"/>
+              </w:rPr>
+              <w:fldChar w:fldCharType="end"/>
+            </w:r>
+          </w:hyperlink>
+        </w:p>
+        <w:p>
+          <w:pPr>
+            <w:pStyle w:val="TDC2"/>
+            <w:tabs>
+              <w:tab w:val="left" w:pos="880"/>
+              <w:tab w:val="right" w:leader="dot" w:pos="9016"/>
+            </w:tabs>
+            <w:spacing w:line="360" w:lineRule="auto"/>
+            <w:rPr>
+              <w:rFonts w:eastAsiaTheme="minorEastAsia"/>
+              <w:noProof/>
+              <w:color w:val="404040" w:themeColor="text1" w:themeTint="BF"/>
+              <w:lang w:eastAsia="es-PE"/>
+            </w:rPr>
+          </w:pPr>
+          <w:hyperlink w:anchor="_Toc104850986" w:history="1">
+            <w:r>
+              <w:rPr>
+                <w:rStyle w:val="Hipervnculo"/>
+                <w:rFonts w:ascii="Arial" w:hAnsi="Arial" w:cs="Arial"/>
+                <w:noProof/>
+                <w:color w:val="404040" w:themeColor="text1" w:themeTint="BF"/>
+              </w:rPr>
+              <w:t>2.1.</w:t>
+            </w:r>
+            <w:r>
+              <w:rPr>
+                <w:rFonts w:eastAsiaTheme="minorEastAsia"/>
+                <w:noProof/>
+                <w:color w:val="404040" w:themeColor="text1" w:themeTint="BF"/>
+                <w:lang w:eastAsia="es-PE"/>
+              </w:rPr>
+              <w:tab/>
+            </w:r>
+            <w:r>
+              <w:rPr>
+                <w:rStyle w:val="Hipervnculo"/>
+                <w:rFonts w:ascii="Arial" w:hAnsi="Arial" w:cs="Arial"/>
+                <w:noProof/>
+                <w:color w:val="404040" w:themeColor="text1" w:themeTint="BF"/>
+              </w:rPr>
+              <w:t>Descripción General</w:t>
+            </w:r>
+            <w:r>
+              <w:rPr>
+                <w:noProof/>
+                <w:webHidden/>
+                <w:color w:val="404040" w:themeColor="text1" w:themeTint="BF"/>
+              </w:rPr>
+              <w:tab/>
+            </w:r>
+            <w:r>
+              <w:rPr>
+                <w:noProof/>
+                <w:webHidden/>
+                <w:color w:val="404040" w:themeColor="text1" w:themeTint="BF"/>
+              </w:rPr>
+              <w:fldChar w:fldCharType="begin"/>
+            </w:r>
+            <w:r>
+              <w:rPr>
+                <w:noProof/>
+                <w:webHidden/>
+                <w:color w:val="404040" w:themeColor="text1" w:themeTint="BF"/>
+              </w:rPr>
+              <w:instrText xml:space="preserve"> PAGEREF _Toc104850986 \h </w:instrText>
+            </w:r>
+            <w:r>
+              <w:rPr>
+                <w:noProof/>
+                <w:webHidden/>
+                <w:color w:val="404040" w:themeColor="text1" w:themeTint="BF"/>
+              </w:rPr>
+            </w:r>
+            <w:r>
+              <w:rPr>
+                <w:noProof/>
+                <w:webHidden/>
+                <w:color w:val="404040" w:themeColor="text1" w:themeTint="BF"/>
+              </w:rPr>
+              <w:fldChar w:fldCharType="separate"/>
+            </w:r>
+            <w:r>
+              <w:rPr>
+                <w:noProof/>
+                <w:webHidden/>
+                <w:color w:val="404040" w:themeColor="text1" w:themeTint="BF"/>
+              </w:rPr>
+              <w:t>3</w:t>
+            </w:r>
+            <w:r>
+              <w:rPr>
+                <w:noProof/>
+                <w:webHidden/>
+                <w:color w:val="404040" w:themeColor="text1" w:themeTint="BF"/>
+              </w:rPr>
+              <w:fldChar w:fldCharType="end"/>
+            </w:r>
+          </w:hyperlink>
+        </w:p>
+        <w:p>
+          <w:pPr>
+            <w:pStyle w:val="TDC2"/>
+            <w:tabs>
+              <w:tab w:val="left" w:pos="880"/>
+              <w:tab w:val="right" w:leader="dot" w:pos="9016"/>
+            </w:tabs>
+            <w:spacing w:line="360" w:lineRule="auto"/>
+            <w:rPr>
+              <w:rFonts w:eastAsiaTheme="minorEastAsia"/>
+              <w:noProof/>
+              <w:color w:val="404040" w:themeColor="text1" w:themeTint="BF"/>
+              <w:lang w:eastAsia="es-PE"/>
+            </w:rPr>
+          </w:pPr>
+          <w:hyperlink w:anchor="_Toc104850987" w:history="1">
+            <w:r>
+              <w:rPr>
+                <w:rStyle w:val="Hipervnculo"/>
+                <w:rFonts w:ascii="Arial" w:hAnsi="Arial" w:cs="Arial"/>
+                <w:noProof/>
+                <w:color w:val="404040" w:themeColor="text1" w:themeTint="BF"/>
+              </w:rPr>
+              <w:t>2.2.</w:t>
+            </w:r>
+            <w:r>
+              <w:rPr>
+                <w:rFonts w:eastAsiaTheme="minorEastAsia"/>
+                <w:noProof/>
+                <w:color w:val="404040" w:themeColor="text1" w:themeTint="BF"/>
+                <w:lang w:eastAsia="es-PE"/>
+              </w:rPr>
+              <w:tab/>
+            </w:r>
+            <w:r>
+              <w:rPr>
+                <w:rStyle w:val="Hipervnculo"/>
+                <w:rFonts w:ascii="Arial" w:hAnsi="Arial" w:cs="Arial"/>
+                <w:noProof/>
+                <w:color w:val="404040" w:themeColor="text1" w:themeTint="BF"/>
+              </w:rPr>
+              <w:t>Funciones del Producto</w:t>
+            </w:r>
+            <w:r>
+              <w:rPr>
+                <w:noProof/>
+                <w:webHidden/>
+                <w:color w:val="404040" w:themeColor="text1" w:themeTint="BF"/>
+              </w:rPr>
+              <w:tab/>
+            </w:r>
+            <w:r>
+              <w:rPr>
+                <w:noProof/>
+                <w:webHidden/>
+                <w:color w:val="404040" w:themeColor="text1" w:themeTint="BF"/>
+              </w:rPr>
+              <w:fldChar w:fldCharType="begin"/>
+            </w:r>
+            <w:r>
+              <w:rPr>
+                <w:noProof/>
+                <w:webHidden/>
+                <w:color w:val="404040" w:themeColor="text1" w:themeTint="BF"/>
+              </w:rPr>
+              <w:instrText xml:space="preserve"> PAGEREF _Toc104850987 \h </w:instrText>
+            </w:r>
+            <w:r>
+              <w:rPr>
+                <w:noProof/>
+                <w:webHidden/>
+                <w:color w:val="404040" w:themeColor="text1" w:themeTint="BF"/>
+              </w:rPr>
+            </w:r>
+            <w:r>
+              <w:rPr>
+                <w:noProof/>
+                <w:webHidden/>
+                <w:color w:val="404040" w:themeColor="text1" w:themeTint="BF"/>
+              </w:rPr>
+              <w:fldChar w:fldCharType="separate"/>
+            </w:r>
+            <w:r>
+              <w:rPr>
+                <w:noProof/>
+                <w:webHidden/>
+                <w:color w:val="404040" w:themeColor="text1" w:themeTint="BF"/>
+              </w:rPr>
+              <w:t>3</w:t>
+            </w:r>
+            <w:r>
+              <w:rPr>
+                <w:noProof/>
+                <w:webHidden/>
+                <w:color w:val="404040" w:themeColor="text1" w:themeTint="BF"/>
+              </w:rPr>
+              <w:fldChar w:fldCharType="end"/>
+            </w:r>
+          </w:hyperlink>
+        </w:p>
+        <w:p>
+          <w:pPr>
+            <w:pStyle w:val="TDC2"/>
+            <w:tabs>
+              <w:tab w:val="left" w:pos="880"/>
+              <w:tab w:val="right" w:leader="dot" w:pos="9016"/>
+            </w:tabs>
+            <w:spacing w:line="360" w:lineRule="auto"/>
+            <w:rPr>
+              <w:rFonts w:eastAsiaTheme="minorEastAsia"/>
+              <w:noProof/>
+              <w:color w:val="404040" w:themeColor="text1" w:themeTint="BF"/>
+              <w:lang w:eastAsia="es-PE"/>
+            </w:rPr>
+          </w:pPr>
+          <w:hyperlink w:anchor="_Toc104850988" w:history="1">
+            <w:r>
+              <w:rPr>
+                <w:rStyle w:val="Hipervnculo"/>
+                <w:rFonts w:ascii="Arial" w:hAnsi="Arial" w:cs="Arial"/>
+                <w:noProof/>
+                <w:color w:val="404040" w:themeColor="text1" w:themeTint="BF"/>
+              </w:rPr>
+              <w:t>2.3.</w:t>
+            </w:r>
+            <w:r>
+              <w:rPr>
+                <w:rFonts w:eastAsiaTheme="minorEastAsia"/>
+                <w:noProof/>
+                <w:color w:val="404040" w:themeColor="text1" w:themeTint="BF"/>
+                <w:lang w:eastAsia="es-PE"/>
+              </w:rPr>
+              <w:tab/>
+            </w:r>
+            <w:r>
+              <w:rPr>
+                <w:rStyle w:val="Hipervnculo"/>
+                <w:rFonts w:ascii="Arial" w:hAnsi="Arial" w:cs="Arial"/>
+                <w:noProof/>
+                <w:color w:val="404040" w:themeColor="text1" w:themeTint="BF"/>
+              </w:rPr>
+              <w:t>Características del Usuario</w:t>
+            </w:r>
+            <w:r>
+              <w:rPr>
+                <w:noProof/>
+                <w:webHidden/>
+                <w:color w:val="404040" w:themeColor="text1" w:themeTint="BF"/>
+              </w:rPr>
+              <w:tab/>
+            </w:r>
+            <w:r>
+              <w:rPr>
+                <w:noProof/>
+                <w:webHidden/>
+                <w:color w:val="404040" w:themeColor="text1" w:themeTint="BF"/>
+              </w:rPr>
+              <w:fldChar w:fldCharType="begin"/>
+            </w:r>
+            <w:r>
+              <w:rPr>
+                <w:noProof/>
+                <w:webHidden/>
+                <w:color w:val="404040" w:themeColor="text1" w:themeTint="BF"/>
+              </w:rPr>
+              <w:instrText xml:space="preserve"> PAGEREF _Toc104850988 \h </w:instrText>
+            </w:r>
+            <w:r>
+              <w:rPr>
+                <w:noProof/>
+                <w:webHidden/>
+                <w:color w:val="404040" w:themeColor="text1" w:themeTint="BF"/>
+              </w:rPr>
+            </w:r>
+            <w:r>
+              <w:rPr>
+                <w:noProof/>
+                <w:webHidden/>
+                <w:color w:val="404040" w:themeColor="text1" w:themeTint="BF"/>
+              </w:rPr>
+              <w:fldChar w:fldCharType="separate"/>
+            </w:r>
+            <w:r>
+              <w:rPr>
+                <w:noProof/>
+                <w:webHidden/>
+                <w:color w:val="404040" w:themeColor="text1" w:themeTint="BF"/>
+              </w:rPr>
+              <w:t>3</w:t>
+            </w:r>
+            <w:r>
+              <w:rPr>
+                <w:noProof/>
+                <w:webHidden/>
+                <w:color w:val="404040" w:themeColor="text1" w:themeTint="BF"/>
+              </w:rPr>
+              <w:fldChar w:fldCharType="end"/>
+            </w:r>
+          </w:hyperlink>
+        </w:p>
+        <w:p>
+          <w:pPr>
+            <w:pStyle w:val="TDC2"/>
+            <w:tabs>
+              <w:tab w:val="left" w:pos="880"/>
+              <w:tab w:val="right" w:leader="dot" w:pos="9016"/>
+            </w:tabs>
+            <w:spacing w:line="360" w:lineRule="auto"/>
+            <w:rPr>
+              <w:rFonts w:eastAsiaTheme="minorEastAsia"/>
+              <w:noProof/>
+              <w:color w:val="404040" w:themeColor="text1" w:themeTint="BF"/>
+              <w:lang w:eastAsia="es-PE"/>
+            </w:rPr>
+          </w:pPr>
+          <w:hyperlink w:anchor="_Toc104850989" w:history="1">
+            <w:r>
+              <w:rPr>
+                <w:rStyle w:val="Hipervnculo"/>
+                <w:rFonts w:ascii="Arial" w:hAnsi="Arial" w:cs="Arial"/>
+                <w:noProof/>
+                <w:color w:val="404040" w:themeColor="text1" w:themeTint="BF"/>
+              </w:rPr>
+              <w:t>2.4.</w:t>
+            </w:r>
+            <w:r>
+              <w:rPr>
+                <w:rFonts w:eastAsiaTheme="minorEastAsia"/>
+                <w:noProof/>
+                <w:color w:val="404040" w:themeColor="text1" w:themeTint="BF"/>
+                <w:lang w:eastAsia="es-PE"/>
+              </w:rPr>
+              <w:tab/>
+            </w:r>
+            <w:r>
+              <w:rPr>
+                <w:rStyle w:val="Hipervnculo"/>
+                <w:rFonts w:ascii="Arial" w:hAnsi="Arial" w:cs="Arial"/>
+                <w:noProof/>
+                <w:color w:val="404040" w:themeColor="text1" w:themeTint="BF"/>
+              </w:rPr>
+              <w:t>Restricciones</w:t>
+            </w:r>
+            <w:r>
+              <w:rPr>
+                <w:noProof/>
+                <w:webHidden/>
+                <w:color w:val="404040" w:themeColor="text1" w:themeTint="BF"/>
+              </w:rPr>
+              <w:tab/>
+            </w:r>
+            <w:r>
+              <w:rPr>
+                <w:noProof/>
+                <w:webHidden/>
+                <w:color w:val="404040" w:themeColor="text1" w:themeTint="BF"/>
+              </w:rPr>
+              <w:fldChar w:fldCharType="begin"/>
+            </w:r>
+            <w:r>
+              <w:rPr>
+                <w:noProof/>
+                <w:webHidden/>
+                <w:color w:val="404040" w:themeColor="text1" w:themeTint="BF"/>
+              </w:rPr>
+              <w:instrText xml:space="preserve"> PAGEREF _Toc104850989 \h </w:instrText>
+            </w:r>
+            <w:r>
+              <w:rPr>
+                <w:noProof/>
+                <w:webHidden/>
+                <w:color w:val="404040" w:themeColor="text1" w:themeTint="BF"/>
+              </w:rPr>
+            </w:r>
+            <w:r>
+              <w:rPr>
+                <w:noProof/>
+                <w:webHidden/>
+                <w:color w:val="404040" w:themeColor="text1" w:themeTint="BF"/>
+              </w:rPr>
+              <w:fldChar w:fldCharType="separate"/>
+            </w:r>
+            <w:r>
+              <w:rPr>
+                <w:noProof/>
+                <w:webHidden/>
+                <w:color w:val="404040" w:themeColor="text1" w:themeTint="BF"/>
+              </w:rPr>
+              <w:t>3</w:t>
+            </w:r>
+            <w:r>
+              <w:rPr>
+                <w:noProof/>
+                <w:webHidden/>
+                <w:color w:val="404040" w:themeColor="text1" w:themeTint="BF"/>
+              </w:rPr>
+              <w:fldChar w:fldCharType="end"/>
+            </w:r>
+          </w:hyperlink>
+        </w:p>
+        <w:p>
+          <w:pPr>
+            <w:pStyle w:val="TDC2"/>
+            <w:tabs>
+              <w:tab w:val="left" w:pos="880"/>
+              <w:tab w:val="right" w:leader="dot" w:pos="9016"/>
+            </w:tabs>
+            <w:spacing w:line="360" w:lineRule="auto"/>
+            <w:rPr>
+              <w:rFonts w:eastAsiaTheme="minorEastAsia"/>
+              <w:noProof/>
+              <w:color w:val="404040" w:themeColor="text1" w:themeTint="BF"/>
+              <w:lang w:eastAsia="es-PE"/>
+            </w:rPr>
+          </w:pPr>
+          <w:hyperlink w:anchor="_Toc104850990" w:history="1">
+            <w:r>
+              <w:rPr>
+                <w:rStyle w:val="Hipervnculo"/>
+                <w:rFonts w:ascii="Arial" w:hAnsi="Arial" w:cs="Arial"/>
+                <w:noProof/>
+                <w:color w:val="404040" w:themeColor="text1" w:themeTint="BF"/>
+              </w:rPr>
+              <w:t>2.5.</w:t>
+            </w:r>
+            <w:r>
+              <w:rPr>
+                <w:rFonts w:eastAsiaTheme="minorEastAsia"/>
+                <w:noProof/>
+                <w:color w:val="404040" w:themeColor="text1" w:themeTint="BF"/>
+                <w:lang w:eastAsia="es-PE"/>
+              </w:rPr>
+              <w:tab/>
+            </w:r>
+            <w:r>
+              <w:rPr>
+                <w:rStyle w:val="Hipervnculo"/>
+                <w:rFonts w:ascii="Arial" w:hAnsi="Arial" w:cs="Arial"/>
+                <w:noProof/>
+                <w:color w:val="404040" w:themeColor="text1" w:themeTint="BF"/>
+              </w:rPr>
+              <w:t>Suposiciones y Dependencias</w:t>
+            </w:r>
+            <w:r>
+              <w:rPr>
+                <w:noProof/>
+                <w:webHidden/>
+                <w:color w:val="404040" w:themeColor="text1" w:themeTint="BF"/>
+              </w:rPr>
+              <w:tab/>
+            </w:r>
+            <w:r>
+              <w:rPr>
+                <w:noProof/>
+                <w:webHidden/>
+                <w:color w:val="404040" w:themeColor="text1" w:themeTint="BF"/>
+              </w:rPr>
+              <w:fldChar w:fldCharType="begin"/>
+            </w:r>
+            <w:r>
+              <w:rPr>
+                <w:noProof/>
+                <w:webHidden/>
+                <w:color w:val="404040" w:themeColor="text1" w:themeTint="BF"/>
+              </w:rPr>
+              <w:instrText xml:space="preserve"> PAGEREF _Toc104850990 \h </w:instrText>
+            </w:r>
+            <w:r>
+              <w:rPr>
+                <w:noProof/>
+                <w:webHidden/>
+                <w:color w:val="404040" w:themeColor="text1" w:themeTint="BF"/>
+              </w:rPr>
+            </w:r>
+            <w:r>
+              <w:rPr>
+                <w:noProof/>
+                <w:webHidden/>
+                <w:color w:val="404040" w:themeColor="text1" w:themeTint="BF"/>
+              </w:rPr>
+              <w:fldChar w:fldCharType="separate"/>
+            </w:r>
+            <w:r>
+              <w:rPr>
+                <w:noProof/>
+                <w:webHidden/>
+                <w:color w:val="404040" w:themeColor="text1" w:themeTint="BF"/>
+              </w:rPr>
+              <w:t>3</w:t>
+            </w:r>
+            <w:r>
+              <w:rPr>
+                <w:noProof/>
+                <w:webHidden/>
+                <w:color w:val="404040" w:themeColor="text1" w:themeTint="BF"/>
+              </w:rPr>
+              <w:fldChar w:fldCharType="end"/>
+            </w:r>
+          </w:hyperlink>
+        </w:p>
+        <w:p>
+          <w:pPr>
+            <w:pStyle w:val="TDC1"/>
+            <w:tabs>
+              <w:tab w:val="left" w:pos="440"/>
+              <w:tab w:val="right" w:leader="dot" w:pos="9016"/>
+            </w:tabs>
+            <w:spacing w:line="360" w:lineRule="auto"/>
+            <w:rPr>
+              <w:rFonts w:eastAsiaTheme="minorEastAsia"/>
+              <w:b/>
+              <w:bCs/>
+              <w:noProof/>
+              <w:color w:val="404040" w:themeColor="text1" w:themeTint="BF"/>
+              <w:lang w:eastAsia="es-PE"/>
+            </w:rPr>
+          </w:pPr>
+          <w:hyperlink w:anchor="_Toc104850991" w:history="1">
+            <w:r>
+              <w:rPr>
+                <w:rStyle w:val="Hipervnculo"/>
+                <w:rFonts w:ascii="Arial" w:hAnsi="Arial" w:cs="Arial"/>
+                <w:b/>
+                <w:bCs/>
+                <w:noProof/>
+                <w:color w:val="404040" w:themeColor="text1" w:themeTint="BF"/>
+              </w:rPr>
+              <w:t>3.</w:t>
+            </w:r>
+            <w:r>
+              <w:rPr>
+                <w:rFonts w:eastAsiaTheme="minorEastAsia"/>
+                <w:b/>
+                <w:bCs/>
+                <w:noProof/>
+                <w:color w:val="404040" w:themeColor="text1" w:themeTint="BF"/>
+                <w:lang w:eastAsia="es-PE"/>
+              </w:rPr>
+              <w:tab/>
+            </w:r>
+            <w:r>
+              <w:rPr>
+                <w:rStyle w:val="Hipervnculo"/>
+                <w:rFonts w:ascii="Arial" w:hAnsi="Arial" w:cs="Arial"/>
+                <w:b/>
+                <w:bCs/>
+                <w:noProof/>
+                <w:color w:val="404040" w:themeColor="text1" w:themeTint="BF"/>
+              </w:rPr>
+              <w:t>Requisitos Específicos</w:t>
+            </w:r>
+            <w:r>
+              <w:rPr>
+                <w:b/>
+                <w:bCs/>
+                <w:noProof/>
+                <w:webHidden/>
+                <w:color w:val="404040" w:themeColor="text1" w:themeTint="BF"/>
+              </w:rPr>
+              <w:tab/>
+            </w:r>
+            <w:r>
+              <w:rPr>
+                <w:b/>
+                <w:bCs/>
+                <w:noProof/>
+                <w:webHidden/>
+                <w:color w:val="404040" w:themeColor="text1" w:themeTint="BF"/>
+              </w:rPr>
+              <w:fldChar w:fldCharType="begin"/>
+            </w:r>
+            <w:r>
+              <w:rPr>
+                <w:b/>
+                <w:bCs/>
+                <w:noProof/>
+                <w:webHidden/>
+                <w:color w:val="404040" w:themeColor="text1" w:themeTint="BF"/>
+              </w:rPr>
+              <w:instrText xml:space="preserve"> PAGEREF _Toc104850991 \h </w:instrText>
+            </w:r>
+            <w:r>
+              <w:rPr>
+                <w:b/>
+                <w:bCs/>
+                <w:noProof/>
+                <w:webHidden/>
+                <w:color w:val="404040" w:themeColor="text1" w:themeTint="BF"/>
+              </w:rPr>
+            </w:r>
+            <w:r>
+              <w:rPr>
+                <w:b/>
+                <w:bCs/>
+                <w:noProof/>
+                <w:webHidden/>
+                <w:color w:val="404040" w:themeColor="text1" w:themeTint="BF"/>
+              </w:rPr>
+              <w:fldChar w:fldCharType="separate"/>
+            </w:r>
+            <w:r>
+              <w:rPr>
+                <w:b/>
+                <w:bCs/>
+                <w:noProof/>
+                <w:webHidden/>
+                <w:color w:val="404040" w:themeColor="text1" w:themeTint="BF"/>
+              </w:rPr>
+              <w:t>3</w:t>
+            </w:r>
+            <w:r>
+              <w:rPr>
+                <w:b/>
+                <w:bCs/>
+                <w:noProof/>
+                <w:webHidden/>
+                <w:color w:val="404040" w:themeColor="text1" w:themeTint="BF"/>
+              </w:rPr>
+              <w:fldChar w:fldCharType="end"/>
+            </w:r>
+          </w:hyperlink>
+        </w:p>
+        <w:p>
+          <w:pPr>
+            <w:pStyle w:val="TDC2"/>
+            <w:tabs>
+              <w:tab w:val="left" w:pos="880"/>
+              <w:tab w:val="right" w:leader="dot" w:pos="9016"/>
+            </w:tabs>
+            <w:spacing w:line="360" w:lineRule="auto"/>
+            <w:rPr>
+              <w:rFonts w:eastAsiaTheme="minorEastAsia"/>
+              <w:noProof/>
+              <w:color w:val="404040" w:themeColor="text1" w:themeTint="BF"/>
+              <w:lang w:eastAsia="es-PE"/>
+            </w:rPr>
+          </w:pPr>
+          <w:hyperlink w:anchor="_Toc104850993" w:history="1">
+            <w:r>
+              <w:rPr>
+                <w:rStyle w:val="Hipervnculo"/>
+                <w:rFonts w:ascii="Arial" w:hAnsi="Arial" w:cs="Arial"/>
+                <w:noProof/>
+                <w:color w:val="404040" w:themeColor="text1" w:themeTint="BF"/>
+              </w:rPr>
+              <w:t>3.1.</w:t>
+            </w:r>
+            <w:r>
+              <w:rPr>
+                <w:rFonts w:eastAsiaTheme="minorEastAsia"/>
+                <w:noProof/>
+                <w:color w:val="404040" w:themeColor="text1" w:themeTint="BF"/>
+                <w:lang w:eastAsia="es-PE"/>
+              </w:rPr>
+              <w:tab/>
+            </w:r>
+            <w:r>
+              <w:rPr>
+                <w:rStyle w:val="Hipervnculo"/>
+                <w:rFonts w:ascii="Arial" w:hAnsi="Arial" w:cs="Arial"/>
+                <w:noProof/>
+                <w:color w:val="404040" w:themeColor="text1" w:themeTint="BF"/>
+              </w:rPr>
+              <w:t>Requisitos comunes de las interfaces</w:t>
+            </w:r>
+            <w:r>
+              <w:rPr>
+                <w:noProof/>
+                <w:webHidden/>
+                <w:color w:val="404040" w:themeColor="text1" w:themeTint="BF"/>
+              </w:rPr>
+              <w:tab/>
+            </w:r>
+            <w:r>
+              <w:rPr>
+                <w:noProof/>
+                <w:webHidden/>
+                <w:color w:val="404040" w:themeColor="text1" w:themeTint="BF"/>
+              </w:rPr>
+              <w:fldChar w:fldCharType="begin"/>
+            </w:r>
+            <w:r>
+              <w:rPr>
+                <w:noProof/>
+                <w:webHidden/>
+                <w:color w:val="404040" w:themeColor="text1" w:themeTint="BF"/>
+              </w:rPr>
+              <w:instrText xml:space="preserve"> PAGEREF _Toc104850993 \h </w:instrText>
+            </w:r>
+            <w:r>
+              <w:rPr>
+                <w:noProof/>
+                <w:webHidden/>
+                <w:color w:val="404040" w:themeColor="text1" w:themeTint="BF"/>
+              </w:rPr>
+            </w:r>
+            <w:r>
+              <w:rPr>
+                <w:noProof/>
+                <w:webHidden/>
+                <w:color w:val="404040" w:themeColor="text1" w:themeTint="BF"/>
+              </w:rPr>
+              <w:fldChar w:fldCharType="separate"/>
+            </w:r>
+            <w:r>
+              <w:rPr>
+                <w:noProof/>
+                <w:webHidden/>
+                <w:color w:val="404040" w:themeColor="text1" w:themeTint="BF"/>
+              </w:rPr>
+              <w:t>3</w:t>
+            </w:r>
+            <w:r>
+              <w:rPr>
+                <w:noProof/>
+                <w:webHidden/>
+                <w:color w:val="404040" w:themeColor="text1" w:themeTint="BF"/>
+              </w:rPr>
+              <w:fldChar w:fldCharType="end"/>
+            </w:r>
+          </w:hyperlink>
+        </w:p>
+        <w:p>
+          <w:pPr>
+            <w:pStyle w:val="TDC2"/>
+            <w:tabs>
+              <w:tab w:val="left" w:pos="1100"/>
+              <w:tab w:val="right" w:leader="dot" w:pos="9016"/>
+            </w:tabs>
+            <w:spacing w:line="360" w:lineRule="auto"/>
+            <w:rPr>
+              <w:rFonts w:eastAsiaTheme="minorEastAsia"/>
+              <w:noProof/>
+              <w:color w:val="404040" w:themeColor="text1" w:themeTint="BF"/>
+              <w:lang w:eastAsia="es-PE"/>
+            </w:rPr>
+          </w:pPr>
+          <w:hyperlink w:anchor="_Toc104850994" w:history="1">
+            <w:r>
+              <w:rPr>
+                <w:rStyle w:val="Hipervnculo"/>
+                <w:rFonts w:ascii="Arial" w:hAnsi="Arial" w:cs="Arial"/>
+                <w:noProof/>
+                <w:color w:val="404040" w:themeColor="text1" w:themeTint="BF"/>
+              </w:rPr>
+              <w:t>3.1.1.</w:t>
+            </w:r>
+            <w:r>
+              <w:rPr>
+                <w:rFonts w:eastAsiaTheme="minorEastAsia"/>
+                <w:noProof/>
+                <w:color w:val="404040" w:themeColor="text1" w:themeTint="BF"/>
+                <w:lang w:eastAsia="es-PE"/>
+              </w:rPr>
+              <w:tab/>
+            </w:r>
+            <w:r>
+              <w:rPr>
+                <w:rStyle w:val="Hipervnculo"/>
+                <w:rFonts w:ascii="Arial" w:hAnsi="Arial" w:cs="Arial"/>
+                <w:noProof/>
+                <w:color w:val="404040" w:themeColor="text1" w:themeTint="BF"/>
+              </w:rPr>
+              <w:t>Interfaces de Hardware</w:t>
+            </w:r>
+            <w:r>
+              <w:rPr>
+                <w:noProof/>
+                <w:webHidden/>
+                <w:color w:val="404040" w:themeColor="text1" w:themeTint="BF"/>
+              </w:rPr>
+              <w:tab/>
+            </w:r>
+            <w:r>
+              <w:rPr>
+                <w:noProof/>
+                <w:webHidden/>
+                <w:color w:val="404040" w:themeColor="text1" w:themeTint="BF"/>
+              </w:rPr>
+              <w:fldChar w:fldCharType="begin"/>
+            </w:r>
+            <w:r>
+              <w:rPr>
+                <w:noProof/>
+                <w:webHidden/>
+                <w:color w:val="404040" w:themeColor="text1" w:themeTint="BF"/>
+              </w:rPr>
+              <w:instrText xml:space="preserve"> PAGEREF _Toc104850994 \h </w:instrText>
+            </w:r>
+            <w:r>
+              <w:rPr>
+                <w:noProof/>
+                <w:webHidden/>
+                <w:color w:val="404040" w:themeColor="text1" w:themeTint="BF"/>
+              </w:rPr>
+            </w:r>
+            <w:r>
+              <w:rPr>
+                <w:noProof/>
+                <w:webHidden/>
+                <w:color w:val="404040" w:themeColor="text1" w:themeTint="BF"/>
+              </w:rPr>
+              <w:fldChar w:fldCharType="separate"/>
+            </w:r>
+            <w:r>
+              <w:rPr>
+                <w:noProof/>
+                <w:webHidden/>
+                <w:color w:val="404040" w:themeColor="text1" w:themeTint="BF"/>
+              </w:rPr>
+              <w:t>3</w:t>
+            </w:r>
+            <w:r>
+              <w:rPr>
+                <w:noProof/>
+                <w:webHidden/>
+                <w:color w:val="404040" w:themeColor="text1" w:themeTint="BF"/>
+              </w:rPr>
+              <w:fldChar w:fldCharType="end"/>
+            </w:r>
+          </w:hyperlink>
+        </w:p>
+        <w:p>
+          <w:pPr>
+            <w:pStyle w:val="TDC2"/>
+            <w:tabs>
+              <w:tab w:val="left" w:pos="1100"/>
+              <w:tab w:val="right" w:leader="dot" w:pos="9016"/>
+            </w:tabs>
+            <w:spacing w:line="360" w:lineRule="auto"/>
+            <w:rPr>
+              <w:rFonts w:eastAsiaTheme="minorEastAsia"/>
+              <w:noProof/>
+              <w:color w:val="404040" w:themeColor="text1" w:themeTint="BF"/>
+              <w:lang w:eastAsia="es-PE"/>
+            </w:rPr>
+          </w:pPr>
+          <w:hyperlink w:anchor="_Toc104850995" w:history="1">
+            <w:r>
+              <w:rPr>
+                <w:rStyle w:val="Hipervnculo"/>
+                <w:rFonts w:ascii="Arial" w:hAnsi="Arial" w:cs="Arial"/>
+                <w:noProof/>
+                <w:color w:val="404040" w:themeColor="text1" w:themeTint="BF"/>
+              </w:rPr>
+              <w:t>3.1.2.</w:t>
+            </w:r>
+            <w:r>
+              <w:rPr>
+                <w:rFonts w:eastAsiaTheme="minorEastAsia"/>
+                <w:noProof/>
+                <w:color w:val="404040" w:themeColor="text1" w:themeTint="BF"/>
+                <w:lang w:eastAsia="es-PE"/>
+              </w:rPr>
+              <w:tab/>
+            </w:r>
+            <w:r>
+              <w:rPr>
+                <w:rStyle w:val="Hipervnculo"/>
+                <w:rFonts w:ascii="Arial" w:hAnsi="Arial" w:cs="Arial"/>
+                <w:noProof/>
+                <w:color w:val="404040" w:themeColor="text1" w:themeTint="BF"/>
+              </w:rPr>
+              <w:t>Interfaces de Software</w:t>
+            </w:r>
+            <w:r>
+              <w:rPr>
+                <w:noProof/>
+                <w:webHidden/>
+                <w:color w:val="404040" w:themeColor="text1" w:themeTint="BF"/>
+              </w:rPr>
+              <w:tab/>
+            </w:r>
+            <w:r>
+              <w:rPr>
+                <w:noProof/>
+                <w:webHidden/>
+                <w:color w:val="404040" w:themeColor="text1" w:themeTint="BF"/>
+              </w:rPr>
+              <w:fldChar w:fldCharType="begin"/>
+            </w:r>
+            <w:r>
+              <w:rPr>
+                <w:noProof/>
+                <w:webHidden/>
+                <w:color w:val="404040" w:themeColor="text1" w:themeTint="BF"/>
+              </w:rPr>
+              <w:instrText xml:space="preserve"> PAGEREF _Toc104850995 \h </w:instrText>
+            </w:r>
+            <w:r>
+              <w:rPr>
+                <w:noProof/>
+                <w:webHidden/>
+                <w:color w:val="404040" w:themeColor="text1" w:themeTint="BF"/>
+              </w:rPr>
+            </w:r>
+            <w:r>
+              <w:rPr>
+                <w:noProof/>
+                <w:webHidden/>
+                <w:color w:val="404040" w:themeColor="text1" w:themeTint="BF"/>
+              </w:rPr>
+              <w:fldChar w:fldCharType="separate"/>
+            </w:r>
+            <w:r>
+              <w:rPr>
+                <w:noProof/>
+                <w:webHidden/>
+                <w:color w:val="404040" w:themeColor="text1" w:themeTint="BF"/>
+              </w:rPr>
+              <w:t>3</w:t>
+            </w:r>
+            <w:r>
+              <w:rPr>
+                <w:noProof/>
+                <w:webHidden/>
+                <w:color w:val="404040" w:themeColor="text1" w:themeTint="BF"/>
+              </w:rPr>
+              <w:fldChar w:fldCharType="end"/>
+            </w:r>
+          </w:hyperlink>
+        </w:p>
+        <w:p>
+          <w:pPr>
+            <w:pStyle w:val="TDC2"/>
+            <w:tabs>
+              <w:tab w:val="left" w:pos="880"/>
+              <w:tab w:val="right" w:leader="dot" w:pos="9016"/>
+            </w:tabs>
+            <w:spacing w:line="360" w:lineRule="auto"/>
+            <w:rPr>
+              <w:rFonts w:eastAsiaTheme="minorEastAsia"/>
+              <w:noProof/>
+              <w:color w:val="404040" w:themeColor="text1" w:themeTint="BF"/>
+              <w:lang w:eastAsia="es-PE"/>
+            </w:rPr>
+          </w:pPr>
+          <w:hyperlink w:anchor="_Toc104850996" w:history="1">
+            <w:r>
+              <w:rPr>
+                <w:rStyle w:val="Hipervnculo"/>
+                <w:rFonts w:ascii="Arial" w:hAnsi="Arial" w:cs="Arial"/>
+                <w:noProof/>
+                <w:color w:val="404040" w:themeColor="text1" w:themeTint="BF"/>
+              </w:rPr>
+              <w:t>3.2.</w:t>
+            </w:r>
+            <w:r>
+              <w:rPr>
+                <w:rFonts w:eastAsiaTheme="minorEastAsia"/>
+                <w:noProof/>
+                <w:color w:val="404040" w:themeColor="text1" w:themeTint="BF"/>
+                <w:lang w:eastAsia="es-PE"/>
+              </w:rPr>
+              <w:tab/>
+            </w:r>
+            <w:r>
+              <w:rPr>
+                <w:rStyle w:val="Hipervnculo"/>
+                <w:rFonts w:ascii="Arial" w:hAnsi="Arial" w:cs="Arial"/>
+                <w:noProof/>
+                <w:color w:val="404040" w:themeColor="text1" w:themeTint="BF"/>
+              </w:rPr>
+              <w:t>Requisitos Funcionales</w:t>
+            </w:r>
+            <w:r>
+              <w:rPr>
+                <w:noProof/>
+                <w:webHidden/>
+                <w:color w:val="404040" w:themeColor="text1" w:themeTint="BF"/>
+              </w:rPr>
+              <w:tab/>
+            </w:r>
+            <w:r>
+              <w:rPr>
+                <w:noProof/>
+                <w:webHidden/>
+                <w:color w:val="404040" w:themeColor="text1" w:themeTint="BF"/>
+              </w:rPr>
+              <w:fldChar w:fldCharType="begin"/>
+            </w:r>
+            <w:r>
+              <w:rPr>
+                <w:noProof/>
+                <w:webHidden/>
+                <w:color w:val="404040" w:themeColor="text1" w:themeTint="BF"/>
+              </w:rPr>
+              <w:instrText xml:space="preserve"> PAGEREF _Toc104850996 \h </w:instrText>
+            </w:r>
+            <w:r>
+              <w:rPr>
+                <w:noProof/>
+                <w:webHidden/>
+                <w:color w:val="404040" w:themeColor="text1" w:themeTint="BF"/>
+              </w:rPr>
+            </w:r>
+            <w:r>
+              <w:rPr>
+                <w:noProof/>
+                <w:webHidden/>
+                <w:color w:val="404040" w:themeColor="text1" w:themeTint="BF"/>
+              </w:rPr>
+              <w:fldChar w:fldCharType="separate"/>
+            </w:r>
+            <w:r>
+              <w:rPr>
+                <w:noProof/>
+                <w:webHidden/>
+                <w:color w:val="404040" w:themeColor="text1" w:themeTint="BF"/>
+              </w:rPr>
+              <w:t>3</w:t>
+            </w:r>
+            <w:r>
+              <w:rPr>
+                <w:noProof/>
+                <w:webHidden/>
+                <w:color w:val="404040" w:themeColor="text1" w:themeTint="BF"/>
+              </w:rPr>
+              <w:fldChar w:fldCharType="end"/>
+            </w:r>
+          </w:hyperlink>
+        </w:p>
+        <w:p>
+          <w:pPr>
+            <w:pStyle w:val="TDC2"/>
+            <w:tabs>
+              <w:tab w:val="left" w:pos="880"/>
+              <w:tab w:val="right" w:leader="dot" w:pos="9016"/>
+            </w:tabs>
+            <w:spacing w:line="360" w:lineRule="auto"/>
+            <w:rPr>
+              <w:rFonts w:eastAsiaTheme="minorEastAsia"/>
+              <w:noProof/>
+              <w:color w:val="404040" w:themeColor="text1" w:themeTint="BF"/>
+              <w:lang w:eastAsia="es-PE"/>
+            </w:rPr>
+          </w:pPr>
+          <w:hyperlink w:anchor="_Toc104850997" w:history="1">
+            <w:r>
+              <w:rPr>
+                <w:rStyle w:val="Hipervnculo"/>
+                <w:rFonts w:ascii="Arial" w:hAnsi="Arial" w:cs="Arial"/>
+                <w:noProof/>
+                <w:color w:val="404040" w:themeColor="text1" w:themeTint="BF"/>
+              </w:rPr>
+              <w:t>3.3.</w:t>
+            </w:r>
+            <w:r>
+              <w:rPr>
+                <w:rFonts w:eastAsiaTheme="minorEastAsia"/>
+                <w:noProof/>
+                <w:color w:val="404040" w:themeColor="text1" w:themeTint="BF"/>
+                <w:lang w:eastAsia="es-PE"/>
+              </w:rPr>
+              <w:tab/>
+            </w:r>
+            <w:r>
+              <w:rPr>
+                <w:rStyle w:val="Hipervnculo"/>
+                <w:rFonts w:ascii="Arial" w:hAnsi="Arial" w:cs="Arial"/>
+                <w:noProof/>
+                <w:color w:val="404040" w:themeColor="text1" w:themeTint="BF"/>
+              </w:rPr>
+              <w:t>Requisitos No Funcionales</w:t>
+            </w:r>
+            <w:r>
+              <w:rPr>
+                <w:noProof/>
+                <w:webHidden/>
+                <w:color w:val="404040" w:themeColor="text1" w:themeTint="BF"/>
+              </w:rPr>
+              <w:tab/>
+            </w:r>
+            <w:r>
+              <w:rPr>
+                <w:noProof/>
+                <w:webHidden/>
+                <w:color w:val="404040" w:themeColor="text1" w:themeTint="BF"/>
+              </w:rPr>
+              <w:fldChar w:fldCharType="begin"/>
+            </w:r>
+            <w:r>
+              <w:rPr>
+                <w:noProof/>
+                <w:webHidden/>
+                <w:color w:val="404040" w:themeColor="text1" w:themeTint="BF"/>
+              </w:rPr>
+              <w:instrText xml:space="preserve"> PAGEREF _Toc104850997 \h </w:instrText>
+            </w:r>
+            <w:r>
+              <w:rPr>
+                <w:noProof/>
+                <w:webHidden/>
+                <w:color w:val="404040" w:themeColor="text1" w:themeTint="BF"/>
+              </w:rPr>
+            </w:r>
+            <w:r>
+              <w:rPr>
+                <w:noProof/>
+                <w:webHidden/>
+                <w:color w:val="404040" w:themeColor="text1" w:themeTint="BF"/>
+              </w:rPr>
+              <w:fldChar w:fldCharType="separate"/>
+            </w:r>
+            <w:r>
+              <w:rPr>
+                <w:noProof/>
+                <w:webHidden/>
+                <w:color w:val="404040" w:themeColor="text1" w:themeTint="BF"/>
+              </w:rPr>
+              <w:t>3</w:t>
+            </w:r>
+            <w:r>
+              <w:rPr>
+                <w:noProof/>
+                <w:webHidden/>
+                <w:color w:val="404040" w:themeColor="text1" w:themeTint="BF"/>
+              </w:rPr>
+              <w:fldChar w:fldCharType="end"/>
+            </w:r>
+          </w:hyperlink>
+        </w:p>
+        <w:p>
+          <w:pPr>
+            <w:spacing w:line="360" w:lineRule="auto"/>
+          </w:pPr>
+          <w:r>
+            <w:rPr>
+              <w:b/>
+              <w:bCs/>
+              <w:color w:val="404040" w:themeColor="text1" w:themeTint="BF"/>
+              <w:lang w:val="es-ES"/>
+            </w:rPr>
+            <w:fldChar w:fldCharType="end"/>
+          </w:r>
+        </w:p>
+      </w:sdtContent>
+    </w:sdt>
+    <w:p>
+      <w:pPr>
+        <w:jc w:val="center"/>
+        <w:rPr>
+          <w:rFonts w:ascii="Arial" w:hAnsi="Arial" w:cs="Arial"/>
+          <w:b/>
+          <w:bCs/>
+          <w:color w:val="05569F"/>
+          <w:sz w:val="48"/>
+          <w:szCs w:val="48"/>
+        </w:rPr>
+      </w:pPr>
+      <w:r>
+        <w:rPr>
+          <w:rFonts w:ascii="Arial" w:hAnsi="Arial" w:cs="Arial"/>
+          <w:b/>
+          <w:bCs/>
+          <w:color w:val="05569F"/>
+          <w:sz w:val="48"/>
+          <w:szCs w:val="48"/>
+        </w:rPr>
+        <w:br w:type="page"/>
+      </w:r>
+      <w:r>
+        <w:rPr>
+          <w:rFonts w:ascii="Arial" w:hAnsi="Arial" w:cs="Arial"/>
+          <w:b/>
+          <w:bCs/>
+          <w:color w:val="05569F"/>
+          <w:sz w:val="46"/>
+          <w:szCs w:val="46"/>
+          <w:lang w:eastAsia="es-PE"/>
+        </w:rPr>
+        <w:lastRenderedPageBreak/>
+        <w:t>DOCUMENTACIÓN DE LA ESPECIFICACIÓN DE REQUISITOS</w:t>
+      </w:r>
+    </w:p>
+    <w:p>
+      <w:pPr>
+        <w:pStyle w:val="Ttulo1"/>
+        <w:numPr>
+          <w:ilvl w:val="0"/>
+          <w:numId w:val="4"/>
+        </w:numPr>
+        <w:rPr>
+          <w:rFonts w:ascii="Arial" w:hAnsi="Arial" w:cs="Arial"/>
+          <w:b w:val="0"/>
+          <w:bCs w:val="0"/>
+          <w:color w:val="00B0F0"/>
+          <w:sz w:val="40"/>
+          <w:szCs w:val="40"/>
+        </w:rPr>
+      </w:pPr>
+      <w:bookmarkStart w:id="0" w:name="_Toc104850977"/>
+      <w:r>
+        <w:rPr>
+          <w:rFonts w:ascii="Arial" w:hAnsi="Arial" w:cs="Arial"/>
+          <w:b w:val="0"/>
+          <w:bCs w:val="0"/>
+          <w:color w:val="00B0F0"/>
+          <w:sz w:val="40"/>
+          <w:szCs w:val="40"/>
+        </w:rPr>
+        <w:t>Introducción</w:t>
+      </w:r>
+      <w:bookmarkEnd w:id="0"/>
+    </w:p>
+    <w:p>
+      <w:pPr>
+        <w:pStyle w:val="Prrafodelista"/>
+        <w:numPr>
+          <w:ilvl w:val="0"/>
+          <w:numId w:val="10"/>
+        </w:numPr>
+        <w:spacing w:before="100" w:beforeAutospacing="1" w:after="100" w:afterAutospacing="1" w:line="240" w:lineRule="auto"/>
+        <w:contextualSpacing w:val="0"/>
+        <w:outlineLvl w:val="1"/>
+        <w:rPr>
+          <w:rFonts w:ascii="Arial" w:eastAsia="Times New Roman" w:hAnsi="Arial" w:cs="Arial"/>
+          <w:vanish/>
+          <w:sz w:val="32"/>
+          <w:szCs w:val="32"/>
+          <w:lang w:eastAsia="es-PE"/>
+        </w:rPr>
+      </w:pPr>
+      <w:bookmarkStart w:id="1" w:name="_Toc104850978"/>
+      <w:bookmarkEnd w:id="1"/>
+    </w:p>
+    <w:p>
+      <w:pPr>
+        <w:pStyle w:val="Ttulo2"/>
+        <w:numPr>
+          <w:ilvl w:val="1"/>
+          <w:numId w:val="10"/>
+        </w:numPr>
+        <w:rPr>
+          <w:rFonts w:ascii="Arial" w:hAnsi="Arial" w:cs="Arial"/>
+          <w:b w:val="0"/>
+          <w:bCs w:val="0"/>
+          <w:color w:val="00B0F0"/>
+          <w:sz w:val="32"/>
+          <w:szCs w:val="32"/>
+        </w:rPr>
+      </w:pPr>
+      <w:bookmarkStart w:id="2" w:name="_Toc104850979"/>
+      <w:r>
+        <w:rPr>
+          <w:rFonts w:ascii="Arial" w:hAnsi="Arial" w:cs="Arial"/>
+          <w:b w:val="0"/>
+          <w:bCs w:val="0"/>
+          <w:sz w:val="32"/>
+          <w:szCs w:val="32"/>
+        </w:rPr>
+        <w:t>Propósito</w:t>
+      </w:r>
+      <w:bookmarkEnd w:id="2"/>
+    </w:p>
+    <w:p>
+      <w:pPr>
+        <w:spacing w:line="360" w:lineRule="auto"/>
+        <w:ind w:left="1416"/>
+        <w:jc w:val="both"/>
+        <w:rPr>
+          <w:rFonts w:ascii="Arial" w:hAnsi="Arial" w:cs="Arial"/>
+          <w:color w:val="00B0F0"/>
+          <w:sz w:val="24"/>
+          <w:szCs w:val="24"/>
+        </w:rPr>
+      </w:pPr>
+      <w:r>
+        <w:rPr>
+          <w:rFonts w:ascii="Arial" w:hAnsi="Arial" w:cs="Arial"/>
+          <w:sz w:val="24"/>
+          <w:szCs w:val="24"/>
+        </w:rPr>
+        <w:t>El propósito de este documento es definir y presentar de forma ordenada los requisitos y especificaciones del software a construir: Una aplicación de escritorio de organización académica para estudiantes universitarios de la Facultad de Ingeniería de Sistemas e Informática (FISI). </w:t>
+      </w:r>
+    </w:p>
+    <w:p>
+      <w:pPr>
+        <w:pStyle w:val="Ttulo2"/>
+        <w:numPr>
+          <w:ilvl w:val="1"/>
+          <w:numId w:val="10"/>
+        </w:numPr>
+        <w:rPr>
+          <w:rFonts w:ascii="Arial" w:hAnsi="Arial" w:cs="Arial"/>
+          <w:b w:val="0"/>
+          <w:bCs w:val="0"/>
+          <w:color w:val="00B0F0"/>
+          <w:sz w:val="32"/>
+          <w:szCs w:val="32"/>
+        </w:rPr>
+      </w:pPr>
+      <w:bookmarkStart w:id="3" w:name="_Toc104850980"/>
+      <w:r>
+        <w:rPr>
+          <w:rFonts w:ascii="Arial" w:hAnsi="Arial" w:cs="Arial"/>
+          <w:b w:val="0"/>
+          <w:bCs w:val="0"/>
+          <w:sz w:val="32"/>
+          <w:szCs w:val="32"/>
+        </w:rPr>
+        <w:t>Ámbito del sistema</w:t>
+      </w:r>
+      <w:bookmarkEnd w:id="3"/>
+    </w:p>
+    <w:p>
+      <w:pPr>
+        <w:pStyle w:val="Ttulo2"/>
+        <w:numPr>
+          <w:ilvl w:val="1"/>
+          <w:numId w:val="10"/>
+        </w:numPr>
+        <w:rPr>
+          <w:rFonts w:ascii="Arial" w:hAnsi="Arial" w:cs="Arial"/>
+          <w:b w:val="0"/>
+          <w:bCs w:val="0"/>
+          <w:color w:val="00B0F0"/>
+          <w:sz w:val="32"/>
+          <w:szCs w:val="32"/>
+        </w:rPr>
+      </w:pPr>
+      <w:bookmarkStart w:id="4" w:name="_Toc104850981"/>
+      <w:r>
+        <w:rPr>
+          <w:rFonts w:ascii="Arial" w:hAnsi="Arial" w:cs="Arial"/>
+          <w:b w:val="0"/>
+          <w:bCs w:val="0"/>
+          <w:sz w:val="32"/>
+          <w:szCs w:val="32"/>
+        </w:rPr>
+        <w:t>Objetivo</w:t>
+      </w:r>
+      <w:bookmarkEnd w:id="4"/>
+    </w:p>
+    <w:p>
+      <w:pPr>
+        <w:pStyle w:val="Ttulo2"/>
+        <w:numPr>
+          <w:ilvl w:val="1"/>
+          <w:numId w:val="10"/>
+        </w:numPr>
+        <w:rPr>
+          <w:rFonts w:ascii="Arial" w:hAnsi="Arial" w:cs="Arial"/>
+          <w:b w:val="0"/>
+          <w:bCs w:val="0"/>
+          <w:color w:val="00B0F0"/>
+          <w:sz w:val="32"/>
+          <w:szCs w:val="32"/>
+        </w:rPr>
+      </w:pPr>
+      <w:bookmarkStart w:id="5" w:name="_Toc104850982"/>
+      <w:r>
+        <w:rPr>
+          <w:rFonts w:ascii="Arial" w:hAnsi="Arial" w:cs="Arial"/>
+          <w:b w:val="0"/>
+          <w:bCs w:val="0"/>
+          <w:sz w:val="32"/>
+          <w:szCs w:val="32"/>
+        </w:rPr>
+        <w:t>Definiciones, Acrónimos y Abreviaturas</w:t>
+      </w:r>
+      <w:bookmarkEnd w:id="5"/>
+    </w:p>
+    <w:p>
+      <w:pPr>
+        <w:pStyle w:val="Ttulo2"/>
+        <w:numPr>
+          <w:ilvl w:val="1"/>
+          <w:numId w:val="10"/>
+        </w:numPr>
+        <w:rPr>
+          <w:rFonts w:ascii="Arial" w:hAnsi="Arial" w:cs="Arial"/>
+          <w:b w:val="0"/>
+          <w:bCs w:val="0"/>
+          <w:color w:val="00B0F0"/>
+          <w:sz w:val="32"/>
+          <w:szCs w:val="32"/>
+        </w:rPr>
+      </w:pPr>
+      <w:bookmarkStart w:id="6" w:name="_Toc104850983"/>
+      <w:r>
+        <w:rPr>
+          <w:rFonts w:ascii="Arial" w:hAnsi="Arial" w:cs="Arial"/>
+          <w:b w:val="0"/>
+          <w:bCs w:val="0"/>
+          <w:sz w:val="32"/>
+          <w:szCs w:val="32"/>
+        </w:rPr>
+        <w:t>Visión General del Documento</w:t>
+      </w:r>
+      <w:bookmarkEnd w:id="6"/>
+    </w:p>
+    <w:p>
+      <w:pPr>
+        <w:pStyle w:val="Ttulo1"/>
+        <w:numPr>
+          <w:ilvl w:val="0"/>
+          <w:numId w:val="4"/>
+        </w:numPr>
+        <w:rPr>
+          <w:rFonts w:ascii="Arial" w:hAnsi="Arial" w:cs="Arial"/>
+          <w:b w:val="0"/>
+          <w:bCs w:val="0"/>
+          <w:color w:val="00B0F0"/>
+          <w:sz w:val="40"/>
+          <w:szCs w:val="40"/>
+        </w:rPr>
+      </w:pPr>
+      <w:bookmarkStart w:id="7" w:name="_Toc104850984"/>
+      <w:r>
+        <w:rPr>
+          <w:rFonts w:ascii="Arial" w:hAnsi="Arial" w:cs="Arial"/>
+          <w:b w:val="0"/>
+          <w:bCs w:val="0"/>
+          <w:color w:val="00B0F0"/>
+          <w:sz w:val="40"/>
+          <w:szCs w:val="40"/>
+        </w:rPr>
+        <w:t>Análisis de Requerimientos del Software</w:t>
+      </w:r>
+      <w:bookmarkEnd w:id="7"/>
+    </w:p>
+    <w:p>
+      <w:pPr>
+        <w:pStyle w:val="Prrafodelista"/>
+        <w:numPr>
+          <w:ilvl w:val="0"/>
+          <w:numId w:val="10"/>
+        </w:numPr>
+        <w:spacing w:before="100" w:beforeAutospacing="1" w:after="100" w:afterAutospacing="1" w:line="240" w:lineRule="auto"/>
+        <w:contextualSpacing w:val="0"/>
+        <w:outlineLvl w:val="1"/>
+        <w:rPr>
+          <w:rFonts w:ascii="Arial" w:eastAsia="Times New Roman" w:hAnsi="Arial" w:cs="Arial"/>
+          <w:vanish/>
+          <w:sz w:val="32"/>
+          <w:szCs w:val="32"/>
+          <w:lang w:eastAsia="es-PE"/>
+        </w:rPr>
+      </w:pPr>
+      <w:bookmarkStart w:id="8" w:name="_Toc104850985"/>
+      <w:bookmarkEnd w:id="8"/>
+    </w:p>
+    <w:p>
+      <w:pPr>
+        <w:pStyle w:val="Ttulo2"/>
+        <w:numPr>
+          <w:ilvl w:val="1"/>
+          <w:numId w:val="10"/>
+        </w:numPr>
+        <w:rPr>
+          <w:rFonts w:ascii="Arial" w:hAnsi="Arial" w:cs="Arial"/>
+          <w:b w:val="0"/>
+          <w:bCs w:val="0"/>
+          <w:sz w:val="32"/>
+          <w:szCs w:val="32"/>
+        </w:rPr>
+      </w:pPr>
+      <w:bookmarkStart w:id="9" w:name="_Toc104850986"/>
+      <w:r>
+        <w:rPr>
+          <w:rFonts w:ascii="Arial" w:hAnsi="Arial" w:cs="Arial"/>
+          <w:b w:val="0"/>
+          <w:bCs w:val="0"/>
+          <w:sz w:val="32"/>
+          <w:szCs w:val="32"/>
+        </w:rPr>
+        <w:t>Descripción General</w:t>
+      </w:r>
+      <w:bookmarkEnd w:id="9"/>
+    </w:p>
+    <w:p>
+      <w:pPr>
+        <w:pStyle w:val="Ttulo2"/>
+        <w:numPr>
+          <w:ilvl w:val="1"/>
+          <w:numId w:val="10"/>
+        </w:numPr>
+        <w:rPr>
+          <w:rFonts w:ascii="Arial" w:hAnsi="Arial" w:cs="Arial"/>
+          <w:b w:val="0"/>
+          <w:bCs w:val="0"/>
+          <w:sz w:val="32"/>
+          <w:szCs w:val="32"/>
+        </w:rPr>
+      </w:pPr>
+      <w:bookmarkStart w:id="10" w:name="_Toc104850987"/>
+      <w:r>
+        <w:rPr>
+          <w:rFonts w:ascii="Arial" w:hAnsi="Arial" w:cs="Arial"/>
+          <w:b w:val="0"/>
+          <w:bCs w:val="0"/>
+          <w:sz w:val="32"/>
+          <w:szCs w:val="32"/>
+        </w:rPr>
+        <w:t>Funciones del Producto</w:t>
+      </w:r>
+      <w:bookmarkEnd w:id="10"/>
+    </w:p>
+    <w:p>
+      <w:pPr>
+        <w:pStyle w:val="Ttulo2"/>
+        <w:numPr>
+          <w:ilvl w:val="1"/>
+          <w:numId w:val="10"/>
+        </w:numPr>
+        <w:rPr>
+          <w:rFonts w:ascii="Arial" w:hAnsi="Arial" w:cs="Arial"/>
+          <w:b w:val="0"/>
+          <w:bCs w:val="0"/>
+          <w:sz w:val="32"/>
+          <w:szCs w:val="32"/>
+        </w:rPr>
+      </w:pPr>
+      <w:bookmarkStart w:id="11" w:name="_Toc104850988"/>
+      <w:r>
+        <w:rPr>
+          <w:rFonts w:ascii="Arial" w:hAnsi="Arial" w:cs="Arial"/>
+          <w:b w:val="0"/>
+          <w:bCs w:val="0"/>
+          <w:sz w:val="32"/>
+          <w:szCs w:val="32"/>
+        </w:rPr>
+        <w:t>Características del Usuario</w:t>
+      </w:r>
+      <w:bookmarkEnd w:id="11"/>
+    </w:p>
+    <w:p>
+      <w:pPr>
+        <w:pStyle w:val="Ttulo2"/>
+        <w:numPr>
+          <w:ilvl w:val="1"/>
+          <w:numId w:val="10"/>
+        </w:numPr>
+        <w:rPr>
+          <w:rFonts w:ascii="Arial" w:hAnsi="Arial" w:cs="Arial"/>
+          <w:b w:val="0"/>
+          <w:bCs w:val="0"/>
+          <w:sz w:val="32"/>
+          <w:szCs w:val="32"/>
+        </w:rPr>
+      </w:pPr>
+      <w:bookmarkStart w:id="12" w:name="_Toc104850989"/>
+      <w:r>
+        <w:rPr>
+          <w:rFonts w:ascii="Arial" w:hAnsi="Arial" w:cs="Arial"/>
+          <w:b w:val="0"/>
+          <w:bCs w:val="0"/>
+          <w:sz w:val="32"/>
+          <w:szCs w:val="32"/>
+        </w:rPr>
+        <w:t>Restricciones</w:t>
+      </w:r>
+      <w:bookmarkEnd w:id="12"/>
+    </w:p>
+    <w:p>
+      <w:pPr>
+        <w:pStyle w:val="Ttulo2"/>
+        <w:numPr>
+          <w:ilvl w:val="1"/>
+          <w:numId w:val="10"/>
+        </w:numPr>
+        <w:rPr>
+          <w:rFonts w:ascii="Arial" w:hAnsi="Arial" w:cs="Arial"/>
+          <w:b w:val="0"/>
+          <w:bCs w:val="0"/>
+          <w:sz w:val="32"/>
+          <w:szCs w:val="32"/>
+        </w:rPr>
+      </w:pPr>
+      <w:bookmarkStart w:id="13" w:name="_Toc104850990"/>
+      <w:r>
+        <w:rPr>
+          <w:rFonts w:ascii="Arial" w:hAnsi="Arial" w:cs="Arial"/>
+          <w:b w:val="0"/>
+          <w:bCs w:val="0"/>
+          <w:sz w:val="32"/>
+          <w:szCs w:val="32"/>
+        </w:rPr>
+        <w:t>Suposiciones y Dependencias</w:t>
+      </w:r>
+      <w:bookmarkEnd w:id="13"/>
+    </w:p>
+    <w:p>
+      <w:pPr>
+        <w:pStyle w:val="Ttulo1"/>
+        <w:numPr>
+          <w:ilvl w:val="0"/>
+          <w:numId w:val="4"/>
+        </w:numPr>
+        <w:rPr>
+          <w:rFonts w:ascii="Arial" w:hAnsi="Arial" w:cs="Arial"/>
+          <w:b w:val="0"/>
+          <w:bCs w:val="0"/>
+          <w:color w:val="00B0F0"/>
+          <w:sz w:val="40"/>
+          <w:szCs w:val="40"/>
+        </w:rPr>
+      </w:pPr>
+      <w:bookmarkStart w:id="14" w:name="_Toc104850991"/>
+      <w:r>
+        <w:rPr>
+          <w:rFonts w:ascii="Arial" w:hAnsi="Arial" w:cs="Arial"/>
+          <w:b w:val="0"/>
+          <w:bCs w:val="0"/>
+          <w:color w:val="00B0F0"/>
+          <w:sz w:val="40"/>
+          <w:szCs w:val="40"/>
+        </w:rPr>
+        <w:t>Requisitos Específicos</w:t>
+      </w:r>
+      <w:bookmarkEnd w:id="14"/>
+    </w:p>
+    <w:p>
+      <w:pPr>
+        <w:pStyle w:val="Prrafodelista"/>
+        <w:numPr>
+          <w:ilvl w:val="0"/>
+          <w:numId w:val="10"/>
+        </w:numPr>
+        <w:spacing w:before="100" w:beforeAutospacing="1" w:after="100" w:afterAutospacing="1" w:line="240" w:lineRule="auto"/>
+        <w:contextualSpacing w:val="0"/>
+        <w:outlineLvl w:val="1"/>
+        <w:rPr>
+          <w:rFonts w:ascii="Arial" w:eastAsia="Times New Roman" w:hAnsi="Arial" w:cs="Arial"/>
+          <w:vanish/>
+          <w:sz w:val="32"/>
+          <w:szCs w:val="32"/>
+          <w:lang w:eastAsia="es-PE"/>
+        </w:rPr>
+      </w:pPr>
+      <w:bookmarkStart w:id="15" w:name="_Toc104850992"/>
+      <w:bookmarkEnd w:id="15"/>
+    </w:p>
+    <w:p>
+      <w:pPr>
+        <w:pStyle w:val="Ttulo2"/>
+        <w:numPr>
+          <w:ilvl w:val="1"/>
+          <w:numId w:val="10"/>
+        </w:numPr>
+        <w:rPr>
+          <w:rFonts w:ascii="Arial" w:hAnsi="Arial" w:cs="Arial"/>
+          <w:b w:val="0"/>
+          <w:bCs w:val="0"/>
+          <w:sz w:val="32"/>
+          <w:szCs w:val="32"/>
+        </w:rPr>
+      </w:pPr>
+      <w:bookmarkStart w:id="16" w:name="_Toc104850993"/>
+      <w:r>
+        <w:rPr>
+          <w:rFonts w:ascii="Arial" w:hAnsi="Arial" w:cs="Arial"/>
+          <w:b w:val="0"/>
+          <w:bCs w:val="0"/>
+          <w:sz w:val="32"/>
+          <w:szCs w:val="32"/>
+        </w:rPr>
+        <w:t>Requisitos comunes de las interfaces</w:t>
+      </w:r>
+      <w:bookmarkEnd w:id="16"/>
+    </w:p>
+    <w:p>
+      <w:pPr>
+        <w:pStyle w:val="Ttulo2"/>
+        <w:numPr>
+          <w:ilvl w:val="2"/>
+          <w:numId w:val="10"/>
+        </w:numPr>
+        <w:rPr>
+          <w:rFonts w:ascii="Arial" w:hAnsi="Arial" w:cs="Arial"/>
+          <w:b w:val="0"/>
+          <w:bCs w:val="0"/>
+          <w:sz w:val="32"/>
+          <w:szCs w:val="32"/>
+        </w:rPr>
+      </w:pPr>
+      <w:bookmarkStart w:id="17" w:name="_Toc104850994"/>
+      <w:r>
+        <w:rPr>
+          <w:rFonts w:ascii="Arial" w:hAnsi="Arial" w:cs="Arial"/>
+          <w:b w:val="0"/>
+          <w:bCs w:val="0"/>
+          <w:sz w:val="32"/>
+          <w:szCs w:val="32"/>
+        </w:rPr>
+        <w:t>Interfaces de Hardware</w:t>
+      </w:r>
+      <w:bookmarkEnd w:id="17"/>
+    </w:p>
+    <w:p>
+      <w:pPr>
+        <w:pStyle w:val="Ttulo2"/>
+        <w:numPr>
+          <w:ilvl w:val="2"/>
+          <w:numId w:val="10"/>
+        </w:numPr>
+        <w:rPr>
+          <w:rFonts w:ascii="Arial" w:hAnsi="Arial" w:cs="Arial"/>
+          <w:b w:val="0"/>
+          <w:bCs w:val="0"/>
+          <w:sz w:val="32"/>
+          <w:szCs w:val="32"/>
+        </w:rPr>
+      </w:pPr>
+      <w:bookmarkStart w:id="18" w:name="_Toc104850995"/>
+      <w:r>
+        <w:rPr>
+          <w:rFonts w:ascii="Arial" w:hAnsi="Arial" w:cs="Arial"/>
+          <w:b w:val="0"/>
+          <w:bCs w:val="0"/>
+          <w:sz w:val="32"/>
+          <w:szCs w:val="32"/>
+        </w:rPr>
+        <w:t>Interfaces de Software</w:t>
+      </w:r>
+      <w:bookmarkEnd w:id="18"/>
+    </w:p>
+    <w:p>
+      <w:pPr>
+        <w:pStyle w:val="Ttulo2"/>
+        <w:numPr>
+          <w:ilvl w:val="1"/>
+          <w:numId w:val="10"/>
+        </w:numPr>
+        <w:rPr>
+          <w:rFonts w:ascii="Arial" w:hAnsi="Arial" w:cs="Arial"/>
+          <w:b w:val="0"/>
+          <w:bCs w:val="0"/>
+          <w:sz w:val="32"/>
+          <w:szCs w:val="32"/>
+        </w:rPr>
+      </w:pPr>
+      <w:bookmarkStart w:id="19" w:name="_Toc104850996"/>
+      <w:r>
+        <w:rPr>
+          <w:rFonts w:ascii="Arial" w:hAnsi="Arial" w:cs="Arial"/>
+          <w:b w:val="0"/>
+          <w:bCs w:val="0"/>
+          <w:sz w:val="32"/>
+          <w:szCs w:val="32"/>
+        </w:rPr>
+        <w:t>Requisitos Funcionales</w:t>
+      </w:r>
+      <w:bookmarkEnd w:id="19"/>
+    </w:p>
+    <w:p>
+      <w:pPr>
+        <w:pStyle w:val="Ttulo2"/>
+        <w:numPr>
+          <w:ilvl w:val="1"/>
+          <w:numId w:val="10"/>
+        </w:numPr>
+        <w:rPr>
+          <w:rFonts w:ascii="Arial" w:hAnsi="Arial" w:cs="Arial"/>
+          <w:b w:val="0"/>
+          <w:bCs w:val="0"/>
+          <w:sz w:val="32"/>
+          <w:szCs w:val="32"/>
+        </w:rPr>
+      </w:pPr>
+      <w:bookmarkStart w:id="20" w:name="_Toc104850997"/>
+      <w:r>
+        <w:rPr>
+          <w:rFonts w:ascii="Arial" w:hAnsi="Arial" w:cs="Arial"/>
+          <w:b w:val="0"/>
+          <w:bCs w:val="0"/>
+          <w:sz w:val="32"/>
+          <w:szCs w:val="32"/>
+        </w:rPr>
+        <w:t>Requisitos No Funcionales</w:t>
+      </w:r>
+      <w:bookmarkEnd w:id="20"/>
     </w:p>
     <w:sectPr>
+      <w:footerReference w:type="default" r:id="rId8"/>
       <w:pgSz w:w="11906" w:h="16838"/>
       <w:pgMar w:top="1440" w:right="1440" w:bottom="1440" w:left="1440" w:header="708" w:footer="708" w:gutter="0"/>
       <w:cols w:space="708"/>
+      <w:titlePg/>
       <w:docGrid w:linePitch="360"/>
     </w:sectPr>
   </w:body>
 </w:document>
+</file>
+
+<file path=word/endnotes.xml><?xml version="1.0" encoding="utf-8"?>
+<w:endnotes xmlns:wpc="http://schemas.microsoft.com/office/word/2010/wordprocessingCanvas" xmlns:cx="http://schemas.microsoft.com/office/drawing/2014/chartex" xmlns:cx1="http://schemas.microsoft.com/office/drawing/2015/9/8/chartex" xmlns:cx2="http://schemas.microsoft.com/office/drawing/2015/10/21/chartex" xmlns:cx3="http://schemas.microsoft.com/office/drawing/2016/5/9/chartex" xmlns:cx4="http://schemas.microsoft.com/office/drawing/2016/5/10/chartex" xmlns:cx5="http://schemas.microsoft.com/office/drawing/2016/5/11/chartex" xmlns:cx6="http://schemas.microsoft.com/office/drawing/2016/5/12/chartex" xmlns:cx7="http://schemas.microsoft.com/office/drawing/2016/5/13/chartex" xmlns:cx8="http://schemas.microsoft.com/office/drawing/2016/5/14/chartex" xmlns:mc="http://schemas.openxmlformats.org/markup-compatibility/2006" xmlns:aink="http://schemas.microsoft.com/office/drawing/2016/ink" xmlns:am3d="http://schemas.microsoft.com/office/drawing/2017/model3d" xmlns:o="urn:schemas-microsoft-com:office:office" xmlns:oel="http://schemas.microsoft.com/office/2019/extlst" xmlns:r="http://schemas.openxmlformats.org/officeDocument/2006/relationships" xmlns:m="http://schemas.openxmlformats.org/officeDocument/2006/math" xmlns:v="urn:schemas-microsoft-com:vml" xmlns:wp14="http://schemas.microsoft.com/office/word/2010/wordprocessingDrawing" xmlns:wp="http://schemas.openxmlformats.org/drawingml/2006/wordprocessingDrawing" xmlns:w10="urn:schemas-microsoft-com:office:word" xmlns:w="http://schemas.openxmlformats.org/wordprocessingml/2006/main" xmlns:w14="http://schemas.microsoft.com/office/word/2010/wordml" xmlns:w15="http://schemas.microsoft.com/office/word/2012/wordml" xmlns:w16cex="http://schemas.microsoft.com/office/word/2018/wordml/cex" xmlns:w16cid="http://schemas.microsoft.com/office/word/2016/wordml/cid" xmlns:w16="http://schemas.microsoft.com/office/word/2018/wordml" xmlns:w16sdtdh="http://schemas.microsoft.com/office/word/2020/wordml/sdtdatahash" xmlns:w16se="http://schemas.microsoft.com/office/word/2015/wordml/symex" xmlns:wpg="http://schemas.microsoft.com/office/word/2010/wordprocessingGroup" xmlns:wpi="http://schemas.microsoft.com/office/word/2010/wordprocessingInk" xmlns:wne="http://schemas.microsoft.com/office/word/2006/wordml" xmlns:wps="http://schemas.microsoft.com/office/word/2010/wordprocessingShape" mc:Ignorable="w14 w15 w16se w16cid w16 w16cex w16sdtdh wp14">
+  <w:endnote w:type="separator" w:id="-1">
+    <w:p>
+      <w:pPr>
+        <w:spacing w:after="0" w:line="240" w:lineRule="auto"/>
+      </w:pPr>
+      <w:r>
+        <w:separator/>
+      </w:r>
+    </w:p>
+  </w:endnote>
+  <w:endnote w:type="continuationSeparator" w:id="0">
+    <w:p>
+      <w:pPr>
+        <w:spacing w:after="0" w:line="240" w:lineRule="auto"/>
+      </w:pPr>
+      <w:r>
+        <w:continuationSeparator/>
+      </w:r>
+    </w:p>
+  </w:endnote>
+</w:endnotes>
+</file>
+
+<file path=word/footer1.xml><?xml version="1.0" encoding="utf-8"?>
+<w:ftr xmlns:wpc="http://schemas.microsoft.com/office/word/2010/wordprocessingCanvas" xmlns:cx="http://schemas.microsoft.com/office/drawing/2014/chartex" xmlns:cx1="http://schemas.microsoft.com/office/drawing/2015/9/8/chartex" xmlns:cx2="http://schemas.microsoft.com/office/drawing/2015/10/21/chartex" xmlns:cx3="http://schemas.microsoft.com/office/drawing/2016/5/9/chartex" xmlns:cx4="http://schemas.microsoft.com/office/drawing/2016/5/10/chartex" xmlns:cx5="http://schemas.microsoft.com/office/drawing/2016/5/11/chartex" xmlns:cx6="http://schemas.microsoft.com/office/drawing/2016/5/12/chartex" xmlns:cx7="http://schemas.microsoft.com/office/drawing/2016/5/13/chartex" xmlns:cx8="http://schemas.microsoft.com/office/drawing/2016/5/14/chartex" xmlns:mc="http://schemas.openxmlformats.org/markup-compatibility/2006" xmlns:aink="http://schemas.microsoft.com/office/drawing/2016/ink" xmlns:am3d="http://schemas.microsoft.com/office/drawing/2017/model3d" xmlns:o="urn:schemas-microsoft-com:office:office" xmlns:oel="http://schemas.microsoft.com/office/2019/extlst" xmlns:r="http://schemas.openxmlformats.org/officeDocument/2006/relationships" xmlns:m="http://schemas.openxmlformats.org/officeDocument/2006/math" xmlns:v="urn:schemas-microsoft-com:vml" xmlns:wp14="http://schemas.microsoft.com/office/word/2010/wordprocessingDrawing" xmlns:wp="http://schemas.openxmlformats.org/drawingml/2006/wordprocessingDrawing" xmlns:w10="urn:schemas-microsoft-com:office:word" xmlns:w="http://schemas.openxmlformats.org/wordprocessingml/2006/main" xmlns:w14="http://schemas.microsoft.com/office/word/2010/wordml" xmlns:w15="http://schemas.microsoft.com/office/word/2012/wordml" xmlns:w16cex="http://schemas.microsoft.com/office/word/2018/wordml/cex" xmlns:w16cid="http://schemas.microsoft.com/office/word/2016/wordml/cid" xmlns:w16="http://schemas.microsoft.com/office/word/2018/wordml" xmlns:w16sdtdh="http://schemas.microsoft.com/office/word/2020/wordml/sdtdatahash" xmlns:w16se="http://schemas.microsoft.com/office/word/2015/wordml/symex" xmlns:wpg="http://schemas.microsoft.com/office/word/2010/wordprocessingGroup" xmlns:wpi="http://schemas.microsoft.com/office/word/2010/wordprocessingInk" xmlns:wne="http://schemas.microsoft.com/office/word/2006/wordml" xmlns:wps="http://schemas.microsoft.com/office/word/2010/wordprocessingShape" mc:Ignorable="w14 w15 w16se w16cid w16 w16cex w16sdtdh wp14">
+  <w:sdt>
+    <w:sdtPr>
+      <w:id w:val="-141361600"/>
+      <w:docPartObj>
+        <w:docPartGallery w:val="Page Numbers (Bottom of Page)"/>
+        <w:docPartUnique/>
+      </w:docPartObj>
+    </w:sdtPr>
+    <w:sdtEndPr>
+      <w:rPr>
+        <w:rFonts w:ascii="Arial" w:eastAsiaTheme="minorHAnsi" w:hAnsi="Arial" w:cs="Arial"/>
+        <w:b/>
+        <w:bCs/>
+        <w:i/>
+        <w:iCs/>
+        <w:sz w:val="22"/>
+        <w:szCs w:val="22"/>
+        <w:lang w:eastAsia="en-US"/>
+      </w:rPr>
+    </w:sdtEndPr>
+    <w:sdtContent>
+      <w:p>
+        <w:pPr>
+          <w:pStyle w:val="NormalWeb"/>
+          <w:spacing w:before="0" w:beforeAutospacing="0" w:after="0" w:afterAutospacing="0"/>
+        </w:pPr>
+        <w:r>
+          <w:rPr>
+            <w:rFonts w:ascii="Arial" w:hAnsi="Arial" w:cs="Arial"/>
+            <w:b/>
+            <w:bCs/>
+            <w:i/>
+            <w:iCs/>
+            <w:smallCaps/>
+            <w:color w:val="000000"/>
+            <w:sz w:val="20"/>
+            <w:szCs w:val="20"/>
+          </w:rPr>
+          <w:t>GESTIÓN DE LA CONFIGURACIÓN DEL SOFTWARE        EQUIPO 6 – FOLLOWCLASS</w:t>
+        </w:r>
+      </w:p>
+      <w:p>
+        <w:pPr>
+          <w:pStyle w:val="Piedepgina"/>
+          <w:jc w:val="right"/>
+          <w:rPr>
+            <w:rFonts w:ascii="Arial" w:hAnsi="Arial" w:cs="Arial"/>
+            <w:b/>
+            <w:bCs/>
+            <w:i/>
+            <w:iCs/>
+          </w:rPr>
+        </w:pPr>
+        <w:r>
+          <w:rPr>
+            <w:rFonts w:ascii="Arial" w:hAnsi="Arial" w:cs="Arial"/>
+            <w:b/>
+            <w:bCs/>
+            <w:i/>
+            <w:iCs/>
+          </w:rPr>
+          <w:fldChar w:fldCharType="begin"/>
+        </w:r>
+        <w:r>
+          <w:rPr>
+            <w:rFonts w:ascii="Arial" w:hAnsi="Arial" w:cs="Arial"/>
+            <w:b/>
+            <w:bCs/>
+            <w:i/>
+            <w:iCs/>
+          </w:rPr>
+          <w:instrText>PAGE   \* MERGEFORMAT</w:instrText>
+        </w:r>
+        <w:r>
+          <w:rPr>
+            <w:rFonts w:ascii="Arial" w:hAnsi="Arial" w:cs="Arial"/>
+            <w:b/>
+            <w:bCs/>
+            <w:i/>
+            <w:iCs/>
+          </w:rPr>
+          <w:fldChar w:fldCharType="separate"/>
+        </w:r>
+        <w:r>
+          <w:rPr>
+            <w:rFonts w:ascii="Arial" w:hAnsi="Arial" w:cs="Arial"/>
+            <w:b/>
+            <w:bCs/>
+            <w:i/>
+            <w:iCs/>
+            <w:lang w:val="es-ES"/>
+          </w:rPr>
+          <w:t>2</w:t>
+        </w:r>
+        <w:r>
+          <w:rPr>
+            <w:rFonts w:ascii="Arial" w:hAnsi="Arial" w:cs="Arial"/>
+            <w:b/>
+            <w:bCs/>
+            <w:i/>
+            <w:iCs/>
+          </w:rPr>
+          <w:fldChar w:fldCharType="end"/>
+        </w:r>
+      </w:p>
+    </w:sdtContent>
+  </w:sdt>
+  <w:p>
+    <w:pPr>
+      <w:pStyle w:val="Piedepgina"/>
+    </w:pPr>
+  </w:p>
+</w:ftr>
+</file>
+
+<file path=word/footnotes.xml><?xml version="1.0" encoding="utf-8"?>
+<w:footnotes xmlns:wpc="http://schemas.microsoft.com/office/word/2010/wordprocessingCanvas" xmlns:cx="http://schemas.microsoft.com/office/drawing/2014/chartex" xmlns:cx1="http://schemas.microsoft.com/office/drawing/2015/9/8/chartex" xmlns:cx2="http://schemas.microsoft.com/office/drawing/2015/10/21/chartex" xmlns:cx3="http://schemas.microsoft.com/office/drawing/2016/5/9/chartex" xmlns:cx4="http://schemas.microsoft.com/office/drawing/2016/5/10/chartex" xmlns:cx5="http://schemas.microsoft.com/office/drawing/2016/5/11/chartex" xmlns:cx6="http://schemas.microsoft.com/office/drawing/2016/5/12/chartex" xmlns:cx7="http://schemas.microsoft.com/office/drawing/2016/5/13/chartex" xmlns:cx8="http://schemas.microsoft.com/office/drawing/2016/5/14/chartex" xmlns:mc="http://schemas.openxmlformats.org/markup-compatibility/2006" xmlns:aink="http://schemas.microsoft.com/office/drawing/2016/ink" xmlns:am3d="http://schemas.microsoft.com/office/drawing/2017/model3d" xmlns:o="urn:schemas-microsoft-com:office:office" xmlns:oel="http://schemas.microsoft.com/office/2019/extlst" xmlns:r="http://schemas.openxmlformats.org/officeDocument/2006/relationships" xmlns:m="http://schemas.openxmlformats.org/officeDocument/2006/math" xmlns:v="urn:schemas-microsoft-com:vml" xmlns:wp14="http://schemas.microsoft.com/office/word/2010/wordprocessingDrawing" xmlns:wp="http://schemas.openxmlformats.org/drawingml/2006/wordprocessingDrawing" xmlns:w10="urn:schemas-microsoft-com:office:word" xmlns:w="http://schemas.openxmlformats.org/wordprocessingml/2006/main" xmlns:w14="http://schemas.microsoft.com/office/word/2010/wordml" xmlns:w15="http://schemas.microsoft.com/office/word/2012/wordml" xmlns:w16cex="http://schemas.microsoft.com/office/word/2018/wordml/cex" xmlns:w16cid="http://schemas.microsoft.com/office/word/2016/wordml/cid" xmlns:w16="http://schemas.microsoft.com/office/word/2018/wordml" xmlns:w16sdtdh="http://schemas.microsoft.com/office/word/2020/wordml/sdtdatahash" xmlns:w16se="http://schemas.microsoft.com/office/word/2015/wordml/symex" xmlns:wpg="http://schemas.microsoft.com/office/word/2010/wordprocessingGroup" xmlns:wpi="http://schemas.microsoft.com/office/word/2010/wordprocessingInk" xmlns:wne="http://schemas.microsoft.com/office/word/2006/wordml" xmlns:wps="http://schemas.microsoft.com/office/word/2010/wordprocessingShape" mc:Ignorable="w14 w15 w16se w16cid w16 w16cex w16sdtdh wp14">
+  <w:footnote w:type="separator" w:id="-1">
+    <w:p>
+      <w:pPr>
+        <w:spacing w:after="0" w:line="240" w:lineRule="auto"/>
+      </w:pPr>
+      <w:r>
+        <w:separator/>
+      </w:r>
+    </w:p>
+  </w:footnote>
+  <w:footnote w:type="continuationSeparator" w:id="0">
+    <w:p>
+      <w:pPr>
+        <w:spacing w:after="0" w:line="240" w:lineRule="auto"/>
+      </w:pPr>
+      <w:r>
+        <w:continuationSeparator/>
+      </w:r>
+    </w:p>
+  </w:footnote>
+</w:footnotes>
+</file>
+
+<file path=word/numbering.xml><?xml version="1.0" encoding="utf-8"?>
+<w:numbering xmlns:wpc="http://schemas.microsoft.com/office/word/2010/wordprocessingCanvas" xmlns:cx="http://schemas.microsoft.com/office/drawing/2014/chartex" xmlns:cx1="http://schemas.microsoft.com/office/drawing/2015/9/8/chartex" xmlns:cx2="http://schemas.microsoft.com/office/drawing/2015/10/21/chartex" xmlns:cx3="http://schemas.microsoft.com/office/drawing/2016/5/9/chartex" xmlns:cx4="http://schemas.microsoft.com/office/drawing/2016/5/10/chartex" xmlns:cx5="http://schemas.microsoft.com/office/drawing/2016/5/11/chartex" xmlns:cx6="http://schemas.microsoft.com/office/drawing/2016/5/12/chartex" xmlns:cx7="http://schemas.microsoft.com/office/drawing/2016/5/13/chartex" xmlns:cx8="http://schemas.microsoft.com/office/drawing/2016/5/14/chartex" xmlns:mc="http://schemas.openxmlformats.org/markup-compatibility/2006" xmlns:aink="http://schemas.microsoft.com/office/drawing/2016/ink" xmlns:am3d="http://schemas.microsoft.com/office/drawing/2017/model3d" xmlns:o="urn:schemas-microsoft-com:office:office" xmlns:oel="http://schemas.microsoft.com/office/2019/extlst" xmlns:r="http://schemas.openxmlformats.org/officeDocument/2006/relationships" xmlns:m="http://schemas.openxmlformats.org/officeDocument/2006/math" xmlns:v="urn:schemas-microsoft-com:vml" xmlns:wp14="http://schemas.microsoft.com/office/word/2010/wordprocessingDrawing" xmlns:wp="http://schemas.openxmlformats.org/drawingml/2006/wordprocessingDrawing" xmlns:w10="urn:schemas-microsoft-com:office:word" xmlns:w="http://schemas.openxmlformats.org/wordprocessingml/2006/main" xmlns:w14="http://schemas.microsoft.com/office/word/2010/wordml" xmlns:w15="http://schemas.microsoft.com/office/word/2012/wordml" xmlns:w16cex="http://schemas.microsoft.com/office/word/2018/wordml/cex" xmlns:w16cid="http://schemas.microsoft.com/office/word/2016/wordml/cid" xmlns:w16="http://schemas.microsoft.com/office/word/2018/wordml" xmlns:w16sdtdh="http://schemas.microsoft.com/office/word/2020/wordml/sdtdatahash" xmlns:w16se="http://schemas.microsoft.com/office/word/2015/wordml/symex" xmlns:wpg="http://schemas.microsoft.com/office/word/2010/wordprocessingGroup" xmlns:wpi="http://schemas.microsoft.com/office/word/2010/wordprocessingInk" xmlns:wne="http://schemas.microsoft.com/office/word/2006/wordml" xmlns:wps="http://schemas.microsoft.com/office/word/2010/wordprocessingShape" mc:Ignorable="w14 w15 w16se w16cid w16 w16cex w16sdtdh wp14">
+  <w:abstractNum w:abstractNumId="0" w15:restartNumberingAfterBreak="0">
+    <w:nsid w:val="0DC9127A"/>
+    <w:multiLevelType w:val="multilevel"/>
+    <w:tmpl w:val="2B442FEE"/>
+    <w:lvl w:ilvl="0">
+      <w:start w:val="1"/>
+      <w:numFmt w:val="decimal"/>
+      <w:lvlText w:val="%1."/>
+      <w:lvlJc w:val="left"/>
+      <w:pPr>
+        <w:tabs>
+          <w:tab w:val="num" w:pos="720"/>
+        </w:tabs>
+        <w:ind w:left="720" w:hanging="360"/>
+      </w:pPr>
+    </w:lvl>
+    <w:lvl w:ilvl="1" w:tentative="1">
+      <w:numFmt w:val="decimal"/>
+      <w:lvlText w:val="%2."/>
+      <w:lvlJc w:val="left"/>
+      <w:pPr>
+        <w:tabs>
+          <w:tab w:val="num" w:pos="1440"/>
+        </w:tabs>
+        <w:ind w:left="1440" w:hanging="360"/>
+      </w:pPr>
+    </w:lvl>
+    <w:lvl w:ilvl="2" w:tentative="1">
+      <w:numFmt w:val="decimal"/>
+      <w:lvlText w:val="%3."/>
+      <w:lvlJc w:val="left"/>
+      <w:pPr>
+        <w:tabs>
+          <w:tab w:val="num" w:pos="2160"/>
+        </w:tabs>
+        <w:ind w:left="2160" w:hanging="360"/>
+      </w:pPr>
+    </w:lvl>
+    <w:lvl w:ilvl="3" w:tentative="1">
+      <w:numFmt w:val="decimal"/>
+      <w:lvlText w:val="%4."/>
+      <w:lvlJc w:val="left"/>
+      <w:pPr>
+        <w:tabs>
+          <w:tab w:val="num" w:pos="2880"/>
+        </w:tabs>
+        <w:ind w:left="2880" w:hanging="360"/>
+      </w:pPr>
+    </w:lvl>
+    <w:lvl w:ilvl="4" w:tentative="1">
+      <w:numFmt w:val="decimal"/>
+      <w:lvlText w:val="%5."/>
+      <w:lvlJc w:val="left"/>
+      <w:pPr>
+        <w:tabs>
+          <w:tab w:val="num" w:pos="3600"/>
+        </w:tabs>
+        <w:ind w:left="3600" w:hanging="360"/>
+      </w:pPr>
+    </w:lvl>
+    <w:lvl w:ilvl="5" w:tentative="1">
+      <w:numFmt w:val="decimal"/>
+      <w:lvlText w:val="%6."/>
+      <w:lvlJc w:val="left"/>
+      <w:pPr>
+        <w:tabs>
+          <w:tab w:val="num" w:pos="4320"/>
+        </w:tabs>
+        <w:ind w:left="4320" w:hanging="360"/>
+      </w:pPr>
+    </w:lvl>
+    <w:lvl w:ilvl="6" w:tentative="1">
+      <w:numFmt w:val="decimal"/>
+      <w:lvlText w:val="%7."/>
+      <w:lvlJc w:val="left"/>
+      <w:pPr>
+        <w:tabs>
+          <w:tab w:val="num" w:pos="5040"/>
+        </w:tabs>
+        <w:ind w:left="5040" w:hanging="360"/>
+      </w:pPr>
+    </w:lvl>
+    <w:lvl w:ilvl="7" w:tentative="1">
+      <w:numFmt w:val="decimal"/>
+      <w:lvlText w:val="%8."/>
+      <w:lvlJc w:val="left"/>
+      <w:pPr>
+        <w:tabs>
+          <w:tab w:val="num" w:pos="5760"/>
+        </w:tabs>
+        <w:ind w:left="5760" w:hanging="360"/>
+      </w:pPr>
+    </w:lvl>
+    <w:lvl w:ilvl="8" w:tentative="1">
+      <w:numFmt w:val="decimal"/>
+      <w:lvlText w:val="%9."/>
+      <w:lvlJc w:val="left"/>
+      <w:pPr>
+        <w:tabs>
+          <w:tab w:val="num" w:pos="6480"/>
+        </w:tabs>
+        <w:ind w:left="6480" w:hanging="360"/>
+      </w:pPr>
+    </w:lvl>
+  </w:abstractNum>
+  <w:abstractNum w:abstractNumId="1" w15:restartNumberingAfterBreak="0">
+    <w:nsid w:val="164D432D"/>
+    <w:multiLevelType w:val="multilevel"/>
+    <w:tmpl w:val="C3AC1E16"/>
+    <w:lvl w:ilvl="0">
+      <w:start w:val="1"/>
+      <w:numFmt w:val="decimal"/>
+      <w:lvlText w:val="%1."/>
+      <w:lvlJc w:val="left"/>
+      <w:pPr>
+        <w:tabs>
+          <w:tab w:val="num" w:pos="720"/>
+        </w:tabs>
+        <w:ind w:left="720" w:hanging="360"/>
+      </w:pPr>
+    </w:lvl>
+    <w:lvl w:ilvl="1" w:tentative="1">
+      <w:numFmt w:val="decimal"/>
+      <w:lvlText w:val="%2."/>
+      <w:lvlJc w:val="left"/>
+      <w:pPr>
+        <w:tabs>
+          <w:tab w:val="num" w:pos="1440"/>
+        </w:tabs>
+        <w:ind w:left="1440" w:hanging="360"/>
+      </w:pPr>
+    </w:lvl>
+    <w:lvl w:ilvl="2" w:tentative="1">
+      <w:numFmt w:val="decimal"/>
+      <w:lvlText w:val="%3."/>
+      <w:lvlJc w:val="left"/>
+      <w:pPr>
+        <w:tabs>
+          <w:tab w:val="num" w:pos="2160"/>
+        </w:tabs>
+        <w:ind w:left="2160" w:hanging="360"/>
+      </w:pPr>
+    </w:lvl>
+    <w:lvl w:ilvl="3" w:tentative="1">
+      <w:numFmt w:val="decimal"/>
+      <w:lvlText w:val="%4."/>
+      <w:lvlJc w:val="left"/>
+      <w:pPr>
+        <w:tabs>
+          <w:tab w:val="num" w:pos="2880"/>
+        </w:tabs>
+        <w:ind w:left="2880" w:hanging="360"/>
+      </w:pPr>
+    </w:lvl>
+    <w:lvl w:ilvl="4" w:tentative="1">
+      <w:numFmt w:val="decimal"/>
+      <w:lvlText w:val="%5."/>
+      <w:lvlJc w:val="left"/>
+      <w:pPr>
+        <w:tabs>
+          <w:tab w:val="num" w:pos="3600"/>
+        </w:tabs>
+        <w:ind w:left="3600" w:hanging="360"/>
+      </w:pPr>
+    </w:lvl>
+    <w:lvl w:ilvl="5" w:tentative="1">
+      <w:numFmt w:val="decimal"/>
+      <w:lvlText w:val="%6."/>
+      <w:lvlJc w:val="left"/>
+      <w:pPr>
+        <w:tabs>
+          <w:tab w:val="num" w:pos="4320"/>
+        </w:tabs>
+        <w:ind w:left="4320" w:hanging="360"/>
+      </w:pPr>
+    </w:lvl>
+    <w:lvl w:ilvl="6" w:tentative="1">
+      <w:numFmt w:val="decimal"/>
+      <w:lvlText w:val="%7."/>
+      <w:lvlJc w:val="left"/>
+      <w:pPr>
+        <w:tabs>
+          <w:tab w:val="num" w:pos="5040"/>
+        </w:tabs>
+        <w:ind w:left="5040" w:hanging="360"/>
+      </w:pPr>
+    </w:lvl>
+    <w:lvl w:ilvl="7" w:tentative="1">
+      <w:numFmt w:val="decimal"/>
+      <w:lvlText w:val="%8."/>
+      <w:lvlJc w:val="left"/>
+      <w:pPr>
+        <w:tabs>
+          <w:tab w:val="num" w:pos="5760"/>
+        </w:tabs>
+        <w:ind w:left="5760" w:hanging="360"/>
+      </w:pPr>
+    </w:lvl>
+    <w:lvl w:ilvl="8" w:tentative="1">
+      <w:numFmt w:val="decimal"/>
+      <w:lvlText w:val="%9."/>
+      <w:lvlJc w:val="left"/>
+      <w:pPr>
+        <w:tabs>
+          <w:tab w:val="num" w:pos="6480"/>
+        </w:tabs>
+        <w:ind w:left="6480" w:hanging="360"/>
+      </w:pPr>
+    </w:lvl>
+  </w:abstractNum>
+  <w:abstractNum w:abstractNumId="2" w15:restartNumberingAfterBreak="0">
+    <w:nsid w:val="1EF72109"/>
+    <w:multiLevelType w:val="multilevel"/>
+    <w:tmpl w:val="11DEF864"/>
+    <w:lvl w:ilvl="0">
+      <w:start w:val="1"/>
+      <w:numFmt w:val="decimal"/>
+      <w:lvlText w:val="%1."/>
+      <w:lvlJc w:val="left"/>
+      <w:pPr>
+        <w:tabs>
+          <w:tab w:val="num" w:pos="720"/>
+        </w:tabs>
+        <w:ind w:left="720" w:hanging="360"/>
+      </w:pPr>
+    </w:lvl>
+    <w:lvl w:ilvl="1">
+      <w:numFmt w:val="decimal"/>
+      <w:lvlText w:val="%2."/>
+      <w:lvlJc w:val="left"/>
+      <w:pPr>
+        <w:tabs>
+          <w:tab w:val="num" w:pos="1440"/>
+        </w:tabs>
+        <w:ind w:left="1440" w:hanging="360"/>
+      </w:pPr>
+    </w:lvl>
+    <w:lvl w:ilvl="2">
+      <w:numFmt w:val="decimal"/>
+      <w:lvlText w:val="%3."/>
+      <w:lvlJc w:val="left"/>
+      <w:pPr>
+        <w:tabs>
+          <w:tab w:val="num" w:pos="2160"/>
+        </w:tabs>
+        <w:ind w:left="2160" w:hanging="360"/>
+      </w:pPr>
+    </w:lvl>
+    <w:lvl w:ilvl="3" w:tentative="1">
+      <w:numFmt w:val="decimal"/>
+      <w:lvlText w:val="%4."/>
+      <w:lvlJc w:val="left"/>
+      <w:pPr>
+        <w:tabs>
+          <w:tab w:val="num" w:pos="2880"/>
+        </w:tabs>
+        <w:ind w:left="2880" w:hanging="360"/>
+      </w:pPr>
+    </w:lvl>
+    <w:lvl w:ilvl="4" w:tentative="1">
+      <w:numFmt w:val="decimal"/>
+      <w:lvlText w:val="%5."/>
+      <w:lvlJc w:val="left"/>
+      <w:pPr>
+        <w:tabs>
+          <w:tab w:val="num" w:pos="3600"/>
+        </w:tabs>
+        <w:ind w:left="3600" w:hanging="360"/>
+      </w:pPr>
+    </w:lvl>
+    <w:lvl w:ilvl="5" w:tentative="1">
+      <w:numFmt w:val="decimal"/>
+      <w:lvlText w:val="%6."/>
+      <w:lvlJc w:val="left"/>
+      <w:pPr>
+        <w:tabs>
+          <w:tab w:val="num" w:pos="4320"/>
+        </w:tabs>
+        <w:ind w:left="4320" w:hanging="360"/>
+      </w:pPr>
+    </w:lvl>
+    <w:lvl w:ilvl="6" w:tentative="1">
+      <w:numFmt w:val="decimal"/>
+      <w:lvlText w:val="%7."/>
+      <w:lvlJc w:val="left"/>
+      <w:pPr>
+        <w:tabs>
+          <w:tab w:val="num" w:pos="5040"/>
+        </w:tabs>
+        <w:ind w:left="5040" w:hanging="360"/>
+      </w:pPr>
+    </w:lvl>
+    <w:lvl w:ilvl="7" w:tentative="1">
+      <w:numFmt w:val="decimal"/>
+      <w:lvlText w:val="%8."/>
+      <w:lvlJc w:val="left"/>
+      <w:pPr>
+        <w:tabs>
+          <w:tab w:val="num" w:pos="5760"/>
+        </w:tabs>
+        <w:ind w:left="5760" w:hanging="360"/>
+      </w:pPr>
+    </w:lvl>
+    <w:lvl w:ilvl="8" w:tentative="1">
+      <w:numFmt w:val="decimal"/>
+      <w:lvlText w:val="%9."/>
+      <w:lvlJc w:val="left"/>
+      <w:pPr>
+        <w:tabs>
+          <w:tab w:val="num" w:pos="6480"/>
+        </w:tabs>
+        <w:ind w:left="6480" w:hanging="360"/>
+      </w:pPr>
+    </w:lvl>
+  </w:abstractNum>
+  <w:abstractNum w:abstractNumId="3" w15:restartNumberingAfterBreak="0">
+    <w:nsid w:val="227B6EE3"/>
+    <w:multiLevelType w:val="multilevel"/>
+    <w:tmpl w:val="E6DC30F0"/>
+    <w:lvl w:ilvl="0">
+      <w:start w:val="1"/>
+      <w:numFmt w:val="decimal"/>
+      <w:lvlText w:val="%1."/>
+      <w:lvlJc w:val="left"/>
+      <w:pPr>
+        <w:ind w:left="360" w:hanging="360"/>
+      </w:pPr>
+    </w:lvl>
+    <w:lvl w:ilvl="1">
+      <w:start w:val="1"/>
+      <w:numFmt w:val="decimal"/>
+      <w:lvlText w:val="%1.%2."/>
+      <w:lvlJc w:val="left"/>
+      <w:pPr>
+        <w:ind w:left="792" w:hanging="432"/>
+      </w:pPr>
+      <w:rPr>
+        <w:color w:val="auto"/>
+        <w:sz w:val="32"/>
+        <w:szCs w:val="32"/>
+      </w:rPr>
+    </w:lvl>
+    <w:lvl w:ilvl="2">
+      <w:start w:val="1"/>
+      <w:numFmt w:val="decimal"/>
+      <w:lvlText w:val="%1.%2.%3."/>
+      <w:lvlJc w:val="left"/>
+      <w:pPr>
+        <w:ind w:left="930" w:hanging="504"/>
+      </w:pPr>
+      <w:rPr>
+        <w:color w:val="404040" w:themeColor="text1" w:themeTint="BF"/>
+        <w:sz w:val="28"/>
+        <w:szCs w:val="28"/>
+      </w:rPr>
+    </w:lvl>
+    <w:lvl w:ilvl="3">
+      <w:start w:val="1"/>
+      <w:numFmt w:val="decimal"/>
+      <w:lvlText w:val="%1.%2.%3.%4."/>
+      <w:lvlJc w:val="left"/>
+      <w:pPr>
+        <w:ind w:left="1728" w:hanging="648"/>
+      </w:pPr>
+    </w:lvl>
+    <w:lvl w:ilvl="4">
+      <w:start w:val="1"/>
+      <w:numFmt w:val="decimal"/>
+      <w:lvlText w:val="%1.%2.%3.%4.%5."/>
+      <w:lvlJc w:val="left"/>
+      <w:pPr>
+        <w:ind w:left="2232" w:hanging="792"/>
+      </w:pPr>
+    </w:lvl>
+    <w:lvl w:ilvl="5">
+      <w:start w:val="1"/>
+      <w:numFmt w:val="decimal"/>
+      <w:lvlText w:val="%1.%2.%3.%4.%5.%6."/>
+      <w:lvlJc w:val="left"/>
+      <w:pPr>
+        <w:ind w:left="2736" w:hanging="936"/>
+      </w:pPr>
+    </w:lvl>
+    <w:lvl w:ilvl="6">
+      <w:start w:val="1"/>
+      <w:numFmt w:val="decimal"/>
+      <w:lvlText w:val="%1.%2.%3.%4.%5.%6.%7."/>
+      <w:lvlJc w:val="left"/>
+      <w:pPr>
+        <w:ind w:left="3240" w:hanging="1080"/>
+      </w:pPr>
+    </w:lvl>
+    <w:lvl w:ilvl="7">
+      <w:start w:val="1"/>
+      <w:numFmt w:val="decimal"/>
+      <w:lvlText w:val="%1.%2.%3.%4.%5.%6.%7.%8."/>
+      <w:lvlJc w:val="left"/>
+      <w:pPr>
+        <w:ind w:left="3744" w:hanging="1224"/>
+      </w:pPr>
+    </w:lvl>
+    <w:lvl w:ilvl="8">
+      <w:start w:val="1"/>
+      <w:numFmt w:val="decimal"/>
+      <w:lvlText w:val="%1.%2.%3.%4.%5.%6.%7.%8.%9."/>
+      <w:lvlJc w:val="left"/>
+      <w:pPr>
+        <w:ind w:left="4320" w:hanging="1440"/>
+      </w:pPr>
+    </w:lvl>
+  </w:abstractNum>
+  <w:abstractNum w:abstractNumId="4" w15:restartNumberingAfterBreak="0">
+    <w:nsid w:val="2F174476"/>
+    <w:multiLevelType w:val="multilevel"/>
+    <w:tmpl w:val="4EB4DE98"/>
+    <w:lvl w:ilvl="0">
+      <w:start w:val="1"/>
+      <w:numFmt w:val="decimal"/>
+      <w:lvlText w:val="%1."/>
+      <w:lvlJc w:val="left"/>
+      <w:pPr>
+        <w:tabs>
+          <w:tab w:val="num" w:pos="720"/>
+        </w:tabs>
+        <w:ind w:left="720" w:hanging="360"/>
+      </w:pPr>
+      <w:rPr>
+        <w:b w:val="0"/>
+        <w:bCs w:val="0"/>
+      </w:rPr>
+    </w:lvl>
+    <w:lvl w:ilvl="1">
+      <w:numFmt w:val="decimal"/>
+      <w:lvlText w:val="%2."/>
+      <w:lvlJc w:val="left"/>
+      <w:pPr>
+        <w:tabs>
+          <w:tab w:val="num" w:pos="1440"/>
+        </w:tabs>
+        <w:ind w:left="1440" w:hanging="360"/>
+      </w:pPr>
+    </w:lvl>
+    <w:lvl w:ilvl="2" w:tentative="1">
+      <w:numFmt w:val="decimal"/>
+      <w:lvlText w:val="%3."/>
+      <w:lvlJc w:val="left"/>
+      <w:pPr>
+        <w:tabs>
+          <w:tab w:val="num" w:pos="2160"/>
+        </w:tabs>
+        <w:ind w:left="2160" w:hanging="360"/>
+      </w:pPr>
+    </w:lvl>
+    <w:lvl w:ilvl="3" w:tentative="1">
+      <w:numFmt w:val="decimal"/>
+      <w:lvlText w:val="%4."/>
+      <w:lvlJc w:val="left"/>
+      <w:pPr>
+        <w:tabs>
+          <w:tab w:val="num" w:pos="2880"/>
+        </w:tabs>
+        <w:ind w:left="2880" w:hanging="360"/>
+      </w:pPr>
+    </w:lvl>
+    <w:lvl w:ilvl="4" w:tentative="1">
+      <w:numFmt w:val="decimal"/>
+      <w:lvlText w:val="%5."/>
+      <w:lvlJc w:val="left"/>
+      <w:pPr>
+        <w:tabs>
+          <w:tab w:val="num" w:pos="3600"/>
+        </w:tabs>
+        <w:ind w:left="3600" w:hanging="360"/>
+      </w:pPr>
+    </w:lvl>
+    <w:lvl w:ilvl="5" w:tentative="1">
+      <w:numFmt w:val="decimal"/>
+      <w:lvlText w:val="%6."/>
+      <w:lvlJc w:val="left"/>
+      <w:pPr>
+        <w:tabs>
+          <w:tab w:val="num" w:pos="4320"/>
+        </w:tabs>
+        <w:ind w:left="4320" w:hanging="360"/>
+      </w:pPr>
+    </w:lvl>
+    <w:lvl w:ilvl="6" w:tentative="1">
+      <w:numFmt w:val="decimal"/>
+      <w:lvlText w:val="%7."/>
+      <w:lvlJc w:val="left"/>
+      <w:pPr>
+        <w:tabs>
+          <w:tab w:val="num" w:pos="5040"/>
+        </w:tabs>
+        <w:ind w:left="5040" w:hanging="360"/>
+      </w:pPr>
+    </w:lvl>
+    <w:lvl w:ilvl="7" w:tentative="1">
+      <w:numFmt w:val="decimal"/>
+      <w:lvlText w:val="%8."/>
+      <w:lvlJc w:val="left"/>
+      <w:pPr>
+        <w:tabs>
+          <w:tab w:val="num" w:pos="5760"/>
+        </w:tabs>
+        <w:ind w:left="5760" w:hanging="360"/>
+      </w:pPr>
+    </w:lvl>
+    <w:lvl w:ilvl="8" w:tentative="1">
+      <w:numFmt w:val="decimal"/>
+      <w:lvlText w:val="%9."/>
+      <w:lvlJc w:val="left"/>
+      <w:pPr>
+        <w:tabs>
+          <w:tab w:val="num" w:pos="6480"/>
+        </w:tabs>
+        <w:ind w:left="6480" w:hanging="360"/>
+      </w:pPr>
+    </w:lvl>
+  </w:abstractNum>
+  <w:abstractNum w:abstractNumId="5" w15:restartNumberingAfterBreak="0">
+    <w:nsid w:val="36953AF3"/>
+    <w:multiLevelType w:val="multilevel"/>
+    <w:tmpl w:val="3A240658"/>
+    <w:lvl w:ilvl="0">
+      <w:start w:val="1"/>
+      <w:numFmt w:val="decimal"/>
+      <w:lvlText w:val="%1."/>
+      <w:lvlJc w:val="left"/>
+      <w:pPr>
+        <w:ind w:left="360" w:hanging="360"/>
+      </w:pPr>
+    </w:lvl>
+    <w:lvl w:ilvl="1">
+      <w:start w:val="1"/>
+      <w:numFmt w:val="decimal"/>
+      <w:lvlText w:val="%1.%2."/>
+      <w:lvlJc w:val="left"/>
+      <w:pPr>
+        <w:ind w:left="792" w:hanging="432"/>
+      </w:pPr>
+      <w:rPr>
+        <w:b w:val="0"/>
+        <w:bCs w:val="0"/>
+        <w:color w:val="404040" w:themeColor="text1" w:themeTint="BF"/>
+        <w:sz w:val="32"/>
+        <w:szCs w:val="32"/>
+      </w:rPr>
+    </w:lvl>
+    <w:lvl w:ilvl="2">
+      <w:start w:val="1"/>
+      <w:numFmt w:val="decimal"/>
+      <w:lvlText w:val="%1.%2.%3."/>
+      <w:lvlJc w:val="left"/>
+      <w:pPr>
+        <w:ind w:left="1355" w:hanging="504"/>
+      </w:pPr>
+      <w:rPr>
+        <w:sz w:val="28"/>
+        <w:szCs w:val="28"/>
+      </w:rPr>
+    </w:lvl>
+    <w:lvl w:ilvl="3">
+      <w:start w:val="1"/>
+      <w:numFmt w:val="decimal"/>
+      <w:lvlText w:val="%1.%2.%3.%4."/>
+      <w:lvlJc w:val="left"/>
+      <w:pPr>
+        <w:ind w:left="1728" w:hanging="648"/>
+      </w:pPr>
+    </w:lvl>
+    <w:lvl w:ilvl="4">
+      <w:start w:val="1"/>
+      <w:numFmt w:val="decimal"/>
+      <w:lvlText w:val="%1.%2.%3.%4.%5."/>
+      <w:lvlJc w:val="left"/>
+      <w:pPr>
+        <w:ind w:left="2232" w:hanging="792"/>
+      </w:pPr>
+    </w:lvl>
+    <w:lvl w:ilvl="5">
+      <w:start w:val="1"/>
+      <w:numFmt w:val="decimal"/>
+      <w:lvlText w:val="%1.%2.%3.%4.%5.%6."/>
+      <w:lvlJc w:val="left"/>
+      <w:pPr>
+        <w:ind w:left="2736" w:hanging="936"/>
+      </w:pPr>
+    </w:lvl>
+    <w:lvl w:ilvl="6">
+      <w:start w:val="1"/>
+      <w:numFmt w:val="decimal"/>
+      <w:lvlText w:val="%1.%2.%3.%4.%5.%6.%7."/>
+      <w:lvlJc w:val="left"/>
+      <w:pPr>
+        <w:ind w:left="3240" w:hanging="1080"/>
+      </w:pPr>
+    </w:lvl>
+    <w:lvl w:ilvl="7">
+      <w:start w:val="1"/>
+      <w:numFmt w:val="decimal"/>
+      <w:lvlText w:val="%1.%2.%3.%4.%5.%6.%7.%8."/>
+      <w:lvlJc w:val="left"/>
+      <w:pPr>
+        <w:ind w:left="3744" w:hanging="1224"/>
+      </w:pPr>
+    </w:lvl>
+    <w:lvl w:ilvl="8">
+      <w:start w:val="1"/>
+      <w:numFmt w:val="decimal"/>
+      <w:lvlText w:val="%1.%2.%3.%4.%5.%6.%7.%8.%9."/>
+      <w:lvlJc w:val="left"/>
+      <w:pPr>
+        <w:ind w:left="4320" w:hanging="1440"/>
+      </w:pPr>
+    </w:lvl>
+  </w:abstractNum>
+  <w:abstractNum w:abstractNumId="6" w15:restartNumberingAfterBreak="0">
+    <w:nsid w:val="496B55FE"/>
+    <w:multiLevelType w:val="multilevel"/>
+    <w:tmpl w:val="4E8A565A"/>
+    <w:lvl w:ilvl="0">
+      <w:start w:val="1"/>
+      <w:numFmt w:val="decimal"/>
+      <w:lvlText w:val="%1."/>
+      <w:lvlJc w:val="left"/>
+      <w:pPr>
+        <w:tabs>
+          <w:tab w:val="num" w:pos="720"/>
+        </w:tabs>
+        <w:ind w:left="720" w:hanging="360"/>
+      </w:pPr>
+    </w:lvl>
+    <w:lvl w:ilvl="1" w:tentative="1">
+      <w:numFmt w:val="decimal"/>
+      <w:lvlText w:val="%2."/>
+      <w:lvlJc w:val="left"/>
+      <w:pPr>
+        <w:tabs>
+          <w:tab w:val="num" w:pos="1440"/>
+        </w:tabs>
+        <w:ind w:left="1440" w:hanging="360"/>
+      </w:pPr>
+    </w:lvl>
+    <w:lvl w:ilvl="2" w:tentative="1">
+      <w:numFmt w:val="decimal"/>
+      <w:lvlText w:val="%3."/>
+      <w:lvlJc w:val="left"/>
+      <w:pPr>
+        <w:tabs>
+          <w:tab w:val="num" w:pos="2160"/>
+        </w:tabs>
+        <w:ind w:left="2160" w:hanging="360"/>
+      </w:pPr>
+    </w:lvl>
+    <w:lvl w:ilvl="3" w:tentative="1">
+      <w:numFmt w:val="decimal"/>
+      <w:lvlText w:val="%4."/>
+      <w:lvlJc w:val="left"/>
+      <w:pPr>
+        <w:tabs>
+          <w:tab w:val="num" w:pos="2880"/>
+        </w:tabs>
+        <w:ind w:left="2880" w:hanging="360"/>
+      </w:pPr>
+    </w:lvl>
+    <w:lvl w:ilvl="4" w:tentative="1">
+      <w:numFmt w:val="decimal"/>
+      <w:lvlText w:val="%5."/>
+      <w:lvlJc w:val="left"/>
+      <w:pPr>
+        <w:tabs>
+          <w:tab w:val="num" w:pos="3600"/>
+        </w:tabs>
+        <w:ind w:left="3600" w:hanging="360"/>
+      </w:pPr>
+    </w:lvl>
+    <w:lvl w:ilvl="5" w:tentative="1">
+      <w:numFmt w:val="decimal"/>
+      <w:lvlText w:val="%6."/>
+      <w:lvlJc w:val="left"/>
+      <w:pPr>
+        <w:tabs>
+          <w:tab w:val="num" w:pos="4320"/>
+        </w:tabs>
+        <w:ind w:left="4320" w:hanging="360"/>
+      </w:pPr>
+    </w:lvl>
+    <w:lvl w:ilvl="6" w:tentative="1">
+      <w:numFmt w:val="decimal"/>
+      <w:lvlText w:val="%7."/>
+      <w:lvlJc w:val="left"/>
+      <w:pPr>
+        <w:tabs>
+          <w:tab w:val="num" w:pos="5040"/>
+        </w:tabs>
+        <w:ind w:left="5040" w:hanging="360"/>
+      </w:pPr>
+    </w:lvl>
+    <w:lvl w:ilvl="7" w:tentative="1">
+      <w:numFmt w:val="decimal"/>
+      <w:lvlText w:val="%8."/>
+      <w:lvlJc w:val="left"/>
+      <w:pPr>
+        <w:tabs>
+          <w:tab w:val="num" w:pos="5760"/>
+        </w:tabs>
+        <w:ind w:left="5760" w:hanging="360"/>
+      </w:pPr>
+    </w:lvl>
+    <w:lvl w:ilvl="8" w:tentative="1">
+      <w:numFmt w:val="decimal"/>
+      <w:lvlText w:val="%9."/>
+      <w:lvlJc w:val="left"/>
+      <w:pPr>
+        <w:tabs>
+          <w:tab w:val="num" w:pos="6480"/>
+        </w:tabs>
+        <w:ind w:left="6480" w:hanging="360"/>
+      </w:pPr>
+    </w:lvl>
+  </w:abstractNum>
+  <w:abstractNum w:abstractNumId="7" w15:restartNumberingAfterBreak="0">
+    <w:nsid w:val="49DE1677"/>
+    <w:multiLevelType w:val="multilevel"/>
+    <w:tmpl w:val="0E7C15A8"/>
+    <w:lvl w:ilvl="0">
+      <w:start w:val="1"/>
+      <w:numFmt w:val="decimal"/>
+      <w:lvlText w:val="%1."/>
+      <w:lvlJc w:val="left"/>
+      <w:pPr>
+        <w:tabs>
+          <w:tab w:val="num" w:pos="720"/>
+        </w:tabs>
+        <w:ind w:left="720" w:hanging="360"/>
+      </w:pPr>
+    </w:lvl>
+    <w:lvl w:ilvl="1" w:tentative="1">
+      <w:numFmt w:val="decimal"/>
+      <w:lvlText w:val="%2."/>
+      <w:lvlJc w:val="left"/>
+      <w:pPr>
+        <w:tabs>
+          <w:tab w:val="num" w:pos="1440"/>
+        </w:tabs>
+        <w:ind w:left="1440" w:hanging="360"/>
+      </w:pPr>
+    </w:lvl>
+    <w:lvl w:ilvl="2" w:tentative="1">
+      <w:numFmt w:val="decimal"/>
+      <w:lvlText w:val="%3."/>
+      <w:lvlJc w:val="left"/>
+      <w:pPr>
+        <w:tabs>
+          <w:tab w:val="num" w:pos="2160"/>
+        </w:tabs>
+        <w:ind w:left="2160" w:hanging="360"/>
+      </w:pPr>
+    </w:lvl>
+    <w:lvl w:ilvl="3" w:tentative="1">
+      <w:numFmt w:val="decimal"/>
+      <w:lvlText w:val="%4."/>
+      <w:lvlJc w:val="left"/>
+      <w:pPr>
+        <w:tabs>
+          <w:tab w:val="num" w:pos="2880"/>
+        </w:tabs>
+        <w:ind w:left="2880" w:hanging="360"/>
+      </w:pPr>
+    </w:lvl>
+    <w:lvl w:ilvl="4" w:tentative="1">
+      <w:numFmt w:val="decimal"/>
+      <w:lvlText w:val="%5."/>
+      <w:lvlJc w:val="left"/>
+      <w:pPr>
+        <w:tabs>
+          <w:tab w:val="num" w:pos="3600"/>
+        </w:tabs>
+        <w:ind w:left="3600" w:hanging="360"/>
+      </w:pPr>
+    </w:lvl>
+    <w:lvl w:ilvl="5" w:tentative="1">
+      <w:numFmt w:val="decimal"/>
+      <w:lvlText w:val="%6."/>
+      <w:lvlJc w:val="left"/>
+      <w:pPr>
+        <w:tabs>
+          <w:tab w:val="num" w:pos="4320"/>
+        </w:tabs>
+        <w:ind w:left="4320" w:hanging="360"/>
+      </w:pPr>
+    </w:lvl>
+    <w:lvl w:ilvl="6" w:tentative="1">
+      <w:numFmt w:val="decimal"/>
+      <w:lvlText w:val="%7."/>
+      <w:lvlJc w:val="left"/>
+      <w:pPr>
+        <w:tabs>
+          <w:tab w:val="num" w:pos="5040"/>
+        </w:tabs>
+        <w:ind w:left="5040" w:hanging="360"/>
+      </w:pPr>
+    </w:lvl>
+    <w:lvl w:ilvl="7" w:tentative="1">
+      <w:numFmt w:val="decimal"/>
+      <w:lvlText w:val="%8."/>
+      <w:lvlJc w:val="left"/>
+      <w:pPr>
+        <w:tabs>
+          <w:tab w:val="num" w:pos="5760"/>
+        </w:tabs>
+        <w:ind w:left="5760" w:hanging="360"/>
+      </w:pPr>
+    </w:lvl>
+    <w:lvl w:ilvl="8" w:tentative="1">
+      <w:numFmt w:val="decimal"/>
+      <w:lvlText w:val="%9."/>
+      <w:lvlJc w:val="left"/>
+      <w:pPr>
+        <w:tabs>
+          <w:tab w:val="num" w:pos="6480"/>
+        </w:tabs>
+        <w:ind w:left="6480" w:hanging="360"/>
+      </w:pPr>
+    </w:lvl>
+  </w:abstractNum>
+  <w:abstractNum w:abstractNumId="8" w15:restartNumberingAfterBreak="0">
+    <w:nsid w:val="57F35AEB"/>
+    <w:multiLevelType w:val="multilevel"/>
+    <w:tmpl w:val="280A001F"/>
+    <w:lvl w:ilvl="0">
+      <w:start w:val="1"/>
+      <w:numFmt w:val="decimal"/>
+      <w:lvlText w:val="%1."/>
+      <w:lvlJc w:val="left"/>
+      <w:pPr>
+        <w:ind w:left="360" w:hanging="360"/>
+      </w:pPr>
+    </w:lvl>
+    <w:lvl w:ilvl="1">
+      <w:start w:val="1"/>
+      <w:numFmt w:val="decimal"/>
+      <w:lvlText w:val="%1.%2."/>
+      <w:lvlJc w:val="left"/>
+      <w:pPr>
+        <w:ind w:left="792" w:hanging="432"/>
+      </w:pPr>
+    </w:lvl>
+    <w:lvl w:ilvl="2">
+      <w:start w:val="1"/>
+      <w:numFmt w:val="decimal"/>
+      <w:lvlText w:val="%1.%2.%3."/>
+      <w:lvlJc w:val="left"/>
+      <w:pPr>
+        <w:ind w:left="1224" w:hanging="504"/>
+      </w:pPr>
+    </w:lvl>
+    <w:lvl w:ilvl="3">
+      <w:start w:val="1"/>
+      <w:numFmt w:val="decimal"/>
+      <w:lvlText w:val="%1.%2.%3.%4."/>
+      <w:lvlJc w:val="left"/>
+      <w:pPr>
+        <w:ind w:left="1728" w:hanging="648"/>
+      </w:pPr>
+    </w:lvl>
+    <w:lvl w:ilvl="4">
+      <w:start w:val="1"/>
+      <w:numFmt w:val="decimal"/>
+      <w:lvlText w:val="%1.%2.%3.%4.%5."/>
+      <w:lvlJc w:val="left"/>
+      <w:pPr>
+        <w:ind w:left="2232" w:hanging="792"/>
+      </w:pPr>
+    </w:lvl>
+    <w:lvl w:ilvl="5">
+      <w:start w:val="1"/>
+      <w:numFmt w:val="decimal"/>
+      <w:lvlText w:val="%1.%2.%3.%4.%5.%6."/>
+      <w:lvlJc w:val="left"/>
+      <w:pPr>
+        <w:ind w:left="2736" w:hanging="936"/>
+      </w:pPr>
+    </w:lvl>
+    <w:lvl w:ilvl="6">
+      <w:start w:val="1"/>
+      <w:numFmt w:val="decimal"/>
+      <w:lvlText w:val="%1.%2.%3.%4.%5.%6.%7."/>
+      <w:lvlJc w:val="left"/>
+      <w:pPr>
+        <w:ind w:left="3240" w:hanging="1080"/>
+      </w:pPr>
+    </w:lvl>
+    <w:lvl w:ilvl="7">
+      <w:start w:val="1"/>
+      <w:numFmt w:val="decimal"/>
+      <w:lvlText w:val="%1.%2.%3.%4.%5.%6.%7.%8."/>
+      <w:lvlJc w:val="left"/>
+      <w:pPr>
+        <w:ind w:left="3744" w:hanging="1224"/>
+      </w:pPr>
+    </w:lvl>
+    <w:lvl w:ilvl="8">
+      <w:start w:val="1"/>
+      <w:numFmt w:val="decimal"/>
+      <w:lvlText w:val="%1.%2.%3.%4.%5.%6.%7.%8.%9."/>
+      <w:lvlJc w:val="left"/>
+      <w:pPr>
+        <w:ind w:left="4320" w:hanging="1440"/>
+      </w:pPr>
+    </w:lvl>
+  </w:abstractNum>
+  <w:abstractNum w:abstractNumId="9" w15:restartNumberingAfterBreak="0">
+    <w:nsid w:val="6E6D1219"/>
+    <w:multiLevelType w:val="multilevel"/>
+    <w:tmpl w:val="1020EE90"/>
+    <w:lvl w:ilvl="0">
+      <w:start w:val="1"/>
+      <w:numFmt w:val="decimal"/>
+      <w:lvlText w:val="%1."/>
+      <w:lvlJc w:val="left"/>
+      <w:pPr>
+        <w:tabs>
+          <w:tab w:val="num" w:pos="720"/>
+        </w:tabs>
+        <w:ind w:left="720" w:hanging="360"/>
+      </w:pPr>
+    </w:lvl>
+    <w:lvl w:ilvl="1">
+      <w:numFmt w:val="decimal"/>
+      <w:lvlText w:val="%2."/>
+      <w:lvlJc w:val="left"/>
+      <w:pPr>
+        <w:tabs>
+          <w:tab w:val="num" w:pos="1440"/>
+        </w:tabs>
+        <w:ind w:left="1440" w:hanging="360"/>
+      </w:pPr>
+    </w:lvl>
+    <w:lvl w:ilvl="2" w:tentative="1">
+      <w:numFmt w:val="decimal"/>
+      <w:lvlText w:val="%3."/>
+      <w:lvlJc w:val="left"/>
+      <w:pPr>
+        <w:tabs>
+          <w:tab w:val="num" w:pos="2160"/>
+        </w:tabs>
+        <w:ind w:left="2160" w:hanging="360"/>
+      </w:pPr>
+    </w:lvl>
+    <w:lvl w:ilvl="3" w:tentative="1">
+      <w:numFmt w:val="decimal"/>
+      <w:lvlText w:val="%4."/>
+      <w:lvlJc w:val="left"/>
+      <w:pPr>
+        <w:tabs>
+          <w:tab w:val="num" w:pos="2880"/>
+        </w:tabs>
+        <w:ind w:left="2880" w:hanging="360"/>
+      </w:pPr>
+    </w:lvl>
+    <w:lvl w:ilvl="4" w:tentative="1">
+      <w:numFmt w:val="decimal"/>
+      <w:lvlText w:val="%5."/>
+      <w:lvlJc w:val="left"/>
+      <w:pPr>
+        <w:tabs>
+          <w:tab w:val="num" w:pos="3600"/>
+        </w:tabs>
+        <w:ind w:left="3600" w:hanging="360"/>
+      </w:pPr>
+    </w:lvl>
+    <w:lvl w:ilvl="5" w:tentative="1">
+      <w:numFmt w:val="decimal"/>
+      <w:lvlText w:val="%6."/>
+      <w:lvlJc w:val="left"/>
+      <w:pPr>
+        <w:tabs>
+          <w:tab w:val="num" w:pos="4320"/>
+        </w:tabs>
+        <w:ind w:left="4320" w:hanging="360"/>
+      </w:pPr>
+    </w:lvl>
+    <w:lvl w:ilvl="6" w:tentative="1">
+      <w:numFmt w:val="decimal"/>
+      <w:lvlText w:val="%7."/>
+      <w:lvlJc w:val="left"/>
+      <w:pPr>
+        <w:tabs>
+          <w:tab w:val="num" w:pos="5040"/>
+        </w:tabs>
+        <w:ind w:left="5040" w:hanging="360"/>
+      </w:pPr>
+    </w:lvl>
+    <w:lvl w:ilvl="7" w:tentative="1">
+      <w:numFmt w:val="decimal"/>
+      <w:lvlText w:val="%8."/>
+      <w:lvlJc w:val="left"/>
+      <w:pPr>
+        <w:tabs>
+          <w:tab w:val="num" w:pos="5760"/>
+        </w:tabs>
+        <w:ind w:left="5760" w:hanging="360"/>
+      </w:pPr>
+    </w:lvl>
+    <w:lvl w:ilvl="8" w:tentative="1">
+      <w:numFmt w:val="decimal"/>
+      <w:lvlText w:val="%9."/>
+      <w:lvlJc w:val="left"/>
+      <w:pPr>
+        <w:tabs>
+          <w:tab w:val="num" w:pos="6480"/>
+        </w:tabs>
+        <w:ind w:left="6480" w:hanging="360"/>
+      </w:pPr>
+    </w:lvl>
+  </w:abstractNum>
+  <w:num w:numId="1" w16cid:durableId="1877741869">
+    <w:abstractNumId w:val="4"/>
+  </w:num>
+  <w:num w:numId="2" w16cid:durableId="283467800">
+    <w:abstractNumId w:val="7"/>
+  </w:num>
+  <w:num w:numId="3" w16cid:durableId="1458067482">
+    <w:abstractNumId w:val="2"/>
+  </w:num>
+  <w:num w:numId="4" w16cid:durableId="1230768555">
+    <w:abstractNumId w:val="3"/>
+  </w:num>
+  <w:num w:numId="5" w16cid:durableId="321548564">
+    <w:abstractNumId w:val="0"/>
+  </w:num>
+  <w:num w:numId="6" w16cid:durableId="1793092891">
+    <w:abstractNumId w:val="6"/>
+  </w:num>
+  <w:num w:numId="7" w16cid:durableId="1726445385">
+    <w:abstractNumId w:val="1"/>
+  </w:num>
+  <w:num w:numId="8" w16cid:durableId="1370447822">
+    <w:abstractNumId w:val="9"/>
+  </w:num>
+  <w:num w:numId="9" w16cid:durableId="1243250084">
+    <w:abstractNumId w:val="8"/>
+  </w:num>
+  <w:num w:numId="10" w16cid:durableId="759908799">
+    <w:abstractNumId w:val="5"/>
+  </w:num>
+</w:numbering>
 </file>
 
 <file path=word/styles.xml><?xml version="1.0" encoding="utf-8"?>
@@ -1121,6 +4923,67 @@
     <w:qFormat/>
     <w:rsid w:val="00037B37"/>
   </w:style>
+  <w:style w:type="paragraph" w:styleId="Ttulo1">
+    <w:name w:val="heading 1"/>
+    <w:basedOn w:val="Normal"/>
+    <w:link w:val="Ttulo1Car"/>
+    <w:uiPriority w:val="9"/>
+    <w:qFormat/>
+    <w:rsid w:val="000B5AF0"/>
+    <w:pPr>
+      <w:spacing w:before="100" w:beforeAutospacing="1" w:after="100" w:afterAutospacing="1" w:line="240" w:lineRule="auto"/>
+      <w:outlineLvl w:val="0"/>
+    </w:pPr>
+    <w:rPr>
+      <w:rFonts w:ascii="Times New Roman" w:eastAsia="Times New Roman" w:hAnsi="Times New Roman" w:cs="Times New Roman"/>
+      <w:b/>
+      <w:bCs/>
+      <w:kern w:val="36"/>
+      <w:sz w:val="48"/>
+      <w:szCs w:val="48"/>
+      <w:lang w:eastAsia="es-PE"/>
+    </w:rPr>
+  </w:style>
+  <w:style w:type="paragraph" w:styleId="Ttulo2">
+    <w:name w:val="heading 2"/>
+    <w:basedOn w:val="Normal"/>
+    <w:link w:val="Ttulo2Car"/>
+    <w:uiPriority w:val="9"/>
+    <w:qFormat/>
+    <w:rsid w:val="000B5AF0"/>
+    <w:pPr>
+      <w:spacing w:before="100" w:beforeAutospacing="1" w:after="100" w:afterAutospacing="1" w:line="240" w:lineRule="auto"/>
+      <w:outlineLvl w:val="1"/>
+    </w:pPr>
+    <w:rPr>
+      <w:rFonts w:ascii="Times New Roman" w:eastAsia="Times New Roman" w:hAnsi="Times New Roman" w:cs="Times New Roman"/>
+      <w:b/>
+      <w:bCs/>
+      <w:sz w:val="36"/>
+      <w:szCs w:val="36"/>
+      <w:lang w:eastAsia="es-PE"/>
+    </w:rPr>
+  </w:style>
+  <w:style w:type="paragraph" w:styleId="Ttulo3">
+    <w:name w:val="heading 3"/>
+    <w:basedOn w:val="Normal"/>
+    <w:link w:val="Ttulo3Car"/>
+    <w:uiPriority w:val="9"/>
+    <w:qFormat/>
+    <w:rsid w:val="000B5AF0"/>
+    <w:pPr>
+      <w:spacing w:before="100" w:beforeAutospacing="1" w:after="100" w:afterAutospacing="1" w:line="240" w:lineRule="auto"/>
+      <w:outlineLvl w:val="2"/>
+    </w:pPr>
+    <w:rPr>
+      <w:rFonts w:ascii="Times New Roman" w:eastAsia="Times New Roman" w:hAnsi="Times New Roman" w:cs="Times New Roman"/>
+      <w:b/>
+      <w:bCs/>
+      <w:sz w:val="27"/>
+      <w:szCs w:val="27"/>
+      <w:lang w:eastAsia="es-PE"/>
+    </w:rPr>
+  </w:style>
   <w:style w:type="character" w:default="1" w:styleId="Fuentedeprrafopredeter">
     <w:name w:val="Default Paragraph Font"/>
     <w:uiPriority w:val="1"/>
@@ -1164,6 +5027,214 @@
       <w:szCs w:val="24"/>
       <w:lang w:eastAsia="es-PE"/>
     </w:rPr>
+  </w:style>
+  <w:style w:type="character" w:customStyle="1" w:styleId="Ttulo1Car">
+    <w:name w:val="Título 1 Car"/>
+    <w:basedOn w:val="Fuentedeprrafopredeter"/>
+    <w:link w:val="Ttulo1"/>
+    <w:uiPriority w:val="9"/>
+    <w:rsid w:val="000B5AF0"/>
+    <w:rPr>
+      <w:rFonts w:ascii="Times New Roman" w:eastAsia="Times New Roman" w:hAnsi="Times New Roman" w:cs="Times New Roman"/>
+      <w:b/>
+      <w:bCs/>
+      <w:kern w:val="36"/>
+      <w:sz w:val="48"/>
+      <w:szCs w:val="48"/>
+      <w:lang w:eastAsia="es-PE"/>
+    </w:rPr>
+  </w:style>
+  <w:style w:type="character" w:customStyle="1" w:styleId="Ttulo2Car">
+    <w:name w:val="Título 2 Car"/>
+    <w:basedOn w:val="Fuentedeprrafopredeter"/>
+    <w:link w:val="Ttulo2"/>
+    <w:uiPriority w:val="9"/>
+    <w:rsid w:val="000B5AF0"/>
+    <w:rPr>
+      <w:rFonts w:ascii="Times New Roman" w:eastAsia="Times New Roman" w:hAnsi="Times New Roman" w:cs="Times New Roman"/>
+      <w:b/>
+      <w:bCs/>
+      <w:sz w:val="36"/>
+      <w:szCs w:val="36"/>
+      <w:lang w:eastAsia="es-PE"/>
+    </w:rPr>
+  </w:style>
+  <w:style w:type="character" w:customStyle="1" w:styleId="Ttulo3Car">
+    <w:name w:val="Título 3 Car"/>
+    <w:basedOn w:val="Fuentedeprrafopredeter"/>
+    <w:link w:val="Ttulo3"/>
+    <w:uiPriority w:val="9"/>
+    <w:rsid w:val="000B5AF0"/>
+    <w:rPr>
+      <w:rFonts w:ascii="Times New Roman" w:eastAsia="Times New Roman" w:hAnsi="Times New Roman" w:cs="Times New Roman"/>
+      <w:b/>
+      <w:bCs/>
+      <w:sz w:val="27"/>
+      <w:szCs w:val="27"/>
+      <w:lang w:eastAsia="es-PE"/>
+    </w:rPr>
+  </w:style>
+  <w:style w:type="paragraph" w:styleId="Ttulo">
+    <w:name w:val="Title"/>
+    <w:basedOn w:val="Normal"/>
+    <w:next w:val="Normal"/>
+    <w:link w:val="TtuloCar"/>
+    <w:uiPriority w:val="10"/>
+    <w:qFormat/>
+    <w:rsid w:val="000B5AF0"/>
+    <w:pPr>
+      <w:spacing w:after="0" w:line="240" w:lineRule="auto"/>
+      <w:contextualSpacing/>
+    </w:pPr>
+    <w:rPr>
+      <w:rFonts w:asciiTheme="majorHAnsi" w:eastAsiaTheme="majorEastAsia" w:hAnsiTheme="majorHAnsi" w:cstheme="majorBidi"/>
+      <w:spacing w:val="-10"/>
+      <w:kern w:val="28"/>
+      <w:sz w:val="56"/>
+      <w:szCs w:val="56"/>
+    </w:rPr>
+  </w:style>
+  <w:style w:type="character" w:customStyle="1" w:styleId="TtuloCar">
+    <w:name w:val="Título Car"/>
+    <w:basedOn w:val="Fuentedeprrafopredeter"/>
+    <w:link w:val="Ttulo"/>
+    <w:uiPriority w:val="10"/>
+    <w:rsid w:val="000B5AF0"/>
+    <w:rPr>
+      <w:rFonts w:asciiTheme="majorHAnsi" w:eastAsiaTheme="majorEastAsia" w:hAnsiTheme="majorHAnsi" w:cstheme="majorBidi"/>
+      <w:spacing w:val="-10"/>
+      <w:kern w:val="28"/>
+      <w:sz w:val="56"/>
+      <w:szCs w:val="56"/>
+    </w:rPr>
+  </w:style>
+  <w:style w:type="paragraph" w:styleId="Encabezado">
+    <w:name w:val="header"/>
+    <w:basedOn w:val="Normal"/>
+    <w:link w:val="EncabezadoCar"/>
+    <w:uiPriority w:val="99"/>
+    <w:unhideWhenUsed/>
+    <w:rsid w:val="000B5AF0"/>
+    <w:pPr>
+      <w:tabs>
+        <w:tab w:val="center" w:pos="4252"/>
+        <w:tab w:val="right" w:pos="8504"/>
+      </w:tabs>
+      <w:spacing w:after="0" w:line="240" w:lineRule="auto"/>
+    </w:pPr>
+  </w:style>
+  <w:style w:type="character" w:customStyle="1" w:styleId="EncabezadoCar">
+    <w:name w:val="Encabezado Car"/>
+    <w:basedOn w:val="Fuentedeprrafopredeter"/>
+    <w:link w:val="Encabezado"/>
+    <w:uiPriority w:val="99"/>
+    <w:rsid w:val="000B5AF0"/>
+  </w:style>
+  <w:style w:type="paragraph" w:styleId="Piedepgina">
+    <w:name w:val="footer"/>
+    <w:basedOn w:val="Normal"/>
+    <w:link w:val="PiedepginaCar"/>
+    <w:uiPriority w:val="99"/>
+    <w:unhideWhenUsed/>
+    <w:rsid w:val="000B5AF0"/>
+    <w:pPr>
+      <w:tabs>
+        <w:tab w:val="center" w:pos="4252"/>
+        <w:tab w:val="right" w:pos="8504"/>
+      </w:tabs>
+      <w:spacing w:after="0" w:line="240" w:lineRule="auto"/>
+    </w:pPr>
+  </w:style>
+  <w:style w:type="character" w:customStyle="1" w:styleId="PiedepginaCar">
+    <w:name w:val="Pie de página Car"/>
+    <w:basedOn w:val="Fuentedeprrafopredeter"/>
+    <w:link w:val="Piedepgina"/>
+    <w:uiPriority w:val="99"/>
+    <w:rsid w:val="000B5AF0"/>
+  </w:style>
+  <w:style w:type="paragraph" w:styleId="TtuloTDC">
+    <w:name w:val="TOC Heading"/>
+    <w:basedOn w:val="Ttulo1"/>
+    <w:next w:val="Normal"/>
+    <w:uiPriority w:val="39"/>
+    <w:unhideWhenUsed/>
+    <w:qFormat/>
+    <w:rsid w:val="006478B3"/>
+    <w:pPr>
+      <w:keepNext/>
+      <w:keepLines/>
+      <w:spacing w:before="240" w:beforeAutospacing="0" w:after="0" w:afterAutospacing="0" w:line="259" w:lineRule="auto"/>
+      <w:outlineLvl w:val="9"/>
+    </w:pPr>
+    <w:rPr>
+      <w:rFonts w:asciiTheme="majorHAnsi" w:eastAsiaTheme="majorEastAsia" w:hAnsiTheme="majorHAnsi" w:cstheme="majorBidi"/>
+      <w:b w:val="0"/>
+      <w:bCs w:val="0"/>
+      <w:color w:val="2F5496" w:themeColor="accent1" w:themeShade="BF"/>
+      <w:kern w:val="0"/>
+      <w:sz w:val="32"/>
+      <w:szCs w:val="32"/>
+    </w:rPr>
+  </w:style>
+  <w:style w:type="paragraph" w:styleId="TDC1">
+    <w:name w:val="toc 1"/>
+    <w:basedOn w:val="Normal"/>
+    <w:next w:val="Normal"/>
+    <w:autoRedefine/>
+    <w:uiPriority w:val="39"/>
+    <w:unhideWhenUsed/>
+    <w:rsid w:val="006478B3"/>
+    <w:pPr>
+      <w:spacing w:after="100"/>
+    </w:pPr>
+  </w:style>
+  <w:style w:type="paragraph" w:styleId="TDC2">
+    <w:name w:val="toc 2"/>
+    <w:basedOn w:val="Normal"/>
+    <w:next w:val="Normal"/>
+    <w:autoRedefine/>
+    <w:uiPriority w:val="39"/>
+    <w:unhideWhenUsed/>
+    <w:rsid w:val="006478B3"/>
+    <w:pPr>
+      <w:spacing w:after="100"/>
+      <w:ind w:left="220"/>
+    </w:pPr>
+  </w:style>
+  <w:style w:type="paragraph" w:styleId="TDC3">
+    <w:name w:val="toc 3"/>
+    <w:basedOn w:val="Normal"/>
+    <w:next w:val="Normal"/>
+    <w:autoRedefine/>
+    <w:uiPriority w:val="39"/>
+    <w:unhideWhenUsed/>
+    <w:rsid w:val="006478B3"/>
+    <w:pPr>
+      <w:spacing w:after="100"/>
+      <w:ind w:left="440"/>
+    </w:pPr>
+  </w:style>
+  <w:style w:type="character" w:styleId="Hipervnculo">
+    <w:name w:val="Hyperlink"/>
+    <w:basedOn w:val="Fuentedeprrafopredeter"/>
+    <w:uiPriority w:val="99"/>
+    <w:unhideWhenUsed/>
+    <w:rsid w:val="006478B3"/>
+    <w:rPr>
+      <w:color w:val="0563C1" w:themeColor="hyperlink"/>
+      <w:u w:val="single"/>
+    </w:rPr>
+  </w:style>
+  <w:style w:type="paragraph" w:styleId="Prrafodelista">
+    <w:name w:val="List Paragraph"/>
+    <w:basedOn w:val="Normal"/>
+    <w:uiPriority w:val="34"/>
+    <w:qFormat/>
+    <w:rsid w:val="0098178F"/>
+    <w:pPr>
+      <w:ind w:left="720"/>
+      <w:contextualSpacing/>
+    </w:pPr>
   </w:style>
 </w:styles>
 </file>
@@ -1461,4 +5532,16 @@
     </a:ext>
   </a:extLst>
 </a:theme>
+</file>
+
+<file path=customXml/item1.xml><?xml version="1.0" encoding="utf-8"?>
+<b:Sources xmlns:b="http://schemas.openxmlformats.org/officeDocument/2006/bibliography" xmlns="http://schemas.openxmlformats.org/officeDocument/2006/bibliography" SelectedStyle="\APASixthEditionOfficeOnline.xsl" StyleName="APA" Version="6"/>
+</file>
+
+<file path=customXml/itemProps1.xml><?xml version="1.0" encoding="utf-8"?>
+<ds:datastoreItem xmlns:ds="http://schemas.openxmlformats.org/officeDocument/2006/customXml" ds:itemID="{0AFB9260-6D6C-4B69-A094-E094D3430DB6}">
+  <ds:schemaRefs>
+    <ds:schemaRef ds:uri="http://schemas.openxmlformats.org/officeDocument/2006/bibliography"/>
+  </ds:schemaRefs>
+</ds:datastoreItem>
 </file>
</xml_diff>

<commit_message>
FC -DER 4.5 Requerimientos de Documentacion
</commit_message>
<xml_diff>
--- a/Desarrollo/FC/Requisitos/FC-DER.docx
+++ b/Desarrollo/FC/Requisitos/FC-DER.docx
@@ -1,6 +1,6 @@
 
 <file path=word/document.xml><?xml version="1.0" encoding="utf-8"?>
-<w:document xmlns:wpc="http://schemas.microsoft.com/office/word/2010/wordprocessingCanvas" xmlns:cx="http://schemas.microsoft.com/office/drawing/2014/chartex" xmlns:cx1="http://schemas.microsoft.com/office/drawing/2015/9/8/chartex" xmlns:cx2="http://schemas.microsoft.com/office/drawing/2015/10/21/chartex" xmlns:cx3="http://schemas.microsoft.com/office/drawing/2016/5/9/chartex" xmlns:cx4="http://schemas.microsoft.com/office/drawing/2016/5/10/chartex" xmlns:cx5="http://schemas.microsoft.com/office/drawing/2016/5/11/chartex" xmlns:cx6="http://schemas.microsoft.com/office/drawing/2016/5/12/chartex" xmlns:cx7="http://schemas.microsoft.com/office/drawing/2016/5/13/chartex" xmlns:cx8="http://schemas.microsoft.com/office/drawing/2016/5/14/chartex" xmlns:mc="http://schemas.openxmlformats.org/markup-compatibility/2006" xmlns:aink="http://schemas.microsoft.com/office/drawing/2016/ink" xmlns:am3d="http://schemas.microsoft.com/office/drawing/2017/model3d" xmlns:o="urn:schemas-microsoft-com:office:office" xmlns:r="http://schemas.openxmlformats.org/officeDocument/2006/relationships" xmlns:m="http://schemas.openxmlformats.org/officeDocument/2006/math" xmlns:v="urn:schemas-microsoft-com:vml" xmlns:wp14="http://schemas.microsoft.com/office/word/2010/wordprocessingDrawing" xmlns:wp="http://schemas.openxmlformats.org/drawingml/2006/wordprocessingDrawing" xmlns:w10="urn:schemas-microsoft-com:office:word" xmlns:w="http://schemas.openxmlformats.org/wordprocessingml/2006/main" xmlns:w14="http://schemas.microsoft.com/office/word/2010/wordml" xmlns:w15="http://schemas.microsoft.com/office/word/2012/wordml" xmlns:w16cex="http://schemas.microsoft.com/office/word/2018/wordml/cex" xmlns:w16cid="http://schemas.microsoft.com/office/word/2016/wordml/cid" xmlns:w16="http://schemas.microsoft.com/office/word/2018/wordml" xmlns:w16sdtdh="http://schemas.microsoft.com/office/word/2020/wordml/sdtdatahash" xmlns:w16se="http://schemas.microsoft.com/office/word/2015/wordml/symex" xmlns:wpg="http://schemas.microsoft.com/office/word/2010/wordprocessingGroup" xmlns:wpi="http://schemas.microsoft.com/office/word/2010/wordprocessingInk" xmlns:wne="http://schemas.microsoft.com/office/word/2006/wordml" xmlns:wps="http://schemas.microsoft.com/office/word/2010/wordprocessingShape" mc:Ignorable="w14 w15 w16se w16cid w16 w16cex w16sdtdh wp14">
+<w:document xmlns:wpc="http://schemas.microsoft.com/office/word/2010/wordprocessingCanvas" xmlns:cx="http://schemas.microsoft.com/office/drawing/2014/chartex" xmlns:cx1="http://schemas.microsoft.com/office/drawing/2015/9/8/chartex" xmlns:cx2="http://schemas.microsoft.com/office/drawing/2015/10/21/chartex" xmlns:cx3="http://schemas.microsoft.com/office/drawing/2016/5/9/chartex" xmlns:cx4="http://schemas.microsoft.com/office/drawing/2016/5/10/chartex" xmlns:cx5="http://schemas.microsoft.com/office/drawing/2016/5/11/chartex" xmlns:cx6="http://schemas.microsoft.com/office/drawing/2016/5/12/chartex" xmlns:cx7="http://schemas.microsoft.com/office/drawing/2016/5/13/chartex" xmlns:cx8="http://schemas.microsoft.com/office/drawing/2016/5/14/chartex" xmlns:mc="http://schemas.openxmlformats.org/markup-compatibility/2006" xmlns:aink="http://schemas.microsoft.com/office/drawing/2016/ink" xmlns:am3d="http://schemas.microsoft.com/office/drawing/2017/model3d" xmlns:o="urn:schemas-microsoft-com:office:office" xmlns:oel="http://schemas.microsoft.com/office/2019/extlst" xmlns:r="http://schemas.openxmlformats.org/officeDocument/2006/relationships" xmlns:m="http://schemas.openxmlformats.org/officeDocument/2006/math" xmlns:v="urn:schemas-microsoft-com:vml" xmlns:wp14="http://schemas.microsoft.com/office/word/2010/wordprocessingDrawing" xmlns:wp="http://schemas.openxmlformats.org/drawingml/2006/wordprocessingDrawing" xmlns:w10="urn:schemas-microsoft-com:office:word" xmlns:w="http://schemas.openxmlformats.org/wordprocessingml/2006/main" xmlns:w14="http://schemas.microsoft.com/office/word/2010/wordml" xmlns:w15="http://schemas.microsoft.com/office/word/2012/wordml" xmlns:w16cex="http://schemas.microsoft.com/office/word/2018/wordml/cex" xmlns:w16cid="http://schemas.microsoft.com/office/word/2016/wordml/cid" xmlns:w16="http://schemas.microsoft.com/office/word/2018/wordml" xmlns:w16sdtdh="http://schemas.microsoft.com/office/word/2020/wordml/sdtdatahash" xmlns:w16se="http://schemas.microsoft.com/office/word/2015/wordml/symex" xmlns:wpg="http://schemas.microsoft.com/office/word/2010/wordprocessingGroup" xmlns:wpi="http://schemas.microsoft.com/office/word/2010/wordprocessingInk" xmlns:wne="http://schemas.microsoft.com/office/word/2006/wordml" xmlns:wps="http://schemas.microsoft.com/office/word/2010/wordprocessingShape" mc:Ignorable="w14 w15 w16se w16cid w16 w16cex w16sdtdh wp14">
   <w:background w:color="FFFFFF"/>
   <w:body>
     <w:p>
@@ -285,23 +285,7 @@
           <w:sz w:val="24"/>
           <w:szCs w:val="24"/>
         </w:rPr>
-        <w:t xml:space="preserve">Balandra Camacho, </w:t>
-      </w:r>
-      <w:proofErr w:type="spellStart"/>
-      <w:r>
-        <w:rPr>
-          <w:sz w:val="24"/>
-          <w:szCs w:val="24"/>
-        </w:rPr>
-        <w:t>Ivan</w:t>
-      </w:r>
-      <w:proofErr w:type="spellEnd"/>
-      <w:r>
-        <w:rPr>
-          <w:sz w:val="24"/>
-          <w:szCs w:val="24"/>
-        </w:rPr>
-        <w:t xml:space="preserve">                                  20200248</w:t>
+        <w:t>Balandra Camacho, Ivan                                  20200248</w:t>
       </w:r>
     </w:p>
     <w:p>
@@ -779,17 +763,8 @@
                 <w:sz w:val="24"/>
                 <w:szCs w:val="24"/>
               </w:rPr>
-              <w:t xml:space="preserve">Balandra Camacho, </w:t>
-            </w:r>
-            <w:proofErr w:type="spellStart"/>
-            <w:r>
-              <w:rPr>
-                <w:sz w:val="24"/>
-                <w:szCs w:val="24"/>
-              </w:rPr>
-              <w:t>Ivan</w:t>
-            </w:r>
-            <w:proofErr w:type="spellEnd"/>
+              <w:t>Balandra Camacho, Ivan</w:t>
+            </w:r>
           </w:p>
           <w:p>
             <w:pPr>
@@ -1055,17 +1030,8 @@
                 <w:sz w:val="24"/>
                 <w:szCs w:val="24"/>
               </w:rPr>
-              <w:t xml:space="preserve">Balandra Camacho, </w:t>
-            </w:r>
-            <w:proofErr w:type="spellStart"/>
-            <w:r>
-              <w:rPr>
-                <w:sz w:val="24"/>
-                <w:szCs w:val="24"/>
-              </w:rPr>
-              <w:t>Ivan</w:t>
-            </w:r>
-            <w:proofErr w:type="spellEnd"/>
+              <w:t>Balandra Camacho, Ivan</w:t>
+            </w:r>
           </w:p>
           <w:p>
             <w:pPr>
@@ -1258,15 +1224,7 @@
                 <w:sz w:val="24"/>
                 <w:szCs w:val="24"/>
               </w:rPr>
-              <w:t>3</w:t>
-            </w:r>
-            <w:r>
-              <w:rPr>
-                <w:b/>
-                <w:sz w:val="24"/>
-                <w:szCs w:val="24"/>
-              </w:rPr>
-              <w:t>.0</w:t>
+              <w:t>3.0</w:t>
             </w:r>
           </w:p>
         </w:tc>
@@ -1308,17 +1266,8 @@
                 <w:sz w:val="24"/>
                 <w:szCs w:val="24"/>
               </w:rPr>
-              <w:t xml:space="preserve">Balandra Camacho, </w:t>
-            </w:r>
-            <w:proofErr w:type="spellStart"/>
-            <w:r>
-              <w:rPr>
-                <w:sz w:val="24"/>
-                <w:szCs w:val="24"/>
-              </w:rPr>
-              <w:t>Ivan</w:t>
-            </w:r>
-            <w:proofErr w:type="spellEnd"/>
+              <w:t>Balandra Camacho, Ivan</w:t>
+            </w:r>
           </w:p>
           <w:p>
             <w:pPr>
@@ -1483,7 +1432,6 @@
           <w:docPartUnique/>
         </w:docPartObj>
       </w:sdtPr>
-      <w:sdtEndPr/>
       <w:sdtContent>
         <w:p>
           <w:pPr>
@@ -6603,6 +6551,32 @@
         <w:t xml:space="preserve"> (para la recuperación de información importante) de la base de datos como la de los archivos del sistema, el cual se guardará en otra ubicación segura para mantenerlo a salvo en caso de algún accidente.</w:t>
       </w:r>
     </w:p>
+    <w:p>
+      <w:pPr>
+        <w:pStyle w:val="Ttulo2"/>
+        <w:ind w:firstLine="720"/>
+        <w:rPr>
+          <w:lang w:val="es-ES"/>
+        </w:rPr>
+      </w:pPr>
+      <w:r>
+        <w:rPr>
+          <w:lang w:val="es-ES"/>
+        </w:rPr>
+        <w:t>Requerimientos de Documentación</w:t>
+      </w:r>
+    </w:p>
+    <w:p>
+      <w:pPr>
+        <w:numPr>
+          <w:ilvl w:val="0"/>
+          <w:numId w:val="8"/>
+        </w:numPr>
+        <w:spacing w:after="120" w:line="360" w:lineRule="auto"/>
+        <w:ind w:left="1985"/>
+        <w:jc w:val="both"/>
+      </w:pPr>
+    </w:p>
     <w:sectPr>
       <w:footerReference w:type="default" r:id="rId8"/>
       <w:headerReference w:type="first" r:id="rId9"/>
@@ -6618,7 +6592,7 @@
 </file>
 
 <file path=word/endnotes.xml><?xml version="1.0" encoding="utf-8"?>
-<w:endnotes xmlns:wpc="http://schemas.microsoft.com/office/word/2010/wordprocessingCanvas" xmlns:cx="http://schemas.microsoft.com/office/drawing/2014/chartex" xmlns:cx1="http://schemas.microsoft.com/office/drawing/2015/9/8/chartex" xmlns:cx2="http://schemas.microsoft.com/office/drawing/2015/10/21/chartex" xmlns:cx3="http://schemas.microsoft.com/office/drawing/2016/5/9/chartex" xmlns:cx4="http://schemas.microsoft.com/office/drawing/2016/5/10/chartex" xmlns:cx5="http://schemas.microsoft.com/office/drawing/2016/5/11/chartex" xmlns:cx6="http://schemas.microsoft.com/office/drawing/2016/5/12/chartex" xmlns:cx7="http://schemas.microsoft.com/office/drawing/2016/5/13/chartex" xmlns:cx8="http://schemas.microsoft.com/office/drawing/2016/5/14/chartex" xmlns:mc="http://schemas.openxmlformats.org/markup-compatibility/2006" xmlns:aink="http://schemas.microsoft.com/office/drawing/2016/ink" xmlns:am3d="http://schemas.microsoft.com/office/drawing/2017/model3d" xmlns:o="urn:schemas-microsoft-com:office:office" xmlns:r="http://schemas.openxmlformats.org/officeDocument/2006/relationships" xmlns:m="http://schemas.openxmlformats.org/officeDocument/2006/math" xmlns:v="urn:schemas-microsoft-com:vml" xmlns:wp14="http://schemas.microsoft.com/office/word/2010/wordprocessingDrawing" xmlns:wp="http://schemas.openxmlformats.org/drawingml/2006/wordprocessingDrawing" xmlns:w10="urn:schemas-microsoft-com:office:word" xmlns:w="http://schemas.openxmlformats.org/wordprocessingml/2006/main" xmlns:w14="http://schemas.microsoft.com/office/word/2010/wordml" xmlns:w15="http://schemas.microsoft.com/office/word/2012/wordml" xmlns:w16cex="http://schemas.microsoft.com/office/word/2018/wordml/cex" xmlns:w16cid="http://schemas.microsoft.com/office/word/2016/wordml/cid" xmlns:w16="http://schemas.microsoft.com/office/word/2018/wordml" xmlns:w16sdtdh="http://schemas.microsoft.com/office/word/2020/wordml/sdtdatahash" xmlns:w16se="http://schemas.microsoft.com/office/word/2015/wordml/symex" xmlns:wpg="http://schemas.microsoft.com/office/word/2010/wordprocessingGroup" xmlns:wpi="http://schemas.microsoft.com/office/word/2010/wordprocessingInk" xmlns:wne="http://schemas.microsoft.com/office/word/2006/wordml" xmlns:wps="http://schemas.microsoft.com/office/word/2010/wordprocessingShape" mc:Ignorable="w14 w15 w16se w16cid w16 w16cex w16sdtdh wp14">
+<w:endnotes xmlns:wpc="http://schemas.microsoft.com/office/word/2010/wordprocessingCanvas" xmlns:cx="http://schemas.microsoft.com/office/drawing/2014/chartex" xmlns:cx1="http://schemas.microsoft.com/office/drawing/2015/9/8/chartex" xmlns:cx2="http://schemas.microsoft.com/office/drawing/2015/10/21/chartex" xmlns:cx3="http://schemas.microsoft.com/office/drawing/2016/5/9/chartex" xmlns:cx4="http://schemas.microsoft.com/office/drawing/2016/5/10/chartex" xmlns:cx5="http://schemas.microsoft.com/office/drawing/2016/5/11/chartex" xmlns:cx6="http://schemas.microsoft.com/office/drawing/2016/5/12/chartex" xmlns:cx7="http://schemas.microsoft.com/office/drawing/2016/5/13/chartex" xmlns:cx8="http://schemas.microsoft.com/office/drawing/2016/5/14/chartex" xmlns:mc="http://schemas.openxmlformats.org/markup-compatibility/2006" xmlns:aink="http://schemas.microsoft.com/office/drawing/2016/ink" xmlns:am3d="http://schemas.microsoft.com/office/drawing/2017/model3d" xmlns:o="urn:schemas-microsoft-com:office:office" xmlns:oel="http://schemas.microsoft.com/office/2019/extlst" xmlns:r="http://schemas.openxmlformats.org/officeDocument/2006/relationships" xmlns:m="http://schemas.openxmlformats.org/officeDocument/2006/math" xmlns:v="urn:schemas-microsoft-com:vml" xmlns:wp14="http://schemas.microsoft.com/office/word/2010/wordprocessingDrawing" xmlns:wp="http://schemas.openxmlformats.org/drawingml/2006/wordprocessingDrawing" xmlns:w10="urn:schemas-microsoft-com:office:word" xmlns:w="http://schemas.openxmlformats.org/wordprocessingml/2006/main" xmlns:w14="http://schemas.microsoft.com/office/word/2010/wordml" xmlns:w15="http://schemas.microsoft.com/office/word/2012/wordml" xmlns:w16cex="http://schemas.microsoft.com/office/word/2018/wordml/cex" xmlns:w16cid="http://schemas.microsoft.com/office/word/2016/wordml/cid" xmlns:w16="http://schemas.microsoft.com/office/word/2018/wordml" xmlns:w16sdtdh="http://schemas.microsoft.com/office/word/2020/wordml/sdtdatahash" xmlns:w16se="http://schemas.microsoft.com/office/word/2015/wordml/symex" xmlns:wpg="http://schemas.microsoft.com/office/word/2010/wordprocessingGroup" xmlns:wpi="http://schemas.microsoft.com/office/word/2010/wordprocessingInk" xmlns:wne="http://schemas.microsoft.com/office/word/2006/wordml" xmlns:wps="http://schemas.microsoft.com/office/word/2010/wordprocessingShape" mc:Ignorable="w14 w15 w16se w16cid w16 w16cex w16sdtdh wp14">
   <w:endnote w:type="separator" w:id="-1">
     <w:p>
       <w:pPr>
@@ -6643,7 +6617,7 @@
 </file>
 
 <file path=word/footer1.xml><?xml version="1.0" encoding="utf-8"?>
-<w:ftr xmlns:wpc="http://schemas.microsoft.com/office/word/2010/wordprocessingCanvas" xmlns:cx="http://schemas.microsoft.com/office/drawing/2014/chartex" xmlns:cx1="http://schemas.microsoft.com/office/drawing/2015/9/8/chartex" xmlns:cx2="http://schemas.microsoft.com/office/drawing/2015/10/21/chartex" xmlns:cx3="http://schemas.microsoft.com/office/drawing/2016/5/9/chartex" xmlns:cx4="http://schemas.microsoft.com/office/drawing/2016/5/10/chartex" xmlns:cx5="http://schemas.microsoft.com/office/drawing/2016/5/11/chartex" xmlns:cx6="http://schemas.microsoft.com/office/drawing/2016/5/12/chartex" xmlns:cx7="http://schemas.microsoft.com/office/drawing/2016/5/13/chartex" xmlns:cx8="http://schemas.microsoft.com/office/drawing/2016/5/14/chartex" xmlns:mc="http://schemas.openxmlformats.org/markup-compatibility/2006" xmlns:aink="http://schemas.microsoft.com/office/drawing/2016/ink" xmlns:am3d="http://schemas.microsoft.com/office/drawing/2017/model3d" xmlns:o="urn:schemas-microsoft-com:office:office" xmlns:r="http://schemas.openxmlformats.org/officeDocument/2006/relationships" xmlns:m="http://schemas.openxmlformats.org/officeDocument/2006/math" xmlns:v="urn:schemas-microsoft-com:vml" xmlns:wp14="http://schemas.microsoft.com/office/word/2010/wordprocessingDrawing" xmlns:wp="http://schemas.openxmlformats.org/drawingml/2006/wordprocessingDrawing" xmlns:w10="urn:schemas-microsoft-com:office:word" xmlns:w="http://schemas.openxmlformats.org/wordprocessingml/2006/main" xmlns:w14="http://schemas.microsoft.com/office/word/2010/wordml" xmlns:w15="http://schemas.microsoft.com/office/word/2012/wordml" xmlns:w16cex="http://schemas.microsoft.com/office/word/2018/wordml/cex" xmlns:w16cid="http://schemas.microsoft.com/office/word/2016/wordml/cid" xmlns:w16="http://schemas.microsoft.com/office/word/2018/wordml" xmlns:w16sdtdh="http://schemas.microsoft.com/office/word/2020/wordml/sdtdatahash" xmlns:w16se="http://schemas.microsoft.com/office/word/2015/wordml/symex" xmlns:wpg="http://schemas.microsoft.com/office/word/2010/wordprocessingGroup" xmlns:wpi="http://schemas.microsoft.com/office/word/2010/wordprocessingInk" xmlns:wne="http://schemas.microsoft.com/office/word/2006/wordml" xmlns:wps="http://schemas.microsoft.com/office/word/2010/wordprocessingShape" mc:Ignorable="w14 w15 w16se w16cid w16 w16cex w16sdtdh wp14">
+<w:ftr xmlns:wpc="http://schemas.microsoft.com/office/word/2010/wordprocessingCanvas" xmlns:cx="http://schemas.microsoft.com/office/drawing/2014/chartex" xmlns:cx1="http://schemas.microsoft.com/office/drawing/2015/9/8/chartex" xmlns:cx2="http://schemas.microsoft.com/office/drawing/2015/10/21/chartex" xmlns:cx3="http://schemas.microsoft.com/office/drawing/2016/5/9/chartex" xmlns:cx4="http://schemas.microsoft.com/office/drawing/2016/5/10/chartex" xmlns:cx5="http://schemas.microsoft.com/office/drawing/2016/5/11/chartex" xmlns:cx6="http://schemas.microsoft.com/office/drawing/2016/5/12/chartex" xmlns:cx7="http://schemas.microsoft.com/office/drawing/2016/5/13/chartex" xmlns:cx8="http://schemas.microsoft.com/office/drawing/2016/5/14/chartex" xmlns:mc="http://schemas.openxmlformats.org/markup-compatibility/2006" xmlns:aink="http://schemas.microsoft.com/office/drawing/2016/ink" xmlns:am3d="http://schemas.microsoft.com/office/drawing/2017/model3d" xmlns:o="urn:schemas-microsoft-com:office:office" xmlns:oel="http://schemas.microsoft.com/office/2019/extlst" xmlns:r="http://schemas.openxmlformats.org/officeDocument/2006/relationships" xmlns:m="http://schemas.openxmlformats.org/officeDocument/2006/math" xmlns:v="urn:schemas-microsoft-com:vml" xmlns:wp14="http://schemas.microsoft.com/office/word/2010/wordprocessingDrawing" xmlns:wp="http://schemas.openxmlformats.org/drawingml/2006/wordprocessingDrawing" xmlns:w10="urn:schemas-microsoft-com:office:word" xmlns:w="http://schemas.openxmlformats.org/wordprocessingml/2006/main" xmlns:w14="http://schemas.microsoft.com/office/word/2010/wordml" xmlns:w15="http://schemas.microsoft.com/office/word/2012/wordml" xmlns:w16cex="http://schemas.microsoft.com/office/word/2018/wordml/cex" xmlns:w16cid="http://schemas.microsoft.com/office/word/2016/wordml/cid" xmlns:w16="http://schemas.microsoft.com/office/word/2018/wordml" xmlns:w16sdtdh="http://schemas.microsoft.com/office/word/2020/wordml/sdtdatahash" xmlns:w16se="http://schemas.microsoft.com/office/word/2015/wordml/symex" xmlns:wpg="http://schemas.microsoft.com/office/word/2010/wordprocessingGroup" xmlns:wpi="http://schemas.microsoft.com/office/word/2010/wordprocessingInk" xmlns:wne="http://schemas.microsoft.com/office/word/2006/wordml" xmlns:wps="http://schemas.microsoft.com/office/word/2010/wordprocessingShape" mc:Ignorable="w14 w15 w16se w16cid w16 w16cex w16sdtdh wp14">
   <w:p>
     <w:pPr>
       <w:tabs>
@@ -6742,7 +6716,7 @@
 </file>
 
 <file path=word/footer2.xml><?xml version="1.0" encoding="utf-8"?>
-<w:ftr xmlns:wpc="http://schemas.microsoft.com/office/word/2010/wordprocessingCanvas" xmlns:cx="http://schemas.microsoft.com/office/drawing/2014/chartex" xmlns:cx1="http://schemas.microsoft.com/office/drawing/2015/9/8/chartex" xmlns:cx2="http://schemas.microsoft.com/office/drawing/2015/10/21/chartex" xmlns:cx3="http://schemas.microsoft.com/office/drawing/2016/5/9/chartex" xmlns:cx4="http://schemas.microsoft.com/office/drawing/2016/5/10/chartex" xmlns:cx5="http://schemas.microsoft.com/office/drawing/2016/5/11/chartex" xmlns:cx6="http://schemas.microsoft.com/office/drawing/2016/5/12/chartex" xmlns:cx7="http://schemas.microsoft.com/office/drawing/2016/5/13/chartex" xmlns:cx8="http://schemas.microsoft.com/office/drawing/2016/5/14/chartex" xmlns:mc="http://schemas.openxmlformats.org/markup-compatibility/2006" xmlns:aink="http://schemas.microsoft.com/office/drawing/2016/ink" xmlns:am3d="http://schemas.microsoft.com/office/drawing/2017/model3d" xmlns:o="urn:schemas-microsoft-com:office:office" xmlns:r="http://schemas.openxmlformats.org/officeDocument/2006/relationships" xmlns:m="http://schemas.openxmlformats.org/officeDocument/2006/math" xmlns:v="urn:schemas-microsoft-com:vml" xmlns:wp14="http://schemas.microsoft.com/office/word/2010/wordprocessingDrawing" xmlns:wp="http://schemas.openxmlformats.org/drawingml/2006/wordprocessingDrawing" xmlns:w10="urn:schemas-microsoft-com:office:word" xmlns:w="http://schemas.openxmlformats.org/wordprocessingml/2006/main" xmlns:w14="http://schemas.microsoft.com/office/word/2010/wordml" xmlns:w15="http://schemas.microsoft.com/office/word/2012/wordml" xmlns:w16cex="http://schemas.microsoft.com/office/word/2018/wordml/cex" xmlns:w16cid="http://schemas.microsoft.com/office/word/2016/wordml/cid" xmlns:w16="http://schemas.microsoft.com/office/word/2018/wordml" xmlns:w16sdtdh="http://schemas.microsoft.com/office/word/2020/wordml/sdtdatahash" xmlns:w16se="http://schemas.microsoft.com/office/word/2015/wordml/symex" xmlns:wpg="http://schemas.microsoft.com/office/word/2010/wordprocessingGroup" xmlns:wpi="http://schemas.microsoft.com/office/word/2010/wordprocessingInk" xmlns:wne="http://schemas.microsoft.com/office/word/2006/wordml" xmlns:wps="http://schemas.microsoft.com/office/word/2010/wordprocessingShape" mc:Ignorable="w14 w15 w16se w16cid w16 w16cex w16sdtdh wp14">
+<w:ftr xmlns:wpc="http://schemas.microsoft.com/office/word/2010/wordprocessingCanvas" xmlns:cx="http://schemas.microsoft.com/office/drawing/2014/chartex" xmlns:cx1="http://schemas.microsoft.com/office/drawing/2015/9/8/chartex" xmlns:cx2="http://schemas.microsoft.com/office/drawing/2015/10/21/chartex" xmlns:cx3="http://schemas.microsoft.com/office/drawing/2016/5/9/chartex" xmlns:cx4="http://schemas.microsoft.com/office/drawing/2016/5/10/chartex" xmlns:cx5="http://schemas.microsoft.com/office/drawing/2016/5/11/chartex" xmlns:cx6="http://schemas.microsoft.com/office/drawing/2016/5/12/chartex" xmlns:cx7="http://schemas.microsoft.com/office/drawing/2016/5/13/chartex" xmlns:cx8="http://schemas.microsoft.com/office/drawing/2016/5/14/chartex" xmlns:mc="http://schemas.openxmlformats.org/markup-compatibility/2006" xmlns:aink="http://schemas.microsoft.com/office/drawing/2016/ink" xmlns:am3d="http://schemas.microsoft.com/office/drawing/2017/model3d" xmlns:o="urn:schemas-microsoft-com:office:office" xmlns:oel="http://schemas.microsoft.com/office/2019/extlst" xmlns:r="http://schemas.openxmlformats.org/officeDocument/2006/relationships" xmlns:m="http://schemas.openxmlformats.org/officeDocument/2006/math" xmlns:v="urn:schemas-microsoft-com:vml" xmlns:wp14="http://schemas.microsoft.com/office/word/2010/wordprocessingDrawing" xmlns:wp="http://schemas.openxmlformats.org/drawingml/2006/wordprocessingDrawing" xmlns:w10="urn:schemas-microsoft-com:office:word" xmlns:w="http://schemas.openxmlformats.org/wordprocessingml/2006/main" xmlns:w14="http://schemas.microsoft.com/office/word/2010/wordml" xmlns:w15="http://schemas.microsoft.com/office/word/2012/wordml" xmlns:w16cex="http://schemas.microsoft.com/office/word/2018/wordml/cex" xmlns:w16cid="http://schemas.microsoft.com/office/word/2016/wordml/cid" xmlns:w16="http://schemas.microsoft.com/office/word/2018/wordml" xmlns:w16sdtdh="http://schemas.microsoft.com/office/word/2020/wordml/sdtdatahash" xmlns:w16se="http://schemas.microsoft.com/office/word/2015/wordml/symex" xmlns:wpg="http://schemas.microsoft.com/office/word/2010/wordprocessingGroup" xmlns:wpi="http://schemas.microsoft.com/office/word/2010/wordprocessingInk" xmlns:wne="http://schemas.microsoft.com/office/word/2006/wordml" xmlns:wps="http://schemas.microsoft.com/office/word/2010/wordprocessingShape" mc:Ignorable="w14 w15 w16se w16cid w16 w16cex w16sdtdh wp14">
   <w:p>
     <w:pPr>
       <w:jc w:val="right"/>
@@ -6752,7 +6726,7 @@
 </file>
 
 <file path=word/footnotes.xml><?xml version="1.0" encoding="utf-8"?>
-<w:footnotes xmlns:wpc="http://schemas.microsoft.com/office/word/2010/wordprocessingCanvas" xmlns:cx="http://schemas.microsoft.com/office/drawing/2014/chartex" xmlns:cx1="http://schemas.microsoft.com/office/drawing/2015/9/8/chartex" xmlns:cx2="http://schemas.microsoft.com/office/drawing/2015/10/21/chartex" xmlns:cx3="http://schemas.microsoft.com/office/drawing/2016/5/9/chartex" xmlns:cx4="http://schemas.microsoft.com/office/drawing/2016/5/10/chartex" xmlns:cx5="http://schemas.microsoft.com/office/drawing/2016/5/11/chartex" xmlns:cx6="http://schemas.microsoft.com/office/drawing/2016/5/12/chartex" xmlns:cx7="http://schemas.microsoft.com/office/drawing/2016/5/13/chartex" xmlns:cx8="http://schemas.microsoft.com/office/drawing/2016/5/14/chartex" xmlns:mc="http://schemas.openxmlformats.org/markup-compatibility/2006" xmlns:aink="http://schemas.microsoft.com/office/drawing/2016/ink" xmlns:am3d="http://schemas.microsoft.com/office/drawing/2017/model3d" xmlns:o="urn:schemas-microsoft-com:office:office" xmlns:r="http://schemas.openxmlformats.org/officeDocument/2006/relationships" xmlns:m="http://schemas.openxmlformats.org/officeDocument/2006/math" xmlns:v="urn:schemas-microsoft-com:vml" xmlns:wp14="http://schemas.microsoft.com/office/word/2010/wordprocessingDrawing" xmlns:wp="http://schemas.openxmlformats.org/drawingml/2006/wordprocessingDrawing" xmlns:w10="urn:schemas-microsoft-com:office:word" xmlns:w="http://schemas.openxmlformats.org/wordprocessingml/2006/main" xmlns:w14="http://schemas.microsoft.com/office/word/2010/wordml" xmlns:w15="http://schemas.microsoft.com/office/word/2012/wordml" xmlns:w16cex="http://schemas.microsoft.com/office/word/2018/wordml/cex" xmlns:w16cid="http://schemas.microsoft.com/office/word/2016/wordml/cid" xmlns:w16="http://schemas.microsoft.com/office/word/2018/wordml" xmlns:w16sdtdh="http://schemas.microsoft.com/office/word/2020/wordml/sdtdatahash" xmlns:w16se="http://schemas.microsoft.com/office/word/2015/wordml/symex" xmlns:wpg="http://schemas.microsoft.com/office/word/2010/wordprocessingGroup" xmlns:wpi="http://schemas.microsoft.com/office/word/2010/wordprocessingInk" xmlns:wne="http://schemas.microsoft.com/office/word/2006/wordml" xmlns:wps="http://schemas.microsoft.com/office/word/2010/wordprocessingShape" mc:Ignorable="w14 w15 w16se w16cid w16 w16cex w16sdtdh wp14">
+<w:footnotes xmlns:wpc="http://schemas.microsoft.com/office/word/2010/wordprocessingCanvas" xmlns:cx="http://schemas.microsoft.com/office/drawing/2014/chartex" xmlns:cx1="http://schemas.microsoft.com/office/drawing/2015/9/8/chartex" xmlns:cx2="http://schemas.microsoft.com/office/drawing/2015/10/21/chartex" xmlns:cx3="http://schemas.microsoft.com/office/drawing/2016/5/9/chartex" xmlns:cx4="http://schemas.microsoft.com/office/drawing/2016/5/10/chartex" xmlns:cx5="http://schemas.microsoft.com/office/drawing/2016/5/11/chartex" xmlns:cx6="http://schemas.microsoft.com/office/drawing/2016/5/12/chartex" xmlns:cx7="http://schemas.microsoft.com/office/drawing/2016/5/13/chartex" xmlns:cx8="http://schemas.microsoft.com/office/drawing/2016/5/14/chartex" xmlns:mc="http://schemas.openxmlformats.org/markup-compatibility/2006" xmlns:aink="http://schemas.microsoft.com/office/drawing/2016/ink" xmlns:am3d="http://schemas.microsoft.com/office/drawing/2017/model3d" xmlns:o="urn:schemas-microsoft-com:office:office" xmlns:oel="http://schemas.microsoft.com/office/2019/extlst" xmlns:r="http://schemas.openxmlformats.org/officeDocument/2006/relationships" xmlns:m="http://schemas.openxmlformats.org/officeDocument/2006/math" xmlns:v="urn:schemas-microsoft-com:vml" xmlns:wp14="http://schemas.microsoft.com/office/word/2010/wordprocessingDrawing" xmlns:wp="http://schemas.openxmlformats.org/drawingml/2006/wordprocessingDrawing" xmlns:w10="urn:schemas-microsoft-com:office:word" xmlns:w="http://schemas.openxmlformats.org/wordprocessingml/2006/main" xmlns:w14="http://schemas.microsoft.com/office/word/2010/wordml" xmlns:w15="http://schemas.microsoft.com/office/word/2012/wordml" xmlns:w16cex="http://schemas.microsoft.com/office/word/2018/wordml/cex" xmlns:w16cid="http://schemas.microsoft.com/office/word/2016/wordml/cid" xmlns:w16="http://schemas.microsoft.com/office/word/2018/wordml" xmlns:w16sdtdh="http://schemas.microsoft.com/office/word/2020/wordml/sdtdatahash" xmlns:w16se="http://schemas.microsoft.com/office/word/2015/wordml/symex" xmlns:wpg="http://schemas.microsoft.com/office/word/2010/wordprocessingGroup" xmlns:wpi="http://schemas.microsoft.com/office/word/2010/wordprocessingInk" xmlns:wne="http://schemas.microsoft.com/office/word/2006/wordml" xmlns:wps="http://schemas.microsoft.com/office/word/2010/wordprocessingShape" mc:Ignorable="w14 w15 w16se w16cid w16 w16cex w16sdtdh wp14">
   <w:footnote w:type="separator" w:id="-1">
     <w:p>
       <w:pPr>
@@ -6777,13 +6751,13 @@
 </file>
 
 <file path=word/header1.xml><?xml version="1.0" encoding="utf-8"?>
-<w:hdr xmlns:wpc="http://schemas.microsoft.com/office/word/2010/wordprocessingCanvas" xmlns:cx="http://schemas.microsoft.com/office/drawing/2014/chartex" xmlns:cx1="http://schemas.microsoft.com/office/drawing/2015/9/8/chartex" xmlns:cx2="http://schemas.microsoft.com/office/drawing/2015/10/21/chartex" xmlns:cx3="http://schemas.microsoft.com/office/drawing/2016/5/9/chartex" xmlns:cx4="http://schemas.microsoft.com/office/drawing/2016/5/10/chartex" xmlns:cx5="http://schemas.microsoft.com/office/drawing/2016/5/11/chartex" xmlns:cx6="http://schemas.microsoft.com/office/drawing/2016/5/12/chartex" xmlns:cx7="http://schemas.microsoft.com/office/drawing/2016/5/13/chartex" xmlns:cx8="http://schemas.microsoft.com/office/drawing/2016/5/14/chartex" xmlns:mc="http://schemas.openxmlformats.org/markup-compatibility/2006" xmlns:aink="http://schemas.microsoft.com/office/drawing/2016/ink" xmlns:am3d="http://schemas.microsoft.com/office/drawing/2017/model3d" xmlns:o="urn:schemas-microsoft-com:office:office" xmlns:r="http://schemas.openxmlformats.org/officeDocument/2006/relationships" xmlns:m="http://schemas.openxmlformats.org/officeDocument/2006/math" xmlns:v="urn:schemas-microsoft-com:vml" xmlns:wp14="http://schemas.microsoft.com/office/word/2010/wordprocessingDrawing" xmlns:wp="http://schemas.openxmlformats.org/drawingml/2006/wordprocessingDrawing" xmlns:w10="urn:schemas-microsoft-com:office:word" xmlns:w="http://schemas.openxmlformats.org/wordprocessingml/2006/main" xmlns:w14="http://schemas.microsoft.com/office/word/2010/wordml" xmlns:w15="http://schemas.microsoft.com/office/word/2012/wordml" xmlns:w16cex="http://schemas.microsoft.com/office/word/2018/wordml/cex" xmlns:w16cid="http://schemas.microsoft.com/office/word/2016/wordml/cid" xmlns:w16="http://schemas.microsoft.com/office/word/2018/wordml" xmlns:w16sdtdh="http://schemas.microsoft.com/office/word/2020/wordml/sdtdatahash" xmlns:w16se="http://schemas.microsoft.com/office/word/2015/wordml/symex" xmlns:wpg="http://schemas.microsoft.com/office/word/2010/wordprocessingGroup" xmlns:wpi="http://schemas.microsoft.com/office/word/2010/wordprocessingInk" xmlns:wne="http://schemas.microsoft.com/office/word/2006/wordml" xmlns:wps="http://schemas.microsoft.com/office/word/2010/wordprocessingShape" mc:Ignorable="w14 w15 w16se w16cid w16 w16cex w16sdtdh wp14">
+<w:hdr xmlns:wpc="http://schemas.microsoft.com/office/word/2010/wordprocessingCanvas" xmlns:cx="http://schemas.microsoft.com/office/drawing/2014/chartex" xmlns:cx1="http://schemas.microsoft.com/office/drawing/2015/9/8/chartex" xmlns:cx2="http://schemas.microsoft.com/office/drawing/2015/10/21/chartex" xmlns:cx3="http://schemas.microsoft.com/office/drawing/2016/5/9/chartex" xmlns:cx4="http://schemas.microsoft.com/office/drawing/2016/5/10/chartex" xmlns:cx5="http://schemas.microsoft.com/office/drawing/2016/5/11/chartex" xmlns:cx6="http://schemas.microsoft.com/office/drawing/2016/5/12/chartex" xmlns:cx7="http://schemas.microsoft.com/office/drawing/2016/5/13/chartex" xmlns:cx8="http://schemas.microsoft.com/office/drawing/2016/5/14/chartex" xmlns:mc="http://schemas.openxmlformats.org/markup-compatibility/2006" xmlns:aink="http://schemas.microsoft.com/office/drawing/2016/ink" xmlns:am3d="http://schemas.microsoft.com/office/drawing/2017/model3d" xmlns:o="urn:schemas-microsoft-com:office:office" xmlns:oel="http://schemas.microsoft.com/office/2019/extlst" xmlns:r="http://schemas.openxmlformats.org/officeDocument/2006/relationships" xmlns:m="http://schemas.openxmlformats.org/officeDocument/2006/math" xmlns:v="urn:schemas-microsoft-com:vml" xmlns:wp14="http://schemas.microsoft.com/office/word/2010/wordprocessingDrawing" xmlns:wp="http://schemas.openxmlformats.org/drawingml/2006/wordprocessingDrawing" xmlns:w10="urn:schemas-microsoft-com:office:word" xmlns:w="http://schemas.openxmlformats.org/wordprocessingml/2006/main" xmlns:w14="http://schemas.microsoft.com/office/word/2010/wordml" xmlns:w15="http://schemas.microsoft.com/office/word/2012/wordml" xmlns:w16cex="http://schemas.microsoft.com/office/word/2018/wordml/cex" xmlns:w16cid="http://schemas.microsoft.com/office/word/2016/wordml/cid" xmlns:w16="http://schemas.microsoft.com/office/word/2018/wordml" xmlns:w16sdtdh="http://schemas.microsoft.com/office/word/2020/wordml/sdtdatahash" xmlns:w16se="http://schemas.microsoft.com/office/word/2015/wordml/symex" xmlns:wpg="http://schemas.microsoft.com/office/word/2010/wordprocessingGroup" xmlns:wpi="http://schemas.microsoft.com/office/word/2010/wordprocessingInk" xmlns:wne="http://schemas.microsoft.com/office/word/2006/wordml" xmlns:wps="http://schemas.microsoft.com/office/word/2010/wordprocessingShape" mc:Ignorable="w14 w15 w16se w16cid w16 w16cex w16sdtdh wp14">
   <w:p/>
 </w:hdr>
 </file>
 
 <file path=word/numbering.xml><?xml version="1.0" encoding="utf-8"?>
-<w:numbering xmlns:wpc="http://schemas.microsoft.com/office/word/2010/wordprocessingCanvas" xmlns:cx="http://schemas.microsoft.com/office/drawing/2014/chartex" xmlns:cx1="http://schemas.microsoft.com/office/drawing/2015/9/8/chartex" xmlns:cx2="http://schemas.microsoft.com/office/drawing/2015/10/21/chartex" xmlns:cx3="http://schemas.microsoft.com/office/drawing/2016/5/9/chartex" xmlns:cx4="http://schemas.microsoft.com/office/drawing/2016/5/10/chartex" xmlns:cx5="http://schemas.microsoft.com/office/drawing/2016/5/11/chartex" xmlns:cx6="http://schemas.microsoft.com/office/drawing/2016/5/12/chartex" xmlns:cx7="http://schemas.microsoft.com/office/drawing/2016/5/13/chartex" xmlns:cx8="http://schemas.microsoft.com/office/drawing/2016/5/14/chartex" xmlns:mc="http://schemas.openxmlformats.org/markup-compatibility/2006" xmlns:aink="http://schemas.microsoft.com/office/drawing/2016/ink" xmlns:am3d="http://schemas.microsoft.com/office/drawing/2017/model3d" xmlns:o="urn:schemas-microsoft-com:office:office" xmlns:r="http://schemas.openxmlformats.org/officeDocument/2006/relationships" xmlns:m="http://schemas.openxmlformats.org/officeDocument/2006/math" xmlns:v="urn:schemas-microsoft-com:vml" xmlns:wp14="http://schemas.microsoft.com/office/word/2010/wordprocessingDrawing" xmlns:wp="http://schemas.openxmlformats.org/drawingml/2006/wordprocessingDrawing" xmlns:w10="urn:schemas-microsoft-com:office:word" xmlns:w="http://schemas.openxmlformats.org/wordprocessingml/2006/main" xmlns:w14="http://schemas.microsoft.com/office/word/2010/wordml" xmlns:w15="http://schemas.microsoft.com/office/word/2012/wordml" xmlns:w16cex="http://schemas.microsoft.com/office/word/2018/wordml/cex" xmlns:w16cid="http://schemas.microsoft.com/office/word/2016/wordml/cid" xmlns:w16="http://schemas.microsoft.com/office/word/2018/wordml" xmlns:w16sdtdh="http://schemas.microsoft.com/office/word/2020/wordml/sdtdatahash" xmlns:w16se="http://schemas.microsoft.com/office/word/2015/wordml/symex" xmlns:wpg="http://schemas.microsoft.com/office/word/2010/wordprocessingGroup" xmlns:wpi="http://schemas.microsoft.com/office/word/2010/wordprocessingInk" xmlns:wne="http://schemas.microsoft.com/office/word/2006/wordml" xmlns:wps="http://schemas.microsoft.com/office/word/2010/wordprocessingShape" mc:Ignorable="w14 w15 w16se w16cid w16 w16cex w16sdtdh wp14">
+<w:numbering xmlns:wpc="http://schemas.microsoft.com/office/word/2010/wordprocessingCanvas" xmlns:cx="http://schemas.microsoft.com/office/drawing/2014/chartex" xmlns:cx1="http://schemas.microsoft.com/office/drawing/2015/9/8/chartex" xmlns:cx2="http://schemas.microsoft.com/office/drawing/2015/10/21/chartex" xmlns:cx3="http://schemas.microsoft.com/office/drawing/2016/5/9/chartex" xmlns:cx4="http://schemas.microsoft.com/office/drawing/2016/5/10/chartex" xmlns:cx5="http://schemas.microsoft.com/office/drawing/2016/5/11/chartex" xmlns:cx6="http://schemas.microsoft.com/office/drawing/2016/5/12/chartex" xmlns:cx7="http://schemas.microsoft.com/office/drawing/2016/5/13/chartex" xmlns:cx8="http://schemas.microsoft.com/office/drawing/2016/5/14/chartex" xmlns:mc="http://schemas.openxmlformats.org/markup-compatibility/2006" xmlns:aink="http://schemas.microsoft.com/office/drawing/2016/ink" xmlns:am3d="http://schemas.microsoft.com/office/drawing/2017/model3d" xmlns:o="urn:schemas-microsoft-com:office:office" xmlns:oel="http://schemas.microsoft.com/office/2019/extlst" xmlns:r="http://schemas.openxmlformats.org/officeDocument/2006/relationships" xmlns:m="http://schemas.openxmlformats.org/officeDocument/2006/math" xmlns:v="urn:schemas-microsoft-com:vml" xmlns:wp14="http://schemas.microsoft.com/office/word/2010/wordprocessingDrawing" xmlns:wp="http://schemas.openxmlformats.org/drawingml/2006/wordprocessingDrawing" xmlns:w10="urn:schemas-microsoft-com:office:word" xmlns:w="http://schemas.openxmlformats.org/wordprocessingml/2006/main" xmlns:w14="http://schemas.microsoft.com/office/word/2010/wordml" xmlns:w15="http://schemas.microsoft.com/office/word/2012/wordml" xmlns:w16cex="http://schemas.microsoft.com/office/word/2018/wordml/cex" xmlns:w16cid="http://schemas.microsoft.com/office/word/2016/wordml/cid" xmlns:w16="http://schemas.microsoft.com/office/word/2018/wordml" xmlns:w16sdtdh="http://schemas.microsoft.com/office/word/2020/wordml/sdtdatahash" xmlns:w16se="http://schemas.microsoft.com/office/word/2015/wordml/symex" xmlns:wpg="http://schemas.microsoft.com/office/word/2010/wordprocessingGroup" xmlns:wpi="http://schemas.microsoft.com/office/word/2010/wordprocessingInk" xmlns:wne="http://schemas.microsoft.com/office/word/2006/wordml" xmlns:wps="http://schemas.microsoft.com/office/word/2010/wordprocessingShape" mc:Ignorable="w14 w15 w16se w16cid w16 w16cex w16sdtdh wp14">
   <w:abstractNum w:abstractNumId="0" w15:restartNumberingAfterBreak="0">
     <w:nsid w:val="01E01DFD"/>
     <w:multiLevelType w:val="multilevel"/>
@@ -9728,82 +9702,82 @@
       </w:rPr>
     </w:lvl>
   </w:abstractNum>
-  <w:num w:numId="1">
+  <w:num w:numId="1" w16cid:durableId="1294171467">
     <w:abstractNumId w:val="13"/>
   </w:num>
-  <w:num w:numId="2">
+  <w:num w:numId="2" w16cid:durableId="20783578">
     <w:abstractNumId w:val="20"/>
   </w:num>
-  <w:num w:numId="3">
+  <w:num w:numId="3" w16cid:durableId="661276462">
     <w:abstractNumId w:val="4"/>
   </w:num>
-  <w:num w:numId="4">
+  <w:num w:numId="4" w16cid:durableId="1679038441">
     <w:abstractNumId w:val="24"/>
   </w:num>
-  <w:num w:numId="5">
+  <w:num w:numId="5" w16cid:durableId="805464388">
     <w:abstractNumId w:val="16"/>
   </w:num>
-  <w:num w:numId="6">
+  <w:num w:numId="6" w16cid:durableId="743112791">
     <w:abstractNumId w:val="1"/>
   </w:num>
-  <w:num w:numId="7">
+  <w:num w:numId="7" w16cid:durableId="1089892860">
     <w:abstractNumId w:val="18"/>
   </w:num>
-  <w:num w:numId="8">
+  <w:num w:numId="8" w16cid:durableId="310061632">
     <w:abstractNumId w:val="23"/>
   </w:num>
-  <w:num w:numId="9">
+  <w:num w:numId="9" w16cid:durableId="1216237829">
     <w:abstractNumId w:val="10"/>
   </w:num>
-  <w:num w:numId="10">
+  <w:num w:numId="10" w16cid:durableId="259415143">
     <w:abstractNumId w:val="22"/>
   </w:num>
-  <w:num w:numId="11">
+  <w:num w:numId="11" w16cid:durableId="1571188309">
     <w:abstractNumId w:val="9"/>
   </w:num>
-  <w:num w:numId="12">
+  <w:num w:numId="12" w16cid:durableId="870529216">
     <w:abstractNumId w:val="21"/>
   </w:num>
-  <w:num w:numId="13">
+  <w:num w:numId="13" w16cid:durableId="1330019763">
     <w:abstractNumId w:val="0"/>
   </w:num>
-  <w:num w:numId="14">
+  <w:num w:numId="14" w16cid:durableId="1373505294">
     <w:abstractNumId w:val="8"/>
   </w:num>
-  <w:num w:numId="15">
+  <w:num w:numId="15" w16cid:durableId="316613931">
     <w:abstractNumId w:val="7"/>
   </w:num>
-  <w:num w:numId="16">
+  <w:num w:numId="16" w16cid:durableId="1733769479">
     <w:abstractNumId w:val="11"/>
   </w:num>
-  <w:num w:numId="17">
+  <w:num w:numId="17" w16cid:durableId="1603684746">
     <w:abstractNumId w:val="14"/>
   </w:num>
-  <w:num w:numId="18">
+  <w:num w:numId="18" w16cid:durableId="1243485712">
     <w:abstractNumId w:val="6"/>
   </w:num>
-  <w:num w:numId="19">
+  <w:num w:numId="19" w16cid:durableId="1382555680">
     <w:abstractNumId w:val="25"/>
   </w:num>
-  <w:num w:numId="20">
+  <w:num w:numId="20" w16cid:durableId="1637106952">
     <w:abstractNumId w:val="15"/>
   </w:num>
-  <w:num w:numId="21">
+  <w:num w:numId="21" w16cid:durableId="1455322612">
     <w:abstractNumId w:val="12"/>
   </w:num>
-  <w:num w:numId="22">
+  <w:num w:numId="22" w16cid:durableId="939408550">
     <w:abstractNumId w:val="19"/>
   </w:num>
-  <w:num w:numId="23">
+  <w:num w:numId="23" w16cid:durableId="152840729">
     <w:abstractNumId w:val="17"/>
   </w:num>
-  <w:num w:numId="24">
+  <w:num w:numId="24" w16cid:durableId="1236354191">
     <w:abstractNumId w:val="3"/>
   </w:num>
-  <w:num w:numId="25">
+  <w:num w:numId="25" w16cid:durableId="615992297">
     <w:abstractNumId w:val="5"/>
   </w:num>
-  <w:num w:numId="26">
+  <w:num w:numId="26" w16cid:durableId="493838540">
     <w:abstractNumId w:val="2"/>
   </w:num>
 </w:numbering>

</xml_diff>

<commit_message>
FC - DER Manual de usuario
</commit_message>
<xml_diff>
--- a/Desarrollo/FC/Requisitos/FC-DER.docx
+++ b/Desarrollo/FC/Requisitos/FC-DER.docx
@@ -319,23 +319,7 @@
           <w:sz w:val="24"/>
           <w:szCs w:val="24"/>
         </w:rPr>
-        <w:t xml:space="preserve">Marcelo Salinas, </w:t>
-      </w:r>
-      <w:proofErr w:type="spellStart"/>
-      <w:r>
-        <w:rPr>
-          <w:sz w:val="24"/>
-          <w:szCs w:val="24"/>
-        </w:rPr>
-        <w:t>Moises</w:t>
-      </w:r>
-      <w:proofErr w:type="spellEnd"/>
-      <w:r>
-        <w:rPr>
-          <w:sz w:val="24"/>
-          <w:szCs w:val="24"/>
-        </w:rPr>
-        <w:t xml:space="preserve"> Enrique                     20200310 </w:t>
+        <w:t xml:space="preserve">Marcelo Salinas, Moises Enrique                     20200310 </w:t>
       </w:r>
     </w:p>
     <w:p>
@@ -406,37 +390,12 @@
           <w:szCs w:val="24"/>
         </w:rPr>
       </w:pPr>
-      <w:proofErr w:type="spellStart"/>
       <w:r>
         <w:rPr>
           <w:sz w:val="24"/>
           <w:szCs w:val="24"/>
         </w:rPr>
-        <w:t>Solis</w:t>
-      </w:r>
-      <w:proofErr w:type="spellEnd"/>
-      <w:r>
-        <w:rPr>
-          <w:sz w:val="24"/>
-          <w:szCs w:val="24"/>
-        </w:rPr>
-        <w:t xml:space="preserve"> Flores, Aldair </w:t>
-      </w:r>
-      <w:proofErr w:type="spellStart"/>
-      <w:r>
-        <w:rPr>
-          <w:sz w:val="24"/>
-          <w:szCs w:val="24"/>
-        </w:rPr>
-        <w:t>Jhostin</w:t>
-      </w:r>
-      <w:proofErr w:type="spellEnd"/>
-      <w:r>
-        <w:rPr>
-          <w:sz w:val="24"/>
-          <w:szCs w:val="24"/>
-        </w:rPr>
-        <w:t xml:space="preserve">                               20200293</w:t>
+        <w:t>Solis Flores, Aldair Jhostin                               20200293</w:t>
       </w:r>
     </w:p>
     <w:p>
@@ -4018,23 +3977,7 @@
         <w:jc w:val="both"/>
       </w:pPr>
       <w:r>
-        <w:t xml:space="preserve">Este documento es la Especificación de Requisitos de Software (ERS) para el aplicativo </w:t>
-      </w:r>
-      <w:proofErr w:type="spellStart"/>
-      <w:r>
-        <w:t>Follow</w:t>
-      </w:r>
-      <w:proofErr w:type="spellEnd"/>
-      <w:r>
-        <w:t xml:space="preserve"> </w:t>
-      </w:r>
-      <w:proofErr w:type="spellStart"/>
-      <w:r>
-        <w:t>Class</w:t>
-      </w:r>
-      <w:proofErr w:type="spellEnd"/>
-      <w:r>
-        <w:t xml:space="preserve"> (FC). Esta especificación se ha estructurado basándose en las normas dadas por el estándar IEEE práctica recomendada para Especificaciones de Requisitos Software IEEE 830. </w:t>
+        <w:t xml:space="preserve">Este documento es la Especificación de Requisitos de Software (ERS) para el aplicativo Follow Class (FC). Esta especificación se ha estructurado basándose en las normas dadas por el estándar IEEE práctica recomendada para Especificaciones de Requisitos Software IEEE 830. </w:t>
       </w:r>
     </w:p>
     <w:p>
@@ -4074,15 +4017,7 @@
         <w:jc w:val="both"/>
       </w:pPr>
       <w:r>
-        <w:t xml:space="preserve">El objetivo principal del programa </w:t>
-      </w:r>
-      <w:proofErr w:type="spellStart"/>
-      <w:r>
-        <w:t>FollowClass</w:t>
-      </w:r>
-      <w:proofErr w:type="spellEnd"/>
-      <w:r>
-        <w:t xml:space="preserve"> es garantizar la organización y planificación de actividades académicas y extracurriculares para estudiantes universitarios de la Facultad de Ingeniería de Sistemas e Informática (FISI).</w:t>
+        <w:t>El objetivo principal del programa FollowClass es garantizar la organización y planificación de actividades académicas y extracurriculares para estudiantes universitarios de la Facultad de Ingeniería de Sistemas e Informática (FISI).</w:t>
       </w:r>
     </w:p>
     <w:p>
@@ -4096,21 +4031,7 @@
         <w:rPr>
           <w:i/>
         </w:rPr>
-        <w:t xml:space="preserve">Beneficios que se espera alcanzar con el programa </w:t>
-      </w:r>
-      <w:proofErr w:type="spellStart"/>
-      <w:r>
-        <w:rPr>
-          <w:i/>
-        </w:rPr>
-        <w:t>FollowClass</w:t>
-      </w:r>
-      <w:proofErr w:type="spellEnd"/>
-      <w:r>
-        <w:rPr>
-          <w:i/>
-        </w:rPr>
-        <w:t>:</w:t>
+        <w:t>Beneficios que se espera alcanzar con el programa FollowClass:</w:t>
       </w:r>
     </w:p>
     <w:p>
@@ -4192,13 +4113,8 @@
         <w:t>FC:</w:t>
       </w:r>
       <w:r>
-        <w:t xml:space="preserve"> </w:t>
-      </w:r>
-      <w:proofErr w:type="spellStart"/>
-      <w:r>
-        <w:t>FollowClass</w:t>
-      </w:r>
-      <w:proofErr w:type="spellEnd"/>
+        <w:t xml:space="preserve"> FollowClass</w:t>
+      </w:r>
     </w:p>
     <w:p>
       <w:pPr>
@@ -4291,23 +4207,7 @@
           <w:i/>
         </w:rPr>
         <w:lastRenderedPageBreak/>
-        <w:t>Front-</w:t>
-      </w:r>
-      <w:proofErr w:type="spellStart"/>
-      <w:r>
-        <w:rPr>
-          <w:b/>
-          <w:i/>
-        </w:rPr>
-        <w:t>end</w:t>
-      </w:r>
-      <w:proofErr w:type="spellEnd"/>
-      <w:r>
-        <w:rPr>
-          <w:b/>
-          <w:i/>
-        </w:rPr>
-        <w:t>:</w:t>
+        <w:t>Front-end:</w:t>
       </w:r>
       <w:r>
         <w:t xml:space="preserve"> Concepto referido a la capa de presentación de las aplicaciones, en el </w:t>
@@ -4334,34 +4234,10 @@
           <w:b/>
           <w:i/>
         </w:rPr>
-        <w:t>Back-</w:t>
-      </w:r>
-      <w:proofErr w:type="spellStart"/>
-      <w:r>
-        <w:rPr>
-          <w:b/>
-          <w:i/>
-        </w:rPr>
-        <w:t>end</w:t>
-      </w:r>
-      <w:proofErr w:type="spellEnd"/>
-      <w:r>
-        <w:rPr>
-          <w:b/>
-          <w:i/>
-        </w:rPr>
-        <w:t>:</w:t>
-      </w:r>
-      <w:r>
-        <w:t xml:space="preserve"> Se refiere a las características que el usuario no ve debido a que se relaciona con la parte del servidor de la aplicación. Aquello que le da funcionalidad al Front-</w:t>
-      </w:r>
-      <w:proofErr w:type="spellStart"/>
-      <w:r>
-        <w:t>end</w:t>
-      </w:r>
-      <w:proofErr w:type="spellEnd"/>
-      <w:r>
-        <w:t>.</w:t>
+        <w:t>Back-end:</w:t>
+      </w:r>
+      <w:r>
+        <w:t xml:space="preserve"> Se refiere a las características que el usuario no ve debido a que se relaciona con la parte del servidor de la aplicación. Aquello que le da funcionalidad al Front-end.</w:t>
       </w:r>
     </w:p>
     <w:p>
@@ -4487,15 +4363,7 @@
         <w:jc w:val="both"/>
       </w:pPr>
       <w:r>
-        <w:t xml:space="preserve">Se planea que </w:t>
-      </w:r>
-      <w:proofErr w:type="spellStart"/>
-      <w:r>
-        <w:t>FollowClass</w:t>
-      </w:r>
-      <w:proofErr w:type="spellEnd"/>
-      <w:r>
-        <w:t xml:space="preserve"> sea una aplicación de escritorio que le permita a los estudiantes universitarios de la FISI organizar sus estudios y motivarlos a seguir mejorando su planificación de actividades académicas y extracurriculares, a través de interfaces intuitivas y dinámicas.</w:t>
+        <w:t>Se planea que FollowClass sea una aplicación de escritorio que le permita a los estudiantes universitarios de la FISI organizar sus estudios y motivarlos a seguir mejorando su planificación de actividades académicas y extracurriculares, a través de interfaces intuitivas y dinámicas.</w:t>
       </w:r>
       <w:r>
         <w:br w:type="page"/>
@@ -4861,13 +4729,8 @@
               <w:ind w:left="461"/>
               <w:jc w:val="both"/>
             </w:pPr>
-            <w:proofErr w:type="gramStart"/>
-            <w:r>
-              <w:t>Materias a llevar</w:t>
-            </w:r>
-            <w:proofErr w:type="gramEnd"/>
-            <w:r>
-              <w:t xml:space="preserve"> en el ciclo académico</w:t>
+            <w:r>
+              <w:t>Materias a llevar en el ciclo académico</w:t>
             </w:r>
           </w:p>
         </w:tc>
@@ -5086,15 +4949,7 @@
         <w:jc w:val="both"/>
       </w:pPr>
       <w:r>
-        <w:t xml:space="preserve">La programación del Software se realizará con el IDE Apache </w:t>
-      </w:r>
-      <w:proofErr w:type="spellStart"/>
-      <w:r>
-        <w:t>Netbeans</w:t>
-      </w:r>
-      <w:proofErr w:type="spellEnd"/>
-      <w:r>
-        <w:t>, por lo que se tendrá que trabajar con las herramientas que este brinda al equipo.</w:t>
+        <w:t>La programación del Software se realizará con el IDE Apache Netbeans, por lo que se tendrá que trabajar con las herramientas que este brinda al equipo.</w:t>
       </w:r>
     </w:p>
     <w:p>
@@ -6163,15 +6018,7 @@
         <w:jc w:val="both"/>
       </w:pPr>
       <w:r>
-        <w:t xml:space="preserve">La administración y almacenamiento de las cuentas de los usuarios en la base de datos estará a cargo de miembros pertenecientes al proyecto </w:t>
-      </w:r>
-      <w:proofErr w:type="spellStart"/>
-      <w:r>
-        <w:t>FollowClass</w:t>
-      </w:r>
-      <w:proofErr w:type="spellEnd"/>
-      <w:r>
-        <w:t xml:space="preserve"> únicamente.</w:t>
+        <w:t>La administración y almacenamiento de las cuentas de los usuarios en la base de datos estará a cargo de miembros pertenecientes al proyecto FollowClass únicamente.</w:t>
       </w:r>
     </w:p>
     <w:p>
@@ -6398,15 +6245,7 @@
         <w:ind w:left="993"/>
       </w:pPr>
       <w:r>
-        <w:t xml:space="preserve">Uso del sistema operativo licenciado Windows que tenga acceso a internet y a los exploradores (Chrome, Edge, Opera, </w:t>
-      </w:r>
-      <w:proofErr w:type="spellStart"/>
-      <w:r>
-        <w:t>etc</w:t>
-      </w:r>
-      <w:proofErr w:type="spellEnd"/>
-      <w:r>
-        <w:t>).</w:t>
+        <w:t>Uso del sistema operativo licenciado Windows que tenga acceso a internet y a los exploradores (Chrome, Edge, Opera, etc).</w:t>
       </w:r>
     </w:p>
     <w:p>
@@ -6539,14 +6378,12 @@
       <w:r>
         <w:t xml:space="preserve">Se debe contar con un </w:t>
       </w:r>
-      <w:proofErr w:type="spellStart"/>
       <w:r>
         <w:rPr>
           <w:i/>
         </w:rPr>
         <w:t>Backup</w:t>
       </w:r>
-      <w:proofErr w:type="spellEnd"/>
       <w:r>
         <w:t xml:space="preserve"> (para la recuperación de información importante) de la base de datos como la de los archivos del sistema, el cual se guardará en otra ubicación segura para mantenerlo a salvo en caso de algún accidente.</w:t>
       </w:r>
@@ -6576,6 +6413,13 @@
         <w:ind w:left="1985"/>
         <w:jc w:val="both"/>
       </w:pPr>
+      <w:r>
+        <w:rPr>
+          <w:b/>
+          <w:lang w:val="es-ES"/>
+        </w:rPr>
+        <w:t>Manual de Usuario</w:t>
+      </w:r>
     </w:p>
     <w:sectPr>
       <w:footerReference w:type="default" r:id="rId8"/>

</xml_diff>

<commit_message>
FC-DER nivel de detalle
</commit_message>
<xml_diff>
--- a/Desarrollo/FC/Requisitos/FC-DER.docx
+++ b/Desarrollo/FC/Requisitos/FC-DER.docx
@@ -6479,7 +6479,32 @@
           <w:b/>
           <w:lang w:val="es-ES"/>
         </w:rPr>
-        <w:t>glosario</w:t>
+        <w:t>G</w:t>
+      </w:r>
+      <w:r>
+        <w:rPr>
+          <w:b/>
+          <w:lang w:val="es-ES"/>
+        </w:rPr>
+        <w:t>losario</w:t>
+      </w:r>
+    </w:p>
+    <w:p>
+      <w:pPr>
+        <w:numPr>
+          <w:ilvl w:val="0"/>
+          <w:numId w:val="8"/>
+        </w:numPr>
+        <w:spacing w:after="120" w:line="360" w:lineRule="auto"/>
+        <w:ind w:left="1985"/>
+        <w:jc w:val="both"/>
+      </w:pPr>
+      <w:r>
+        <w:rPr>
+          <w:b/>
+          <w:lang w:val="es-ES"/>
+        </w:rPr>
+        <w:t>Nivel de detalle</w:t>
       </w:r>
     </w:p>
     <w:sectPr>

</xml_diff>

<commit_message>
FC-DER restricciones de diseño
</commit_message>
<xml_diff>
--- a/Desarrollo/FC/Requisitos/FC-DER.docx
+++ b/Desarrollo/FC/Requisitos/FC-DER.docx
@@ -6505,6 +6505,25 @@
           <w:lang w:val="es-ES"/>
         </w:rPr>
         <w:t>Nivel de detalle</w:t>
+      </w:r>
+    </w:p>
+    <w:p>
+      <w:pPr>
+        <w:numPr>
+          <w:ilvl w:val="0"/>
+          <w:numId w:val="8"/>
+        </w:numPr>
+        <w:spacing w:after="120" w:line="360" w:lineRule="auto"/>
+        <w:ind w:left="1985"/>
+        <w:jc w:val="both"/>
+      </w:pPr>
+      <w:r>
+        <w:rPr>
+          <w:b/>
+          <w:lang w:val="es-ES"/>
+        </w:rPr>
+        <w:lastRenderedPageBreak/>
+        <w:t>Restricciones de diseño</w:t>
       </w:r>
     </w:p>
     <w:sectPr>

</xml_diff>